<commit_message>
lots of changes and new analysis
</commit_message>
<xml_diff>
--- a/Statistical analysis for Silvestrum.docx
+++ b/Statistical analysis for Silvestrum.docx
@@ -15,7 +15,6 @@
           <w:shd w:val="clear" w:color="auto" w:fill="FFFFFF"/>
         </w:rPr>
       </w:pPr>
-      <w:proofErr w:type="spellStart"/>
       <w:r>
         <w:rPr>
           <w:rFonts w:ascii="Avenir Book" w:hAnsi="Avenir Book"/>
@@ -25,11 +24,10 @@
           <w:sz w:val="40"/>
           <w:szCs w:val="40"/>
           <w:shd w:val="clear" w:color="auto" w:fill="FFFFFF"/>
-          <w:lang w:val="es-ES_tradnl"/>
+          <w:lang w:val="en-US"/>
         </w:rPr>
         <w:t>St</w:t>
       </w:r>
-      <w:proofErr w:type="spellEnd"/>
       <w:r>
         <w:rPr>
           <w:rFonts w:ascii="Avenir Book" w:hAnsi="Avenir Book"/>
@@ -40,13 +38,38 @@
           <w:szCs w:val="40"/>
           <w:shd w:val="clear" w:color="auto" w:fill="FFFFFF"/>
         </w:rPr>
-        <w:t>atistical analysis for Silvestrum</w:t>
-      </w:r>
-    </w:p>
-    <w:p>
-      <w:pPr>
-        <w:rPr>
-          <w:rFonts w:ascii="Arial" w:eastAsia="Times New Roman" w:hAnsi="Arial" w:cs="Arial"/>
+        <w:t xml:space="preserve">atistical </w:t>
+      </w:r>
+      <w:r>
+        <w:rPr>
+          <w:rFonts w:ascii="Avenir Book" w:hAnsi="Avenir Book"/>
+          <w:i/>
+          <w:iCs/>
+          <w:color w:val="000000" w:themeColor="text1"/>
+          <w:sz w:val="40"/>
+          <w:szCs w:val="40"/>
+          <w:shd w:val="clear" w:color="auto" w:fill="FFFFFF"/>
+          <w:lang w:val="en-US"/>
+        </w:rPr>
+        <w:t>A</w:t>
+      </w:r>
+      <w:r>
+        <w:rPr>
+          <w:rFonts w:ascii="Avenir Book" w:hAnsi="Avenir Book"/>
+          <w:i/>
+          <w:iCs/>
+          <w:color w:val="000000" w:themeColor="text1"/>
+          <w:sz w:val="40"/>
+          <w:szCs w:val="40"/>
+          <w:shd w:val="clear" w:color="auto" w:fill="FFFFFF"/>
+        </w:rPr>
+        <w:t>nalysis for Silvestrum</w:t>
+      </w:r>
+    </w:p>
+    <w:p>
+      <w:pPr>
+        <w:rPr>
+          <w:rFonts w:ascii="Arial" w:hAnsi="Arial" w:cs="Arial"/>
           <w:b/>
           <w:bCs/>
           <w:color w:val="222222"/>
@@ -57,7 +80,7 @@
     <w:p>
       <w:pPr>
         <w:rPr>
-          <w:rFonts w:ascii="Arial" w:eastAsia="Times New Roman" w:hAnsi="Arial" w:cs="Arial"/>
+          <w:rFonts w:ascii="Arial" w:hAnsi="Arial" w:cs="Arial"/>
           <w:b/>
           <w:bCs/>
           <w:color w:val="222222"/>
@@ -68,7 +91,7 @@
     <w:p>
       <w:pPr>
         <w:rPr>
-          <w:rFonts w:ascii="Arial" w:eastAsia="Times New Roman" w:hAnsi="Arial" w:cs="Arial"/>
+          <w:rFonts w:ascii="Arial" w:hAnsi="Arial" w:cs="Arial"/>
           <w:b/>
           <w:bCs/>
           <w:color w:val="222222"/>
@@ -77,7 +100,7 @@
       </w:pPr>
       <w:r>
         <w:rPr>
-          <w:rFonts w:ascii="Arial" w:eastAsia="Times New Roman" w:hAnsi="Arial" w:cs="Arial"/>
+          <w:rFonts w:ascii="Arial" w:hAnsi="Arial" w:cs="Arial"/>
           <w:b/>
           <w:bCs/>
           <w:color w:val="222222"/>
@@ -89,14 +112,14 @@
     <w:p>
       <w:pPr>
         <w:rPr>
-          <w:rFonts w:ascii="Arial" w:eastAsia="Times New Roman" w:hAnsi="Arial" w:cs="Arial"/>
-          <w:color w:val="222222"/>
-          <w:lang w:val="en-US"/>
-        </w:rPr>
-      </w:pPr>
-      <w:r>
-        <w:rPr>
-          <w:rFonts w:ascii="Arial" w:eastAsia="Times New Roman" w:hAnsi="Arial" w:cs="Arial"/>
+          <w:rFonts w:ascii="Arial" w:hAnsi="Arial" w:cs="Arial"/>
+          <w:color w:val="222222"/>
+          <w:lang w:val="en-US"/>
+        </w:rPr>
+      </w:pPr>
+      <w:r>
+        <w:rPr>
+          <w:rFonts w:ascii="Arial" w:hAnsi="Arial" w:cs="Arial"/>
           <w:color w:val="222222"/>
           <w:lang w:val="en-US"/>
         </w:rPr>
@@ -104,7 +127,7 @@
       </w:r>
       <w:r>
         <w:rPr>
-          <w:rFonts w:ascii="Arial" w:eastAsia="Times New Roman" w:hAnsi="Arial" w:cs="Arial"/>
+          <w:rFonts w:ascii="Arial" w:hAnsi="Arial" w:cs="Arial"/>
           <w:color w:val="222222"/>
           <w:lang w:val="en-US"/>
         </w:rPr>
@@ -112,7 +135,7 @@
       </w:r>
       <w:r>
         <w:rPr>
-          <w:rFonts w:ascii="Arial" w:eastAsia="Times New Roman" w:hAnsi="Arial" w:cs="Arial"/>
+          <w:rFonts w:ascii="Arial" w:hAnsi="Arial" w:cs="Arial"/>
           <w:color w:val="222222"/>
           <w:lang w:val="en-US"/>
         </w:rPr>
@@ -120,7 +143,7 @@
       </w:r>
       <w:r>
         <w:rPr>
-          <w:rFonts w:ascii="Arial" w:eastAsia="Times New Roman" w:hAnsi="Arial" w:cs="Arial"/>
+          <w:rFonts w:ascii="Arial" w:hAnsi="Arial" w:cs="Arial"/>
           <w:color w:val="222222"/>
           <w:lang w:val="en-US"/>
         </w:rPr>
@@ -128,7 +151,7 @@
       </w:r>
       <w:r>
         <w:rPr>
-          <w:rFonts w:ascii="Arial" w:eastAsia="Times New Roman" w:hAnsi="Arial" w:cs="Arial"/>
+          <w:rFonts w:ascii="Arial" w:hAnsi="Arial" w:cs="Arial"/>
           <w:color w:val="222222"/>
           <w:lang w:val="en-US"/>
         </w:rPr>
@@ -136,30 +159,14 @@
       </w:r>
       <w:r>
         <w:rPr>
-          <w:rFonts w:ascii="Arial" w:eastAsia="Times New Roman" w:hAnsi="Arial" w:cs="Arial"/>
-          <w:color w:val="222222"/>
-        </w:rPr>
-        <w:t xml:space="preserve"> appropriate number of sample plots </w:t>
-      </w:r>
-      <w:proofErr w:type="gramStart"/>
-      <w:r>
-        <w:rPr>
-          <w:rFonts w:ascii="Arial" w:eastAsia="Times New Roman" w:hAnsi="Arial" w:cs="Arial"/>
-          <w:color w:val="222222"/>
-        </w:rPr>
-        <w:t>in order to</w:t>
-      </w:r>
-      <w:proofErr w:type="gramEnd"/>
-      <w:r>
-        <w:rPr>
-          <w:rFonts w:ascii="Arial" w:eastAsia="Times New Roman" w:hAnsi="Arial" w:cs="Arial"/>
-          <w:color w:val="222222"/>
-        </w:rPr>
-        <w:t xml:space="preserve"> get</w:t>
-      </w:r>
-      <w:r>
-        <w:rPr>
-          <w:rFonts w:ascii="Arial" w:eastAsia="Times New Roman" w:hAnsi="Arial" w:cs="Arial"/>
+          <w:rFonts w:ascii="Arial" w:hAnsi="Arial" w:cs="Arial"/>
+          <w:color w:val="222222"/>
+        </w:rPr>
+        <w:t xml:space="preserve"> appropriate number of sample plots in order to get</w:t>
+      </w:r>
+      <w:r>
+        <w:rPr>
+          <w:rFonts w:ascii="Arial" w:hAnsi="Arial" w:cs="Arial"/>
           <w:color w:val="222222"/>
           <w:lang w:val="en-US"/>
         </w:rPr>
@@ -167,7 +174,7 @@
       </w:r>
       <w:r>
         <w:rPr>
-          <w:rFonts w:ascii="Arial" w:eastAsia="Times New Roman" w:hAnsi="Arial" w:cs="Arial"/>
+          <w:rFonts w:ascii="Arial" w:hAnsi="Arial" w:cs="Arial"/>
           <w:color w:val="222222"/>
           <w:lang w:val="en-US"/>
         </w:rPr>
@@ -177,23 +184,23 @@
     <w:p>
       <w:pPr>
         <w:rPr>
-          <w:rFonts w:ascii="Arial" w:eastAsia="Times New Roman" w:hAnsi="Arial" w:cs="Arial"/>
-          <w:color w:val="222222"/>
-          <w:lang w:val="en-US"/>
-        </w:rPr>
-      </w:pPr>
-    </w:p>
-    <w:p>
-      <w:pPr>
-        <w:rPr>
-          <w:rFonts w:ascii="Arial" w:eastAsia="Times New Roman" w:hAnsi="Arial" w:cs="Arial"/>
-          <w:color w:val="222222"/>
-          <w:lang w:val="en-US"/>
-        </w:rPr>
-      </w:pPr>
-      <w:r>
-        <w:rPr>
-          <w:rFonts w:ascii="Arial" w:eastAsia="Times New Roman" w:hAnsi="Arial" w:cs="Arial"/>
+          <w:rFonts w:ascii="Arial" w:hAnsi="Arial" w:cs="Arial"/>
+          <w:color w:val="222222"/>
+          <w:lang w:val="en-US"/>
+        </w:rPr>
+      </w:pPr>
+    </w:p>
+    <w:p>
+      <w:pPr>
+        <w:rPr>
+          <w:rFonts w:ascii="Arial" w:hAnsi="Arial" w:cs="Arial"/>
+          <w:color w:val="222222"/>
+          <w:lang w:val="en-US"/>
+        </w:rPr>
+      </w:pPr>
+      <w:r>
+        <w:rPr>
+          <w:rFonts w:ascii="Arial" w:hAnsi="Arial" w:cs="Arial"/>
           <w:color w:val="222222"/>
           <w:lang w:val="en-US"/>
         </w:rPr>
@@ -201,7 +208,7 @@
       </w:r>
       <w:r>
         <w:rPr>
-          <w:rFonts w:ascii="Arial" w:eastAsia="Times New Roman" w:hAnsi="Arial" w:cs="Arial"/>
+          <w:rFonts w:ascii="Arial" w:hAnsi="Arial" w:cs="Arial"/>
           <w:color w:val="222222"/>
           <w:lang w:val="en-US"/>
         </w:rPr>
@@ -209,7 +216,7 @@
       </w:r>
       <w:r>
         <w:rPr>
-          <w:rFonts w:ascii="Arial" w:eastAsia="Times New Roman" w:hAnsi="Arial" w:cs="Arial"/>
+          <w:rFonts w:ascii="Arial" w:hAnsi="Arial" w:cs="Arial"/>
           <w:color w:val="222222"/>
           <w:lang w:val="en-US"/>
         </w:rPr>
@@ -219,16 +226,16 @@
     <w:p>
       <w:pPr>
         <w:rPr>
-          <w:rFonts w:ascii="Arial" w:eastAsia="Times New Roman" w:hAnsi="Arial" w:cs="Arial"/>
-          <w:color w:val="222222"/>
-          <w:lang w:val="en-US"/>
-        </w:rPr>
-      </w:pPr>
-    </w:p>
-    <w:p>
-      <w:pPr>
-        <w:rPr>
-          <w:rFonts w:ascii="Arial" w:eastAsia="Times New Roman" w:hAnsi="Arial" w:cs="Arial"/>
+          <w:rFonts w:ascii="Arial" w:hAnsi="Arial" w:cs="Arial"/>
+          <w:color w:val="222222"/>
+          <w:lang w:val="en-US"/>
+        </w:rPr>
+      </w:pPr>
+    </w:p>
+    <w:p>
+      <w:pPr>
+        <w:rPr>
+          <w:rFonts w:ascii="Arial" w:hAnsi="Arial" w:cs="Arial"/>
           <w:b/>
           <w:bCs/>
           <w:color w:val="222222"/>
@@ -237,7 +244,7 @@
       </w:pPr>
       <w:r>
         <w:rPr>
-          <w:rFonts w:ascii="Arial" w:eastAsia="Times New Roman" w:hAnsi="Arial" w:cs="Arial"/>
+          <w:rFonts w:ascii="Arial" w:hAnsi="Arial" w:cs="Arial"/>
           <w:b/>
           <w:bCs/>
           <w:color w:val="222222"/>
@@ -249,17 +256,17 @@
     <w:p>
       <w:pPr>
         <w:rPr>
-          <w:rFonts w:ascii="Arial" w:eastAsia="Times New Roman" w:hAnsi="Arial" w:cs="Arial"/>
-          <w:color w:val="222222"/>
-          <w:lang w:val="en-US"/>
-        </w:rPr>
-      </w:pPr>
-    </w:p>
-    <w:p>
-      <w:pPr>
-        <w:rPr>
-          <w:rFonts w:ascii="Arial" w:hAnsi="Arial" w:cs="Arial"/>
-          <w:color w:val="4A4A4A"/>
+          <w:rFonts w:ascii="Arial" w:hAnsi="Arial" w:cs="Arial"/>
+          <w:color w:val="222222"/>
+          <w:lang w:val="en-US"/>
+        </w:rPr>
+      </w:pPr>
+    </w:p>
+    <w:p>
+      <w:pPr>
+        <w:rPr>
+          <w:rStyle w:val="Hyperlink"/>
+          <w:rFonts w:ascii="Arial" w:hAnsi="Arial" w:cs="Arial"/>
           <w:shd w:val="clear" w:color="auto" w:fill="FFFFFF"/>
           <w:lang w:val="en-US"/>
         </w:rPr>
@@ -357,7 +364,6 @@
             <w:rStyle w:val="Hyperlink"/>
             <w:rFonts w:ascii="Arial" w:hAnsi="Arial" w:cs="Arial"/>
             <w:shd w:val="clear" w:color="auto" w:fill="FFFFFF"/>
-            <w:lang w:val="en-US"/>
           </w:rPr>
           <w:t>https://datamares.org/stories/gulf-mangroves-store-carbon-by-the-ton/</w:t>
         </w:r>
@@ -366,124 +372,1816 @@
     <w:p>
       <w:pPr>
         <w:rPr>
-          <w:rFonts w:ascii="Arial" w:eastAsia="Times New Roman" w:hAnsi="Arial" w:cs="Arial"/>
-          <w:color w:val="222222"/>
-          <w:lang w:val="en-US"/>
-        </w:rPr>
-      </w:pPr>
-    </w:p>
-    <w:p>
-      <w:pPr>
-        <w:rPr>
-          <w:rFonts w:ascii="Arial" w:eastAsia="Times New Roman" w:hAnsi="Arial" w:cs="Arial"/>
+          <w:rStyle w:val="Hyperlink"/>
+          <w:rFonts w:ascii="Arial" w:hAnsi="Arial" w:cs="Arial"/>
+          <w:shd w:val="clear" w:color="auto" w:fill="FFFFFF"/>
+          <w:lang w:val="en-US"/>
+        </w:rPr>
+      </w:pPr>
+    </w:p>
+    <w:p>
+      <w:pPr>
+        <w:rPr>
+          <w:rFonts w:ascii="Arial" w:hAnsi="Arial" w:cs="Arial"/>
+          <w:color w:val="4A4A4A"/>
+          <w:shd w:val="clear" w:color="auto" w:fill="FFFFFF"/>
+        </w:rPr>
+      </w:pPr>
+    </w:p>
+    <w:p>
+      <w:pPr>
+        <w:rPr>
+          <w:rFonts w:ascii="Arial" w:hAnsi="Arial" w:cs="Arial"/>
           <w:b/>
           <w:bCs/>
           <w:color w:val="222222"/>
           <w:lang w:val="en-US"/>
         </w:rPr>
       </w:pPr>
-    </w:p>
-    <w:p>
-      <w:pPr>
-        <w:rPr>
-          <w:rFonts w:ascii="Arial" w:eastAsia="Times New Roman" w:hAnsi="Arial" w:cs="Arial"/>
+      <w:r>
+        <w:rPr>
+          <w:rFonts w:ascii="Arial" w:hAnsi="Arial" w:cs="Arial"/>
           <w:b/>
           <w:bCs/>
           <w:color w:val="222222"/>
           <w:lang w:val="en-US"/>
         </w:rPr>
-      </w:pPr>
-      <w:r>
-        <w:rPr>
-          <w:rFonts w:ascii="Arial" w:eastAsia="Times New Roman" w:hAnsi="Arial" w:cs="Arial"/>
+        <w:t>Data:</w:t>
+      </w:r>
+    </w:p>
+    <w:p>
+      <w:pPr>
+        <w:pStyle w:val="ListParagraph"/>
+        <w:numPr>
+          <w:ilvl w:val="0"/>
+          <w:numId w:val="7"/>
+        </w:numPr>
+        <w:rPr>
+          <w:rFonts w:ascii="Arial" w:eastAsia="Times New Roman" w:hAnsi="Arial" w:cs="Arial"/>
+          <w:color w:val="222222"/>
+        </w:rPr>
+      </w:pPr>
+      <w:r>
+        <w:rPr>
+          <w:rFonts w:ascii="Arial" w:eastAsia="Times New Roman" w:hAnsi="Arial" w:cs="Arial"/>
+          <w:color w:val="222222"/>
+          <w:lang w:val="en-US"/>
+        </w:rPr>
+        <w:t xml:space="preserve">Census </w:t>
+      </w:r>
+      <w:r>
+        <w:rPr>
+          <w:rFonts w:ascii="Arial" w:eastAsia="Times New Roman" w:hAnsi="Arial" w:cs="Arial"/>
+          <w:color w:val="222222"/>
+          <w:lang w:val="en-US"/>
+        </w:rPr>
+        <w:t>data</w:t>
+      </w:r>
+    </w:p>
+    <w:p>
+      <w:pPr>
+        <w:pStyle w:val="ListParagraph"/>
+        <w:numPr>
+          <w:ilvl w:val="0"/>
+          <w:numId w:val="7"/>
+        </w:numPr>
+        <w:rPr>
+          <w:rFonts w:ascii="Arial" w:eastAsia="Times New Roman" w:hAnsi="Arial" w:cs="Arial"/>
+          <w:color w:val="222222"/>
+        </w:rPr>
+      </w:pPr>
+      <w:r>
+        <w:rPr>
+          <w:rFonts w:ascii="Arial" w:eastAsia="Times New Roman" w:hAnsi="Arial" w:cs="Arial"/>
+          <w:color w:val="222222"/>
+          <w:lang w:val="en-US"/>
+        </w:rPr>
+        <w:t>CSV</w:t>
+      </w:r>
+    </w:p>
+    <w:p>
+      <w:pPr>
+        <w:pStyle w:val="ListParagraph"/>
+        <w:numPr>
+          <w:ilvl w:val="0"/>
+          <w:numId w:val="7"/>
+        </w:numPr>
+        <w:rPr>
+          <w:rFonts w:ascii="Arial" w:eastAsia="Times New Roman" w:hAnsi="Arial" w:cs="Arial"/>
+          <w:color w:val="222222"/>
+        </w:rPr>
+      </w:pPr>
+      <w:r>
+        <w:rPr>
+          <w:rFonts w:ascii="Arial" w:eastAsia="Times New Roman" w:hAnsi="Arial" w:cs="Arial"/>
+          <w:color w:val="222222"/>
+          <w:lang w:val="en-US"/>
+        </w:rPr>
+        <w:t>Carbon calculations to Mg/ha</w:t>
+      </w:r>
+    </w:p>
+    <w:p>
+      <w:pPr>
+        <w:pStyle w:val="ListParagraph"/>
+        <w:numPr>
+          <w:ilvl w:val="0"/>
+          <w:numId w:val="7"/>
+        </w:numPr>
+        <w:rPr>
+          <w:rFonts w:ascii="Arial" w:eastAsia="Times New Roman" w:hAnsi="Arial" w:cs="Arial"/>
+          <w:color w:val="222222"/>
+        </w:rPr>
+      </w:pPr>
+      <w:r>
+        <w:rPr>
+          <w:rFonts w:ascii="Arial" w:eastAsia="Times New Roman" w:hAnsi="Arial" w:cs="Arial"/>
+          <w:color w:val="222222"/>
+          <w:lang w:val="en-US"/>
+        </w:rPr>
+        <w:t>Manual measurements (Canopy, Height, Crown Diameter).</w:t>
+      </w:r>
+    </w:p>
+    <w:p>
+      <w:pPr>
+        <w:rPr>
+          <w:rFonts w:ascii="Arial" w:hAnsi="Arial" w:cs="Arial"/>
+          <w:color w:val="222222"/>
+        </w:rPr>
+      </w:pPr>
+    </w:p>
+    <w:tbl>
+      <w:tblPr>
+        <w:tblStyle w:val="GridTable2-Accent3"/>
+        <w:tblW w:w="8359" w:type="dxa"/>
+        <w:tblBorders>
+          <w:top w:val="single" w:sz="4" w:space="0" w:color="auto"/>
+          <w:left w:val="single" w:sz="4" w:space="0" w:color="auto"/>
+          <w:bottom w:val="single" w:sz="4" w:space="0" w:color="auto"/>
+          <w:right w:val="single" w:sz="4" w:space="0" w:color="auto"/>
+          <w:insideH w:val="single" w:sz="4" w:space="0" w:color="auto"/>
+          <w:insideV w:val="single" w:sz="4" w:space="0" w:color="auto"/>
+        </w:tblBorders>
+        <w:tblLook w:val="04A0" w:firstRow="1" w:lastRow="0" w:firstColumn="1" w:lastColumn="0" w:noHBand="0" w:noVBand="1"/>
+      </w:tblPr>
+      <w:tblGrid>
+        <w:gridCol w:w="1413"/>
+        <w:gridCol w:w="1843"/>
+        <w:gridCol w:w="2268"/>
+        <w:gridCol w:w="2835"/>
+      </w:tblGrid>
+      <w:tr>
+        <w:trPr>
+          <w:cnfStyle w:val="100000000000" w:firstRow="1" w:lastRow="0" w:firstColumn="0" w:lastColumn="0" w:oddVBand="0" w:evenVBand="0" w:oddHBand="0" w:evenHBand="0" w:firstRowFirstColumn="0" w:firstRowLastColumn="0" w:lastRowFirstColumn="0" w:lastRowLastColumn="0"/>
+          <w:trHeight w:val="320"/>
+        </w:trPr>
+        <w:tc>
+          <w:tcPr>
+            <w:cnfStyle w:val="001000000000" w:firstRow="0" w:lastRow="0" w:firstColumn="1" w:lastColumn="0" w:oddVBand="0" w:evenVBand="0" w:oddHBand="0" w:evenHBand="0" w:firstRowFirstColumn="0" w:firstRowLastColumn="0" w:lastRowFirstColumn="0" w:lastRowLastColumn="0"/>
+            <w:tcW w:w="1413" w:type="dxa"/>
+            <w:tcBorders>
+              <w:top w:val="single" w:sz="4" w:space="0" w:color="auto"/>
+              <w:bottom w:val="single" w:sz="4" w:space="0" w:color="auto"/>
+              <w:right w:val="single" w:sz="4" w:space="0" w:color="auto"/>
+            </w:tcBorders>
+            <w:noWrap/>
+            <w:hideMark/>
+          </w:tcPr>
+          <w:p>
+            <w:pPr>
+              <w:jc w:val="center"/>
+              <w:rPr>
+                <w:rFonts w:ascii="Lucida Grande" w:hAnsi="Lucida Grande" w:cs="Lucida Grande"/>
+                <w:b/>
+                <w:bCs/>
+                <w:color w:val="000000"/>
+              </w:rPr>
+            </w:pPr>
+            <w:r>
+              <w:rPr>
+                <w:rFonts w:ascii="Lucida Grande" w:hAnsi="Lucida Grande" w:cs="Lucida Grande"/>
+                <w:b/>
+                <w:bCs/>
+                <w:color w:val="000000"/>
+              </w:rPr>
+              <w:t>Site</w:t>
+            </w:r>
+          </w:p>
+        </w:tc>
+        <w:tc>
+          <w:tcPr>
+            <w:tcW w:w="1843" w:type="dxa"/>
+            <w:tcBorders>
+              <w:top w:val="single" w:sz="4" w:space="0" w:color="auto"/>
+              <w:left w:val="single" w:sz="4" w:space="0" w:color="auto"/>
+              <w:bottom w:val="single" w:sz="4" w:space="0" w:color="auto"/>
+              <w:right w:val="single" w:sz="4" w:space="0" w:color="auto"/>
+            </w:tcBorders>
+            <w:noWrap/>
+            <w:hideMark/>
+          </w:tcPr>
+          <w:p>
+            <w:pPr>
+              <w:jc w:val="center"/>
+              <w:cnfStyle w:val="100000000000" w:firstRow="1" w:lastRow="0" w:firstColumn="0" w:lastColumn="0" w:oddVBand="0" w:evenVBand="0" w:oddHBand="0" w:evenHBand="0" w:firstRowFirstColumn="0" w:firstRowLastColumn="0" w:lastRowFirstColumn="0" w:lastRowLastColumn="0"/>
+              <w:rPr>
+                <w:rFonts w:ascii="Lucida Grande" w:hAnsi="Lucida Grande" w:cs="Lucida Grande"/>
+                <w:color w:val="000000"/>
+              </w:rPr>
+            </w:pPr>
+            <w:r>
+              <w:rPr>
+                <w:rFonts w:ascii="Lucida Grande" w:hAnsi="Lucida Grande" w:cs="Lucida Grande"/>
+                <w:color w:val="000000"/>
+              </w:rPr>
+              <w:t>Year</w:t>
+            </w:r>
+          </w:p>
+        </w:tc>
+        <w:tc>
+          <w:tcPr>
+            <w:tcW w:w="2268" w:type="dxa"/>
+            <w:tcBorders>
+              <w:top w:val="single" w:sz="4" w:space="0" w:color="auto"/>
+              <w:left w:val="single" w:sz="4" w:space="0" w:color="auto"/>
+              <w:bottom w:val="single" w:sz="4" w:space="0" w:color="auto"/>
+              <w:right w:val="single" w:sz="4" w:space="0" w:color="auto"/>
+            </w:tcBorders>
+            <w:noWrap/>
+            <w:hideMark/>
+          </w:tcPr>
+          <w:p>
+            <w:pPr>
+              <w:jc w:val="center"/>
+              <w:cnfStyle w:val="100000000000" w:firstRow="1" w:lastRow="0" w:firstColumn="0" w:lastColumn="0" w:oddVBand="0" w:evenVBand="0" w:oddHBand="0" w:evenHBand="0" w:firstRowFirstColumn="0" w:firstRowLastColumn="0" w:lastRowFirstColumn="0" w:lastRowLastColumn="0"/>
+              <w:rPr>
+                <w:rFonts w:ascii="Lucida Grande" w:hAnsi="Lucida Grande" w:cs="Lucida Grande"/>
+                <w:color w:val="000000"/>
+              </w:rPr>
+            </w:pPr>
+            <w:r>
+              <w:rPr>
+                <w:rFonts w:ascii="Lucida Grande" w:hAnsi="Lucida Grande" w:cs="Lucida Grande"/>
+                <w:color w:val="000000"/>
+              </w:rPr>
+              <w:t>Number of Plots</w:t>
+            </w:r>
+          </w:p>
+        </w:tc>
+        <w:tc>
+          <w:tcPr>
+            <w:tcW w:w="2835" w:type="dxa"/>
+            <w:tcBorders>
+              <w:top w:val="single" w:sz="4" w:space="0" w:color="auto"/>
+              <w:left w:val="single" w:sz="4" w:space="0" w:color="auto"/>
+              <w:bottom w:val="single" w:sz="4" w:space="0" w:color="auto"/>
+            </w:tcBorders>
+            <w:noWrap/>
+            <w:hideMark/>
+          </w:tcPr>
+          <w:p>
+            <w:pPr>
+              <w:jc w:val="center"/>
+              <w:cnfStyle w:val="100000000000" w:firstRow="1" w:lastRow="0" w:firstColumn="0" w:lastColumn="0" w:oddVBand="0" w:evenVBand="0" w:oddHBand="0" w:evenHBand="0" w:firstRowFirstColumn="0" w:firstRowLastColumn="0" w:lastRowFirstColumn="0" w:lastRowLastColumn="0"/>
+              <w:rPr>
+                <w:rFonts w:ascii="Lucida Grande" w:hAnsi="Lucida Grande" w:cs="Lucida Grande"/>
+                <w:color w:val="000000"/>
+              </w:rPr>
+            </w:pPr>
+            <w:r>
+              <w:rPr>
+                <w:rFonts w:ascii="Lucida Grande" w:hAnsi="Lucida Grande" w:cs="Lucida Grande"/>
+                <w:color w:val="000000"/>
+              </w:rPr>
+              <w:t>Tree Measurement</w:t>
+            </w:r>
+          </w:p>
+        </w:tc>
+      </w:tr>
+      <w:tr>
+        <w:trPr>
+          <w:cnfStyle w:val="000000100000" w:firstRow="0" w:lastRow="0" w:firstColumn="0" w:lastColumn="0" w:oddVBand="0" w:evenVBand="0" w:oddHBand="1" w:evenHBand="0" w:firstRowFirstColumn="0" w:firstRowLastColumn="0" w:lastRowFirstColumn="0" w:lastRowLastColumn="0"/>
+          <w:trHeight w:val="320"/>
+        </w:trPr>
+        <w:tc>
+          <w:tcPr>
+            <w:cnfStyle w:val="001000000000" w:firstRow="0" w:lastRow="0" w:firstColumn="1" w:lastColumn="0" w:oddVBand="0" w:evenVBand="0" w:oddHBand="0" w:evenHBand="0" w:firstRowFirstColumn="0" w:firstRowLastColumn="0" w:lastRowFirstColumn="0" w:lastRowLastColumn="0"/>
+            <w:tcW w:w="1413" w:type="dxa"/>
+            <w:tcBorders>
+              <w:top w:val="single" w:sz="4" w:space="0" w:color="auto"/>
+            </w:tcBorders>
+            <w:noWrap/>
+            <w:hideMark/>
+          </w:tcPr>
+          <w:p>
+            <w:pPr>
+              <w:jc w:val="center"/>
+              <w:rPr>
+                <w:rFonts w:ascii="Lucida Grande" w:hAnsi="Lucida Grande" w:cs="Lucida Grande"/>
+                <w:b w:val="0"/>
+                <w:bCs w:val="0"/>
+                <w:color w:val="000000"/>
+                <w:sz w:val="22"/>
+                <w:szCs w:val="22"/>
+              </w:rPr>
+            </w:pPr>
+            <w:r>
+              <w:rPr>
+                <w:rFonts w:ascii="Lucida Grande" w:hAnsi="Lucida Grande" w:cs="Lucida Grande"/>
+                <w:b w:val="0"/>
+                <w:bCs w:val="0"/>
+                <w:color w:val="000000"/>
+                <w:sz w:val="22"/>
+                <w:szCs w:val="22"/>
+              </w:rPr>
+              <w:t>A</w:t>
+            </w:r>
+          </w:p>
+        </w:tc>
+        <w:tc>
+          <w:tcPr>
+            <w:tcW w:w="1843" w:type="dxa"/>
+            <w:tcBorders>
+              <w:top w:val="single" w:sz="4" w:space="0" w:color="auto"/>
+            </w:tcBorders>
+            <w:noWrap/>
+            <w:hideMark/>
+          </w:tcPr>
+          <w:p>
+            <w:pPr>
+              <w:jc w:val="center"/>
+              <w:cnfStyle w:val="000000100000" w:firstRow="0" w:lastRow="0" w:firstColumn="0" w:lastColumn="0" w:oddVBand="0" w:evenVBand="0" w:oddHBand="1" w:evenHBand="0" w:firstRowFirstColumn="0" w:firstRowLastColumn="0" w:lastRowFirstColumn="0" w:lastRowLastColumn="0"/>
+              <w:rPr>
+                <w:rFonts w:ascii="Lucida Grande" w:hAnsi="Lucida Grande" w:cs="Lucida Grande"/>
+                <w:color w:val="000000"/>
+                <w:sz w:val="22"/>
+                <w:szCs w:val="22"/>
+              </w:rPr>
+            </w:pPr>
+            <w:r>
+              <w:rPr>
+                <w:rFonts w:ascii="Lucida Grande" w:hAnsi="Lucida Grande" w:cs="Lucida Grande"/>
+                <w:color w:val="000000"/>
+                <w:sz w:val="22"/>
+                <w:szCs w:val="22"/>
+              </w:rPr>
+              <w:t>2010</w:t>
+            </w:r>
+          </w:p>
+        </w:tc>
+        <w:tc>
+          <w:tcPr>
+            <w:tcW w:w="2268" w:type="dxa"/>
+            <w:tcBorders>
+              <w:top w:val="single" w:sz="4" w:space="0" w:color="auto"/>
+            </w:tcBorders>
+            <w:noWrap/>
+            <w:hideMark/>
+          </w:tcPr>
+          <w:p>
+            <w:pPr>
+              <w:jc w:val="center"/>
+              <w:cnfStyle w:val="000000100000" w:firstRow="0" w:lastRow="0" w:firstColumn="0" w:lastColumn="0" w:oddVBand="0" w:evenVBand="0" w:oddHBand="1" w:evenHBand="0" w:firstRowFirstColumn="0" w:firstRowLastColumn="0" w:lastRowFirstColumn="0" w:lastRowLastColumn="0"/>
+              <w:rPr>
+                <w:rFonts w:ascii="Lucida Grande" w:hAnsi="Lucida Grande" w:cs="Lucida Grande"/>
+                <w:color w:val="000000"/>
+                <w:sz w:val="22"/>
+                <w:szCs w:val="22"/>
+              </w:rPr>
+            </w:pPr>
+            <w:r>
+              <w:rPr>
+                <w:rFonts w:ascii="Lucida Grande" w:hAnsi="Lucida Grande" w:cs="Lucida Grande"/>
+                <w:color w:val="000000"/>
+                <w:sz w:val="22"/>
+                <w:szCs w:val="22"/>
+              </w:rPr>
+              <w:t>7</w:t>
+            </w:r>
+          </w:p>
+        </w:tc>
+        <w:tc>
+          <w:tcPr>
+            <w:tcW w:w="2835" w:type="dxa"/>
+            <w:tcBorders>
+              <w:top w:val="single" w:sz="4" w:space="0" w:color="auto"/>
+            </w:tcBorders>
+            <w:noWrap/>
+            <w:hideMark/>
+          </w:tcPr>
+          <w:p>
+            <w:pPr>
+              <w:jc w:val="center"/>
+              <w:cnfStyle w:val="000000100000" w:firstRow="0" w:lastRow="0" w:firstColumn="0" w:lastColumn="0" w:oddVBand="0" w:evenVBand="0" w:oddHBand="1" w:evenHBand="0" w:firstRowFirstColumn="0" w:firstRowLastColumn="0" w:lastRowFirstColumn="0" w:lastRowLastColumn="0"/>
+              <w:rPr>
+                <w:rFonts w:ascii="Lucida Grande" w:hAnsi="Lucida Grande" w:cs="Lucida Grande"/>
+                <w:color w:val="000000"/>
+                <w:sz w:val="22"/>
+                <w:szCs w:val="22"/>
+              </w:rPr>
+            </w:pPr>
+            <w:r>
+              <w:rPr>
+                <w:rFonts w:ascii="Lucida Grande" w:hAnsi="Lucida Grande" w:cs="Lucida Grande"/>
+                <w:color w:val="000000"/>
+                <w:sz w:val="22"/>
+                <w:szCs w:val="22"/>
+              </w:rPr>
+              <w:t>746</w:t>
+            </w:r>
+          </w:p>
+        </w:tc>
+      </w:tr>
+      <w:tr>
+        <w:trPr>
+          <w:trHeight w:val="320"/>
+        </w:trPr>
+        <w:tc>
+          <w:tcPr>
+            <w:cnfStyle w:val="001000000000" w:firstRow="0" w:lastRow="0" w:firstColumn="1" w:lastColumn="0" w:oddVBand="0" w:evenVBand="0" w:oddHBand="0" w:evenHBand="0" w:firstRowFirstColumn="0" w:firstRowLastColumn="0" w:lastRowFirstColumn="0" w:lastRowLastColumn="0"/>
+            <w:tcW w:w="1413" w:type="dxa"/>
+            <w:noWrap/>
+            <w:hideMark/>
+          </w:tcPr>
+          <w:p>
+            <w:pPr>
+              <w:jc w:val="center"/>
+              <w:rPr>
+                <w:rFonts w:ascii="Lucida Grande" w:hAnsi="Lucida Grande" w:cs="Lucida Grande"/>
+                <w:b w:val="0"/>
+                <w:bCs w:val="0"/>
+                <w:color w:val="000000"/>
+                <w:sz w:val="22"/>
+                <w:szCs w:val="22"/>
+              </w:rPr>
+            </w:pPr>
+            <w:r>
+              <w:rPr>
+                <w:rFonts w:ascii="Lucida Grande" w:hAnsi="Lucida Grande" w:cs="Lucida Grande"/>
+                <w:b w:val="0"/>
+                <w:bCs w:val="0"/>
+                <w:color w:val="000000"/>
+                <w:sz w:val="22"/>
+                <w:szCs w:val="22"/>
+              </w:rPr>
+              <w:t>A</w:t>
+            </w:r>
+          </w:p>
+        </w:tc>
+        <w:tc>
+          <w:tcPr>
+            <w:tcW w:w="1843" w:type="dxa"/>
+            <w:noWrap/>
+            <w:hideMark/>
+          </w:tcPr>
+          <w:p>
+            <w:pPr>
+              <w:jc w:val="center"/>
+              <w:cnfStyle w:val="000000000000" w:firstRow="0" w:lastRow="0" w:firstColumn="0" w:lastColumn="0" w:oddVBand="0" w:evenVBand="0" w:oddHBand="0" w:evenHBand="0" w:firstRowFirstColumn="0" w:firstRowLastColumn="0" w:lastRowFirstColumn="0" w:lastRowLastColumn="0"/>
+              <w:rPr>
+                <w:rFonts w:ascii="Lucida Grande" w:hAnsi="Lucida Grande" w:cs="Lucida Grande"/>
+                <w:color w:val="000000"/>
+                <w:sz w:val="22"/>
+                <w:szCs w:val="22"/>
+              </w:rPr>
+            </w:pPr>
+            <w:r>
+              <w:rPr>
+                <w:rFonts w:ascii="Lucida Grande" w:hAnsi="Lucida Grande" w:cs="Lucida Grande"/>
+                <w:color w:val="000000"/>
+                <w:sz w:val="22"/>
+                <w:szCs w:val="22"/>
+              </w:rPr>
+              <w:t>2017</w:t>
+            </w:r>
+          </w:p>
+        </w:tc>
+        <w:tc>
+          <w:tcPr>
+            <w:tcW w:w="2268" w:type="dxa"/>
+            <w:noWrap/>
+            <w:hideMark/>
+          </w:tcPr>
+          <w:p>
+            <w:pPr>
+              <w:jc w:val="center"/>
+              <w:cnfStyle w:val="000000000000" w:firstRow="0" w:lastRow="0" w:firstColumn="0" w:lastColumn="0" w:oddVBand="0" w:evenVBand="0" w:oddHBand="0" w:evenHBand="0" w:firstRowFirstColumn="0" w:firstRowLastColumn="0" w:lastRowFirstColumn="0" w:lastRowLastColumn="0"/>
+              <w:rPr>
+                <w:rFonts w:ascii="Lucida Grande" w:hAnsi="Lucida Grande" w:cs="Lucida Grande"/>
+                <w:color w:val="000000"/>
+                <w:sz w:val="22"/>
+                <w:szCs w:val="22"/>
+              </w:rPr>
+            </w:pPr>
+            <w:r>
+              <w:rPr>
+                <w:rFonts w:ascii="Lucida Grande" w:hAnsi="Lucida Grande" w:cs="Lucida Grande"/>
+                <w:color w:val="000000"/>
+                <w:sz w:val="22"/>
+                <w:szCs w:val="22"/>
+              </w:rPr>
+              <w:t>18</w:t>
+            </w:r>
+          </w:p>
+        </w:tc>
+        <w:tc>
+          <w:tcPr>
+            <w:tcW w:w="2835" w:type="dxa"/>
+            <w:noWrap/>
+            <w:hideMark/>
+          </w:tcPr>
+          <w:p>
+            <w:pPr>
+              <w:jc w:val="center"/>
+              <w:cnfStyle w:val="000000000000" w:firstRow="0" w:lastRow="0" w:firstColumn="0" w:lastColumn="0" w:oddVBand="0" w:evenVBand="0" w:oddHBand="0" w:evenHBand="0" w:firstRowFirstColumn="0" w:firstRowLastColumn="0" w:lastRowFirstColumn="0" w:lastRowLastColumn="0"/>
+              <w:rPr>
+                <w:rFonts w:ascii="Lucida Grande" w:hAnsi="Lucida Grande" w:cs="Lucida Grande"/>
+                <w:color w:val="000000"/>
+                <w:sz w:val="22"/>
+                <w:szCs w:val="22"/>
+              </w:rPr>
+            </w:pPr>
+            <w:r>
+              <w:rPr>
+                <w:rFonts w:ascii="Lucida Grande" w:hAnsi="Lucida Grande" w:cs="Lucida Grande"/>
+                <w:color w:val="000000"/>
+                <w:sz w:val="22"/>
+                <w:szCs w:val="22"/>
+              </w:rPr>
+              <w:t>3467</w:t>
+            </w:r>
+          </w:p>
+        </w:tc>
+      </w:tr>
+      <w:tr>
+        <w:trPr>
+          <w:cnfStyle w:val="000000100000" w:firstRow="0" w:lastRow="0" w:firstColumn="0" w:lastColumn="0" w:oddVBand="0" w:evenVBand="0" w:oddHBand="1" w:evenHBand="0" w:firstRowFirstColumn="0" w:firstRowLastColumn="0" w:lastRowFirstColumn="0" w:lastRowLastColumn="0"/>
+          <w:trHeight w:val="320"/>
+        </w:trPr>
+        <w:tc>
+          <w:tcPr>
+            <w:cnfStyle w:val="001000000000" w:firstRow="0" w:lastRow="0" w:firstColumn="1" w:lastColumn="0" w:oddVBand="0" w:evenVBand="0" w:oddHBand="0" w:evenHBand="0" w:firstRowFirstColumn="0" w:firstRowLastColumn="0" w:lastRowFirstColumn="0" w:lastRowLastColumn="0"/>
+            <w:tcW w:w="1413" w:type="dxa"/>
+            <w:noWrap/>
+            <w:hideMark/>
+          </w:tcPr>
+          <w:p>
+            <w:pPr>
+              <w:jc w:val="center"/>
+              <w:rPr>
+                <w:rFonts w:ascii="Lucida Grande" w:hAnsi="Lucida Grande" w:cs="Lucida Grande"/>
+                <w:b w:val="0"/>
+                <w:bCs w:val="0"/>
+                <w:color w:val="000000"/>
+                <w:sz w:val="22"/>
+                <w:szCs w:val="22"/>
+              </w:rPr>
+            </w:pPr>
+            <w:r>
+              <w:rPr>
+                <w:rFonts w:ascii="Lucida Grande" w:hAnsi="Lucida Grande" w:cs="Lucida Grande"/>
+                <w:b w:val="0"/>
+                <w:bCs w:val="0"/>
+                <w:color w:val="000000"/>
+                <w:sz w:val="22"/>
+                <w:szCs w:val="22"/>
+              </w:rPr>
+              <w:t>A</w:t>
+            </w:r>
+          </w:p>
+        </w:tc>
+        <w:tc>
+          <w:tcPr>
+            <w:tcW w:w="1843" w:type="dxa"/>
+            <w:noWrap/>
+            <w:hideMark/>
+          </w:tcPr>
+          <w:p>
+            <w:pPr>
+              <w:jc w:val="center"/>
+              <w:cnfStyle w:val="000000100000" w:firstRow="0" w:lastRow="0" w:firstColumn="0" w:lastColumn="0" w:oddVBand="0" w:evenVBand="0" w:oddHBand="1" w:evenHBand="0" w:firstRowFirstColumn="0" w:firstRowLastColumn="0" w:lastRowFirstColumn="0" w:lastRowLastColumn="0"/>
+              <w:rPr>
+                <w:rFonts w:ascii="Lucida Grande" w:hAnsi="Lucida Grande" w:cs="Lucida Grande"/>
+                <w:color w:val="000000"/>
+                <w:sz w:val="22"/>
+                <w:szCs w:val="22"/>
+              </w:rPr>
+            </w:pPr>
+            <w:r>
+              <w:rPr>
+                <w:rFonts w:ascii="Lucida Grande" w:hAnsi="Lucida Grande" w:cs="Lucida Grande"/>
+                <w:color w:val="000000"/>
+                <w:sz w:val="22"/>
+                <w:szCs w:val="22"/>
+              </w:rPr>
+              <w:t>2019</w:t>
+            </w:r>
+          </w:p>
+        </w:tc>
+        <w:tc>
+          <w:tcPr>
+            <w:tcW w:w="2268" w:type="dxa"/>
+            <w:noWrap/>
+            <w:hideMark/>
+          </w:tcPr>
+          <w:p>
+            <w:pPr>
+              <w:jc w:val="center"/>
+              <w:cnfStyle w:val="000000100000" w:firstRow="0" w:lastRow="0" w:firstColumn="0" w:lastColumn="0" w:oddVBand="0" w:evenVBand="0" w:oddHBand="1" w:evenHBand="0" w:firstRowFirstColumn="0" w:firstRowLastColumn="0" w:lastRowFirstColumn="0" w:lastRowLastColumn="0"/>
+              <w:rPr>
+                <w:rFonts w:ascii="Lucida Grande" w:hAnsi="Lucida Grande" w:cs="Lucida Grande"/>
+                <w:color w:val="000000"/>
+                <w:sz w:val="22"/>
+                <w:szCs w:val="22"/>
+              </w:rPr>
+            </w:pPr>
+            <w:r>
+              <w:rPr>
+                <w:rFonts w:ascii="Lucida Grande" w:hAnsi="Lucida Grande" w:cs="Lucida Grande"/>
+                <w:color w:val="000000"/>
+                <w:sz w:val="22"/>
+                <w:szCs w:val="22"/>
+              </w:rPr>
+              <w:t>8</w:t>
+            </w:r>
+          </w:p>
+        </w:tc>
+        <w:tc>
+          <w:tcPr>
+            <w:tcW w:w="2835" w:type="dxa"/>
+            <w:noWrap/>
+            <w:hideMark/>
+          </w:tcPr>
+          <w:p>
+            <w:pPr>
+              <w:jc w:val="center"/>
+              <w:cnfStyle w:val="000000100000" w:firstRow="0" w:lastRow="0" w:firstColumn="0" w:lastColumn="0" w:oddVBand="0" w:evenVBand="0" w:oddHBand="1" w:evenHBand="0" w:firstRowFirstColumn="0" w:firstRowLastColumn="0" w:lastRowFirstColumn="0" w:lastRowLastColumn="0"/>
+              <w:rPr>
+                <w:rFonts w:ascii="Lucida Grande" w:hAnsi="Lucida Grande" w:cs="Lucida Grande"/>
+                <w:color w:val="000000"/>
+                <w:sz w:val="22"/>
+                <w:szCs w:val="22"/>
+              </w:rPr>
+            </w:pPr>
+            <w:r>
+              <w:rPr>
+                <w:rFonts w:ascii="Lucida Grande" w:hAnsi="Lucida Grande" w:cs="Lucida Grande"/>
+                <w:color w:val="000000"/>
+                <w:sz w:val="22"/>
+                <w:szCs w:val="22"/>
+              </w:rPr>
+              <w:t>998</w:t>
+            </w:r>
+          </w:p>
+        </w:tc>
+      </w:tr>
+      <w:tr>
+        <w:trPr>
+          <w:trHeight w:val="320"/>
+        </w:trPr>
+        <w:tc>
+          <w:tcPr>
+            <w:cnfStyle w:val="001000000000" w:firstRow="0" w:lastRow="0" w:firstColumn="1" w:lastColumn="0" w:oddVBand="0" w:evenVBand="0" w:oddHBand="0" w:evenHBand="0" w:firstRowFirstColumn="0" w:firstRowLastColumn="0" w:lastRowFirstColumn="0" w:lastRowLastColumn="0"/>
+            <w:tcW w:w="1413" w:type="dxa"/>
+            <w:noWrap/>
+            <w:hideMark/>
+          </w:tcPr>
+          <w:p>
+            <w:pPr>
+              <w:jc w:val="center"/>
+              <w:rPr>
+                <w:rFonts w:ascii="Lucida Grande" w:hAnsi="Lucida Grande" w:cs="Lucida Grande"/>
+                <w:b w:val="0"/>
+                <w:bCs w:val="0"/>
+                <w:color w:val="000000"/>
+                <w:sz w:val="22"/>
+                <w:szCs w:val="22"/>
+              </w:rPr>
+            </w:pPr>
+            <w:r>
+              <w:rPr>
+                <w:rFonts w:ascii="Lucida Grande" w:hAnsi="Lucida Grande" w:cs="Lucida Grande"/>
+                <w:b w:val="0"/>
+                <w:bCs w:val="0"/>
+                <w:color w:val="000000"/>
+                <w:sz w:val="22"/>
+                <w:szCs w:val="22"/>
+              </w:rPr>
+              <w:t>A</w:t>
+            </w:r>
+          </w:p>
+        </w:tc>
+        <w:tc>
+          <w:tcPr>
+            <w:tcW w:w="1843" w:type="dxa"/>
+            <w:noWrap/>
+            <w:hideMark/>
+          </w:tcPr>
+          <w:p>
+            <w:pPr>
+              <w:jc w:val="center"/>
+              <w:cnfStyle w:val="000000000000" w:firstRow="0" w:lastRow="0" w:firstColumn="0" w:lastColumn="0" w:oddVBand="0" w:evenVBand="0" w:oddHBand="0" w:evenHBand="0" w:firstRowFirstColumn="0" w:firstRowLastColumn="0" w:lastRowFirstColumn="0" w:lastRowLastColumn="0"/>
+              <w:rPr>
+                <w:rFonts w:ascii="Lucida Grande" w:hAnsi="Lucida Grande" w:cs="Lucida Grande"/>
+                <w:color w:val="000000"/>
+                <w:sz w:val="22"/>
+                <w:szCs w:val="22"/>
+              </w:rPr>
+            </w:pPr>
+            <w:r>
+              <w:rPr>
+                <w:rFonts w:ascii="Lucida Grande" w:hAnsi="Lucida Grande" w:cs="Lucida Grande"/>
+                <w:color w:val="000000"/>
+                <w:sz w:val="22"/>
+                <w:szCs w:val="22"/>
+              </w:rPr>
+              <w:t>2020</w:t>
+            </w:r>
+          </w:p>
+        </w:tc>
+        <w:tc>
+          <w:tcPr>
+            <w:tcW w:w="2268" w:type="dxa"/>
+            <w:noWrap/>
+            <w:hideMark/>
+          </w:tcPr>
+          <w:p>
+            <w:pPr>
+              <w:jc w:val="center"/>
+              <w:cnfStyle w:val="000000000000" w:firstRow="0" w:lastRow="0" w:firstColumn="0" w:lastColumn="0" w:oddVBand="0" w:evenVBand="0" w:oddHBand="0" w:evenHBand="0" w:firstRowFirstColumn="0" w:firstRowLastColumn="0" w:lastRowFirstColumn="0" w:lastRowLastColumn="0"/>
+              <w:rPr>
+                <w:rFonts w:ascii="Lucida Grande" w:hAnsi="Lucida Grande" w:cs="Lucida Grande"/>
+                <w:color w:val="000000"/>
+                <w:sz w:val="22"/>
+                <w:szCs w:val="22"/>
+              </w:rPr>
+            </w:pPr>
+            <w:r>
+              <w:rPr>
+                <w:rFonts w:ascii="Lucida Grande" w:hAnsi="Lucida Grande" w:cs="Lucida Grande"/>
+                <w:color w:val="000000"/>
+                <w:sz w:val="22"/>
+                <w:szCs w:val="22"/>
+              </w:rPr>
+              <w:t>46</w:t>
+            </w:r>
+          </w:p>
+        </w:tc>
+        <w:tc>
+          <w:tcPr>
+            <w:tcW w:w="2835" w:type="dxa"/>
+            <w:noWrap/>
+            <w:hideMark/>
+          </w:tcPr>
+          <w:p>
+            <w:pPr>
+              <w:jc w:val="center"/>
+              <w:cnfStyle w:val="000000000000" w:firstRow="0" w:lastRow="0" w:firstColumn="0" w:lastColumn="0" w:oddVBand="0" w:evenVBand="0" w:oddHBand="0" w:evenHBand="0" w:firstRowFirstColumn="0" w:firstRowLastColumn="0" w:lastRowFirstColumn="0" w:lastRowLastColumn="0"/>
+              <w:rPr>
+                <w:rFonts w:ascii="Lucida Grande" w:hAnsi="Lucida Grande" w:cs="Lucida Grande"/>
+                <w:color w:val="000000"/>
+                <w:sz w:val="22"/>
+                <w:szCs w:val="22"/>
+              </w:rPr>
+            </w:pPr>
+            <w:r>
+              <w:rPr>
+                <w:rFonts w:ascii="Lucida Grande" w:hAnsi="Lucida Grande" w:cs="Lucida Grande"/>
+                <w:color w:val="000000"/>
+                <w:sz w:val="22"/>
+                <w:szCs w:val="22"/>
+              </w:rPr>
+              <w:t>4956</w:t>
+            </w:r>
+          </w:p>
+        </w:tc>
+      </w:tr>
+      <w:tr>
+        <w:trPr>
+          <w:cnfStyle w:val="000000100000" w:firstRow="0" w:lastRow="0" w:firstColumn="0" w:lastColumn="0" w:oddVBand="0" w:evenVBand="0" w:oddHBand="1" w:evenHBand="0" w:firstRowFirstColumn="0" w:firstRowLastColumn="0" w:lastRowFirstColumn="0" w:lastRowLastColumn="0"/>
+          <w:trHeight w:val="320"/>
+        </w:trPr>
+        <w:tc>
+          <w:tcPr>
+            <w:cnfStyle w:val="001000000000" w:firstRow="0" w:lastRow="0" w:firstColumn="1" w:lastColumn="0" w:oddVBand="0" w:evenVBand="0" w:oddHBand="0" w:evenHBand="0" w:firstRowFirstColumn="0" w:firstRowLastColumn="0" w:lastRowFirstColumn="0" w:lastRowLastColumn="0"/>
+            <w:tcW w:w="1413" w:type="dxa"/>
+            <w:noWrap/>
+            <w:hideMark/>
+          </w:tcPr>
+          <w:p>
+            <w:pPr>
+              <w:jc w:val="center"/>
+              <w:rPr>
+                <w:rFonts w:ascii="Lucida Grande" w:hAnsi="Lucida Grande" w:cs="Lucida Grande"/>
+                <w:b w:val="0"/>
+                <w:bCs w:val="0"/>
+                <w:color w:val="000000"/>
+                <w:sz w:val="22"/>
+                <w:szCs w:val="22"/>
+              </w:rPr>
+            </w:pPr>
+            <w:r>
+              <w:rPr>
+                <w:rFonts w:ascii="Lucida Grande" w:hAnsi="Lucida Grande" w:cs="Lucida Grande"/>
+                <w:b w:val="0"/>
+                <w:bCs w:val="0"/>
+                <w:color w:val="000000"/>
+                <w:sz w:val="22"/>
+                <w:szCs w:val="22"/>
+              </w:rPr>
+              <w:t>B</w:t>
+            </w:r>
+          </w:p>
+        </w:tc>
+        <w:tc>
+          <w:tcPr>
+            <w:tcW w:w="1843" w:type="dxa"/>
+            <w:noWrap/>
+            <w:hideMark/>
+          </w:tcPr>
+          <w:p>
+            <w:pPr>
+              <w:jc w:val="center"/>
+              <w:cnfStyle w:val="000000100000" w:firstRow="0" w:lastRow="0" w:firstColumn="0" w:lastColumn="0" w:oddVBand="0" w:evenVBand="0" w:oddHBand="1" w:evenHBand="0" w:firstRowFirstColumn="0" w:firstRowLastColumn="0" w:lastRowFirstColumn="0" w:lastRowLastColumn="0"/>
+              <w:rPr>
+                <w:rFonts w:ascii="Lucida Grande" w:hAnsi="Lucida Grande" w:cs="Lucida Grande"/>
+                <w:color w:val="000000"/>
+                <w:sz w:val="22"/>
+                <w:szCs w:val="22"/>
+              </w:rPr>
+            </w:pPr>
+            <w:r>
+              <w:rPr>
+                <w:rFonts w:ascii="Lucida Grande" w:hAnsi="Lucida Grande" w:cs="Lucida Grande"/>
+                <w:color w:val="000000"/>
+                <w:sz w:val="22"/>
+                <w:szCs w:val="22"/>
+              </w:rPr>
+              <w:t>2015</w:t>
+            </w:r>
+          </w:p>
+        </w:tc>
+        <w:tc>
+          <w:tcPr>
+            <w:tcW w:w="2268" w:type="dxa"/>
+            <w:noWrap/>
+            <w:hideMark/>
+          </w:tcPr>
+          <w:p>
+            <w:pPr>
+              <w:jc w:val="center"/>
+              <w:cnfStyle w:val="000000100000" w:firstRow="0" w:lastRow="0" w:firstColumn="0" w:lastColumn="0" w:oddVBand="0" w:evenVBand="0" w:oddHBand="1" w:evenHBand="0" w:firstRowFirstColumn="0" w:firstRowLastColumn="0" w:lastRowFirstColumn="0" w:lastRowLastColumn="0"/>
+              <w:rPr>
+                <w:rFonts w:ascii="Lucida Grande" w:hAnsi="Lucida Grande" w:cs="Lucida Grande"/>
+                <w:color w:val="000000"/>
+                <w:sz w:val="22"/>
+                <w:szCs w:val="22"/>
+              </w:rPr>
+            </w:pPr>
+            <w:r>
+              <w:rPr>
+                <w:rFonts w:ascii="Lucida Grande" w:hAnsi="Lucida Grande" w:cs="Lucida Grande"/>
+                <w:color w:val="000000"/>
+                <w:sz w:val="22"/>
+                <w:szCs w:val="22"/>
+              </w:rPr>
+              <w:t>7</w:t>
+            </w:r>
+          </w:p>
+        </w:tc>
+        <w:tc>
+          <w:tcPr>
+            <w:tcW w:w="2835" w:type="dxa"/>
+            <w:noWrap/>
+            <w:hideMark/>
+          </w:tcPr>
+          <w:p>
+            <w:pPr>
+              <w:jc w:val="center"/>
+              <w:cnfStyle w:val="000000100000" w:firstRow="0" w:lastRow="0" w:firstColumn="0" w:lastColumn="0" w:oddVBand="0" w:evenVBand="0" w:oddHBand="1" w:evenHBand="0" w:firstRowFirstColumn="0" w:firstRowLastColumn="0" w:lastRowFirstColumn="0" w:lastRowLastColumn="0"/>
+              <w:rPr>
+                <w:rFonts w:ascii="Lucida Grande" w:hAnsi="Lucida Grande" w:cs="Lucida Grande"/>
+                <w:color w:val="000000"/>
+                <w:sz w:val="22"/>
+                <w:szCs w:val="22"/>
+              </w:rPr>
+            </w:pPr>
+            <w:r>
+              <w:rPr>
+                <w:rFonts w:ascii="Lucida Grande" w:hAnsi="Lucida Grande" w:cs="Lucida Grande"/>
+                <w:color w:val="000000"/>
+                <w:sz w:val="22"/>
+                <w:szCs w:val="22"/>
+              </w:rPr>
+              <w:t>338</w:t>
+            </w:r>
+          </w:p>
+        </w:tc>
+      </w:tr>
+      <w:tr>
+        <w:trPr>
+          <w:trHeight w:val="320"/>
+        </w:trPr>
+        <w:tc>
+          <w:tcPr>
+            <w:cnfStyle w:val="001000000000" w:firstRow="0" w:lastRow="0" w:firstColumn="1" w:lastColumn="0" w:oddVBand="0" w:evenVBand="0" w:oddHBand="0" w:evenHBand="0" w:firstRowFirstColumn="0" w:firstRowLastColumn="0" w:lastRowFirstColumn="0" w:lastRowLastColumn="0"/>
+            <w:tcW w:w="1413" w:type="dxa"/>
+            <w:noWrap/>
+            <w:hideMark/>
+          </w:tcPr>
+          <w:p>
+            <w:pPr>
+              <w:jc w:val="center"/>
+              <w:rPr>
+                <w:rFonts w:ascii="Lucida Grande" w:hAnsi="Lucida Grande" w:cs="Lucida Grande"/>
+                <w:b w:val="0"/>
+                <w:bCs w:val="0"/>
+                <w:color w:val="000000"/>
+                <w:sz w:val="22"/>
+                <w:szCs w:val="22"/>
+              </w:rPr>
+            </w:pPr>
+            <w:r>
+              <w:rPr>
+                <w:rFonts w:ascii="Lucida Grande" w:hAnsi="Lucida Grande" w:cs="Lucida Grande"/>
+                <w:b w:val="0"/>
+                <w:bCs w:val="0"/>
+                <w:color w:val="000000"/>
+                <w:sz w:val="22"/>
+                <w:szCs w:val="22"/>
+              </w:rPr>
+              <w:t>B</w:t>
+            </w:r>
+          </w:p>
+        </w:tc>
+        <w:tc>
+          <w:tcPr>
+            <w:tcW w:w="1843" w:type="dxa"/>
+            <w:noWrap/>
+            <w:hideMark/>
+          </w:tcPr>
+          <w:p>
+            <w:pPr>
+              <w:jc w:val="center"/>
+              <w:cnfStyle w:val="000000000000" w:firstRow="0" w:lastRow="0" w:firstColumn="0" w:lastColumn="0" w:oddVBand="0" w:evenVBand="0" w:oddHBand="0" w:evenHBand="0" w:firstRowFirstColumn="0" w:firstRowLastColumn="0" w:lastRowFirstColumn="0" w:lastRowLastColumn="0"/>
+              <w:rPr>
+                <w:rFonts w:ascii="Lucida Grande" w:hAnsi="Lucida Grande" w:cs="Lucida Grande"/>
+                <w:color w:val="000000"/>
+                <w:sz w:val="22"/>
+                <w:szCs w:val="22"/>
+              </w:rPr>
+            </w:pPr>
+            <w:r>
+              <w:rPr>
+                <w:rFonts w:ascii="Lucida Grande" w:hAnsi="Lucida Grande" w:cs="Lucida Grande"/>
+                <w:color w:val="000000"/>
+                <w:sz w:val="22"/>
+                <w:szCs w:val="22"/>
+              </w:rPr>
+              <w:t>2016</w:t>
+            </w:r>
+          </w:p>
+        </w:tc>
+        <w:tc>
+          <w:tcPr>
+            <w:tcW w:w="2268" w:type="dxa"/>
+            <w:noWrap/>
+            <w:hideMark/>
+          </w:tcPr>
+          <w:p>
+            <w:pPr>
+              <w:jc w:val="center"/>
+              <w:cnfStyle w:val="000000000000" w:firstRow="0" w:lastRow="0" w:firstColumn="0" w:lastColumn="0" w:oddVBand="0" w:evenVBand="0" w:oddHBand="0" w:evenHBand="0" w:firstRowFirstColumn="0" w:firstRowLastColumn="0" w:lastRowFirstColumn="0" w:lastRowLastColumn="0"/>
+              <w:rPr>
+                <w:rFonts w:ascii="Lucida Grande" w:hAnsi="Lucida Grande" w:cs="Lucida Grande"/>
+                <w:color w:val="000000"/>
+                <w:sz w:val="22"/>
+                <w:szCs w:val="22"/>
+              </w:rPr>
+            </w:pPr>
+            <w:r>
+              <w:rPr>
+                <w:rFonts w:ascii="Lucida Grande" w:hAnsi="Lucida Grande" w:cs="Lucida Grande"/>
+                <w:color w:val="000000"/>
+                <w:sz w:val="22"/>
+                <w:szCs w:val="22"/>
+              </w:rPr>
+              <w:t>13</w:t>
+            </w:r>
+          </w:p>
+        </w:tc>
+        <w:tc>
+          <w:tcPr>
+            <w:tcW w:w="2835" w:type="dxa"/>
+            <w:noWrap/>
+            <w:hideMark/>
+          </w:tcPr>
+          <w:p>
+            <w:pPr>
+              <w:jc w:val="center"/>
+              <w:cnfStyle w:val="000000000000" w:firstRow="0" w:lastRow="0" w:firstColumn="0" w:lastColumn="0" w:oddVBand="0" w:evenVBand="0" w:oddHBand="0" w:evenHBand="0" w:firstRowFirstColumn="0" w:firstRowLastColumn="0" w:lastRowFirstColumn="0" w:lastRowLastColumn="0"/>
+              <w:rPr>
+                <w:rFonts w:ascii="Lucida Grande" w:hAnsi="Lucida Grande" w:cs="Lucida Grande"/>
+                <w:color w:val="000000"/>
+                <w:sz w:val="22"/>
+                <w:szCs w:val="22"/>
+              </w:rPr>
+            </w:pPr>
+            <w:r>
+              <w:rPr>
+                <w:rFonts w:ascii="Lucida Grande" w:hAnsi="Lucida Grande" w:cs="Lucida Grande"/>
+                <w:color w:val="000000"/>
+                <w:sz w:val="22"/>
+                <w:szCs w:val="22"/>
+              </w:rPr>
+              <w:t>629</w:t>
+            </w:r>
+          </w:p>
+        </w:tc>
+      </w:tr>
+      <w:tr>
+        <w:trPr>
+          <w:cnfStyle w:val="000000100000" w:firstRow="0" w:lastRow="0" w:firstColumn="0" w:lastColumn="0" w:oddVBand="0" w:evenVBand="0" w:oddHBand="1" w:evenHBand="0" w:firstRowFirstColumn="0" w:firstRowLastColumn="0" w:lastRowFirstColumn="0" w:lastRowLastColumn="0"/>
+          <w:trHeight w:val="320"/>
+        </w:trPr>
+        <w:tc>
+          <w:tcPr>
+            <w:cnfStyle w:val="001000000000" w:firstRow="0" w:lastRow="0" w:firstColumn="1" w:lastColumn="0" w:oddVBand="0" w:evenVBand="0" w:oddHBand="0" w:evenHBand="0" w:firstRowFirstColumn="0" w:firstRowLastColumn="0" w:lastRowFirstColumn="0" w:lastRowLastColumn="0"/>
+            <w:tcW w:w="1413" w:type="dxa"/>
+            <w:noWrap/>
+            <w:hideMark/>
+          </w:tcPr>
+          <w:p>
+            <w:pPr>
+              <w:jc w:val="center"/>
+              <w:rPr>
+                <w:rFonts w:ascii="Lucida Grande" w:hAnsi="Lucida Grande" w:cs="Lucida Grande"/>
+                <w:b w:val="0"/>
+                <w:bCs w:val="0"/>
+                <w:color w:val="000000"/>
+                <w:sz w:val="22"/>
+                <w:szCs w:val="22"/>
+              </w:rPr>
+            </w:pPr>
+            <w:r>
+              <w:rPr>
+                <w:rFonts w:ascii="Lucida Grande" w:hAnsi="Lucida Grande" w:cs="Lucida Grande"/>
+                <w:b w:val="0"/>
+                <w:bCs w:val="0"/>
+                <w:color w:val="000000"/>
+                <w:sz w:val="22"/>
+                <w:szCs w:val="22"/>
+              </w:rPr>
+              <w:t>B</w:t>
+            </w:r>
+          </w:p>
+        </w:tc>
+        <w:tc>
+          <w:tcPr>
+            <w:tcW w:w="1843" w:type="dxa"/>
+            <w:noWrap/>
+            <w:hideMark/>
+          </w:tcPr>
+          <w:p>
+            <w:pPr>
+              <w:jc w:val="center"/>
+              <w:cnfStyle w:val="000000100000" w:firstRow="0" w:lastRow="0" w:firstColumn="0" w:lastColumn="0" w:oddVBand="0" w:evenVBand="0" w:oddHBand="1" w:evenHBand="0" w:firstRowFirstColumn="0" w:firstRowLastColumn="0" w:lastRowFirstColumn="0" w:lastRowLastColumn="0"/>
+              <w:rPr>
+                <w:rFonts w:ascii="Lucida Grande" w:hAnsi="Lucida Grande" w:cs="Lucida Grande"/>
+                <w:color w:val="000000"/>
+                <w:sz w:val="22"/>
+                <w:szCs w:val="22"/>
+              </w:rPr>
+            </w:pPr>
+            <w:r>
+              <w:rPr>
+                <w:rFonts w:ascii="Lucida Grande" w:hAnsi="Lucida Grande" w:cs="Lucida Grande"/>
+                <w:color w:val="000000"/>
+                <w:sz w:val="22"/>
+                <w:szCs w:val="22"/>
+              </w:rPr>
+              <w:t>2017</w:t>
+            </w:r>
+          </w:p>
+        </w:tc>
+        <w:tc>
+          <w:tcPr>
+            <w:tcW w:w="2268" w:type="dxa"/>
+            <w:noWrap/>
+            <w:hideMark/>
+          </w:tcPr>
+          <w:p>
+            <w:pPr>
+              <w:jc w:val="center"/>
+              <w:cnfStyle w:val="000000100000" w:firstRow="0" w:lastRow="0" w:firstColumn="0" w:lastColumn="0" w:oddVBand="0" w:evenVBand="0" w:oddHBand="1" w:evenHBand="0" w:firstRowFirstColumn="0" w:firstRowLastColumn="0" w:lastRowFirstColumn="0" w:lastRowLastColumn="0"/>
+              <w:rPr>
+                <w:rFonts w:ascii="Lucida Grande" w:hAnsi="Lucida Grande" w:cs="Lucida Grande"/>
+                <w:color w:val="000000"/>
+                <w:sz w:val="22"/>
+                <w:szCs w:val="22"/>
+              </w:rPr>
+            </w:pPr>
+            <w:r>
+              <w:rPr>
+                <w:rFonts w:ascii="Lucida Grande" w:hAnsi="Lucida Grande" w:cs="Lucida Grande"/>
+                <w:color w:val="000000"/>
+                <w:sz w:val="22"/>
+                <w:szCs w:val="22"/>
+              </w:rPr>
+              <w:t>11</w:t>
+            </w:r>
+          </w:p>
+        </w:tc>
+        <w:tc>
+          <w:tcPr>
+            <w:tcW w:w="2835" w:type="dxa"/>
+            <w:noWrap/>
+            <w:hideMark/>
+          </w:tcPr>
+          <w:p>
+            <w:pPr>
+              <w:jc w:val="center"/>
+              <w:cnfStyle w:val="000000100000" w:firstRow="0" w:lastRow="0" w:firstColumn="0" w:lastColumn="0" w:oddVBand="0" w:evenVBand="0" w:oddHBand="1" w:evenHBand="0" w:firstRowFirstColumn="0" w:firstRowLastColumn="0" w:lastRowFirstColumn="0" w:lastRowLastColumn="0"/>
+              <w:rPr>
+                <w:rFonts w:ascii="Lucida Grande" w:hAnsi="Lucida Grande" w:cs="Lucida Grande"/>
+                <w:color w:val="000000"/>
+                <w:sz w:val="22"/>
+                <w:szCs w:val="22"/>
+              </w:rPr>
+            </w:pPr>
+            <w:r>
+              <w:rPr>
+                <w:rFonts w:ascii="Lucida Grande" w:hAnsi="Lucida Grande" w:cs="Lucida Grande"/>
+                <w:color w:val="000000"/>
+                <w:sz w:val="22"/>
+                <w:szCs w:val="22"/>
+              </w:rPr>
+              <w:t>439</w:t>
+            </w:r>
+          </w:p>
+        </w:tc>
+      </w:tr>
+      <w:tr>
+        <w:trPr>
+          <w:trHeight w:val="320"/>
+        </w:trPr>
+        <w:tc>
+          <w:tcPr>
+            <w:cnfStyle w:val="001000000000" w:firstRow="0" w:lastRow="0" w:firstColumn="1" w:lastColumn="0" w:oddVBand="0" w:evenVBand="0" w:oddHBand="0" w:evenHBand="0" w:firstRowFirstColumn="0" w:firstRowLastColumn="0" w:lastRowFirstColumn="0" w:lastRowLastColumn="0"/>
+            <w:tcW w:w="1413" w:type="dxa"/>
+            <w:noWrap/>
+            <w:hideMark/>
+          </w:tcPr>
+          <w:p>
+            <w:pPr>
+              <w:jc w:val="center"/>
+              <w:rPr>
+                <w:rFonts w:ascii="Lucida Grande" w:hAnsi="Lucida Grande" w:cs="Lucida Grande"/>
+                <w:b w:val="0"/>
+                <w:bCs w:val="0"/>
+                <w:color w:val="000000"/>
+                <w:sz w:val="22"/>
+                <w:szCs w:val="22"/>
+              </w:rPr>
+            </w:pPr>
+            <w:r>
+              <w:rPr>
+                <w:rFonts w:ascii="Lucida Grande" w:hAnsi="Lucida Grande" w:cs="Lucida Grande"/>
+                <w:b w:val="0"/>
+                <w:bCs w:val="0"/>
+                <w:color w:val="000000"/>
+                <w:sz w:val="22"/>
+                <w:szCs w:val="22"/>
+              </w:rPr>
+              <w:t>B</w:t>
+            </w:r>
+          </w:p>
+        </w:tc>
+        <w:tc>
+          <w:tcPr>
+            <w:tcW w:w="1843" w:type="dxa"/>
+            <w:noWrap/>
+            <w:hideMark/>
+          </w:tcPr>
+          <w:p>
+            <w:pPr>
+              <w:jc w:val="center"/>
+              <w:cnfStyle w:val="000000000000" w:firstRow="0" w:lastRow="0" w:firstColumn="0" w:lastColumn="0" w:oddVBand="0" w:evenVBand="0" w:oddHBand="0" w:evenHBand="0" w:firstRowFirstColumn="0" w:firstRowLastColumn="0" w:lastRowFirstColumn="0" w:lastRowLastColumn="0"/>
+              <w:rPr>
+                <w:rFonts w:ascii="Lucida Grande" w:hAnsi="Lucida Grande" w:cs="Lucida Grande"/>
+                <w:color w:val="000000"/>
+                <w:sz w:val="22"/>
+                <w:szCs w:val="22"/>
+              </w:rPr>
+            </w:pPr>
+            <w:r>
+              <w:rPr>
+                <w:rFonts w:ascii="Lucida Grande" w:hAnsi="Lucida Grande" w:cs="Lucida Grande"/>
+                <w:color w:val="000000"/>
+                <w:sz w:val="22"/>
+                <w:szCs w:val="22"/>
+              </w:rPr>
+              <w:t>2018</w:t>
+            </w:r>
+          </w:p>
+        </w:tc>
+        <w:tc>
+          <w:tcPr>
+            <w:tcW w:w="2268" w:type="dxa"/>
+            <w:noWrap/>
+            <w:hideMark/>
+          </w:tcPr>
+          <w:p>
+            <w:pPr>
+              <w:jc w:val="center"/>
+              <w:cnfStyle w:val="000000000000" w:firstRow="0" w:lastRow="0" w:firstColumn="0" w:lastColumn="0" w:oddVBand="0" w:evenVBand="0" w:oddHBand="0" w:evenHBand="0" w:firstRowFirstColumn="0" w:firstRowLastColumn="0" w:lastRowFirstColumn="0" w:lastRowLastColumn="0"/>
+              <w:rPr>
+                <w:rFonts w:ascii="Lucida Grande" w:hAnsi="Lucida Grande" w:cs="Lucida Grande"/>
+                <w:color w:val="000000"/>
+                <w:sz w:val="22"/>
+                <w:szCs w:val="22"/>
+              </w:rPr>
+            </w:pPr>
+            <w:r>
+              <w:rPr>
+                <w:rFonts w:ascii="Lucida Grande" w:hAnsi="Lucida Grande" w:cs="Lucida Grande"/>
+                <w:color w:val="000000"/>
+                <w:sz w:val="22"/>
+                <w:szCs w:val="22"/>
+              </w:rPr>
+              <w:t>7</w:t>
+            </w:r>
+          </w:p>
+        </w:tc>
+        <w:tc>
+          <w:tcPr>
+            <w:tcW w:w="2835" w:type="dxa"/>
+            <w:noWrap/>
+            <w:hideMark/>
+          </w:tcPr>
+          <w:p>
+            <w:pPr>
+              <w:jc w:val="center"/>
+              <w:cnfStyle w:val="000000000000" w:firstRow="0" w:lastRow="0" w:firstColumn="0" w:lastColumn="0" w:oddVBand="0" w:evenVBand="0" w:oddHBand="0" w:evenHBand="0" w:firstRowFirstColumn="0" w:firstRowLastColumn="0" w:lastRowFirstColumn="0" w:lastRowLastColumn="0"/>
+              <w:rPr>
+                <w:rFonts w:ascii="Lucida Grande" w:hAnsi="Lucida Grande" w:cs="Lucida Grande"/>
+                <w:color w:val="000000"/>
+                <w:sz w:val="22"/>
+                <w:szCs w:val="22"/>
+              </w:rPr>
+            </w:pPr>
+            <w:r>
+              <w:rPr>
+                <w:rFonts w:ascii="Lucida Grande" w:hAnsi="Lucida Grande" w:cs="Lucida Grande"/>
+                <w:color w:val="000000"/>
+                <w:sz w:val="22"/>
+                <w:szCs w:val="22"/>
+              </w:rPr>
+              <w:t>207</w:t>
+            </w:r>
+          </w:p>
+        </w:tc>
+      </w:tr>
+      <w:tr>
+        <w:trPr>
+          <w:cnfStyle w:val="000000100000" w:firstRow="0" w:lastRow="0" w:firstColumn="0" w:lastColumn="0" w:oddVBand="0" w:evenVBand="0" w:oddHBand="1" w:evenHBand="0" w:firstRowFirstColumn="0" w:firstRowLastColumn="0" w:lastRowFirstColumn="0" w:lastRowLastColumn="0"/>
+          <w:trHeight w:val="320"/>
+        </w:trPr>
+        <w:tc>
+          <w:tcPr>
+            <w:cnfStyle w:val="001000000000" w:firstRow="0" w:lastRow="0" w:firstColumn="1" w:lastColumn="0" w:oddVBand="0" w:evenVBand="0" w:oddHBand="0" w:evenHBand="0" w:firstRowFirstColumn="0" w:firstRowLastColumn="0" w:lastRowFirstColumn="0" w:lastRowLastColumn="0"/>
+            <w:tcW w:w="1413" w:type="dxa"/>
+            <w:noWrap/>
+            <w:hideMark/>
+          </w:tcPr>
+          <w:p>
+            <w:pPr>
+              <w:jc w:val="center"/>
+              <w:rPr>
+                <w:rFonts w:ascii="Lucida Grande" w:hAnsi="Lucida Grande" w:cs="Lucida Grande"/>
+                <w:b w:val="0"/>
+                <w:bCs w:val="0"/>
+                <w:color w:val="000000"/>
+                <w:sz w:val="22"/>
+                <w:szCs w:val="22"/>
+              </w:rPr>
+            </w:pPr>
+            <w:r>
+              <w:rPr>
+                <w:rFonts w:ascii="Lucida Grande" w:hAnsi="Lucida Grande" w:cs="Lucida Grande"/>
+                <w:b w:val="0"/>
+                <w:bCs w:val="0"/>
+                <w:color w:val="000000"/>
+                <w:sz w:val="22"/>
+                <w:szCs w:val="22"/>
+              </w:rPr>
+              <w:t>B</w:t>
+            </w:r>
+          </w:p>
+        </w:tc>
+        <w:tc>
+          <w:tcPr>
+            <w:tcW w:w="1843" w:type="dxa"/>
+            <w:noWrap/>
+            <w:hideMark/>
+          </w:tcPr>
+          <w:p>
+            <w:pPr>
+              <w:jc w:val="center"/>
+              <w:cnfStyle w:val="000000100000" w:firstRow="0" w:lastRow="0" w:firstColumn="0" w:lastColumn="0" w:oddVBand="0" w:evenVBand="0" w:oddHBand="1" w:evenHBand="0" w:firstRowFirstColumn="0" w:firstRowLastColumn="0" w:lastRowFirstColumn="0" w:lastRowLastColumn="0"/>
+              <w:rPr>
+                <w:rFonts w:ascii="Lucida Grande" w:hAnsi="Lucida Grande" w:cs="Lucida Grande"/>
+                <w:color w:val="000000"/>
+                <w:sz w:val="22"/>
+                <w:szCs w:val="22"/>
+              </w:rPr>
+            </w:pPr>
+            <w:r>
+              <w:rPr>
+                <w:rFonts w:ascii="Lucida Grande" w:hAnsi="Lucida Grande" w:cs="Lucida Grande"/>
+                <w:color w:val="000000"/>
+                <w:sz w:val="22"/>
+                <w:szCs w:val="22"/>
+              </w:rPr>
+              <w:t>2019</w:t>
+            </w:r>
+          </w:p>
+        </w:tc>
+        <w:tc>
+          <w:tcPr>
+            <w:tcW w:w="2268" w:type="dxa"/>
+            <w:noWrap/>
+            <w:hideMark/>
+          </w:tcPr>
+          <w:p>
+            <w:pPr>
+              <w:jc w:val="center"/>
+              <w:cnfStyle w:val="000000100000" w:firstRow="0" w:lastRow="0" w:firstColumn="0" w:lastColumn="0" w:oddVBand="0" w:evenVBand="0" w:oddHBand="1" w:evenHBand="0" w:firstRowFirstColumn="0" w:firstRowLastColumn="0" w:lastRowFirstColumn="0" w:lastRowLastColumn="0"/>
+              <w:rPr>
+                <w:rFonts w:ascii="Lucida Grande" w:hAnsi="Lucida Grande" w:cs="Lucida Grande"/>
+                <w:color w:val="000000"/>
+                <w:sz w:val="22"/>
+                <w:szCs w:val="22"/>
+              </w:rPr>
+            </w:pPr>
+            <w:r>
+              <w:rPr>
+                <w:rFonts w:ascii="Lucida Grande" w:hAnsi="Lucida Grande" w:cs="Lucida Grande"/>
+                <w:color w:val="000000"/>
+                <w:sz w:val="22"/>
+                <w:szCs w:val="22"/>
+              </w:rPr>
+              <w:t>7</w:t>
+            </w:r>
+          </w:p>
+        </w:tc>
+        <w:tc>
+          <w:tcPr>
+            <w:tcW w:w="2835" w:type="dxa"/>
+            <w:noWrap/>
+            <w:hideMark/>
+          </w:tcPr>
+          <w:p>
+            <w:pPr>
+              <w:jc w:val="center"/>
+              <w:cnfStyle w:val="000000100000" w:firstRow="0" w:lastRow="0" w:firstColumn="0" w:lastColumn="0" w:oddVBand="0" w:evenVBand="0" w:oddHBand="1" w:evenHBand="0" w:firstRowFirstColumn="0" w:firstRowLastColumn="0" w:lastRowFirstColumn="0" w:lastRowLastColumn="0"/>
+              <w:rPr>
+                <w:rFonts w:ascii="Lucida Grande" w:hAnsi="Lucida Grande" w:cs="Lucida Grande"/>
+                <w:color w:val="000000"/>
+                <w:sz w:val="22"/>
+                <w:szCs w:val="22"/>
+              </w:rPr>
+            </w:pPr>
+            <w:r>
+              <w:rPr>
+                <w:rFonts w:ascii="Lucida Grande" w:hAnsi="Lucida Grande" w:cs="Lucida Grande"/>
+                <w:color w:val="000000"/>
+                <w:sz w:val="22"/>
+                <w:szCs w:val="22"/>
+              </w:rPr>
+              <w:t>211</w:t>
+            </w:r>
+          </w:p>
+        </w:tc>
+      </w:tr>
+      <w:tr>
+        <w:trPr>
+          <w:trHeight w:val="320"/>
+        </w:trPr>
+        <w:tc>
+          <w:tcPr>
+            <w:cnfStyle w:val="001000000000" w:firstRow="0" w:lastRow="0" w:firstColumn="1" w:lastColumn="0" w:oddVBand="0" w:evenVBand="0" w:oddHBand="0" w:evenHBand="0" w:firstRowFirstColumn="0" w:firstRowLastColumn="0" w:lastRowFirstColumn="0" w:lastRowLastColumn="0"/>
+            <w:tcW w:w="1413" w:type="dxa"/>
+            <w:noWrap/>
+            <w:hideMark/>
+          </w:tcPr>
+          <w:p>
+            <w:pPr>
+              <w:jc w:val="center"/>
+              <w:rPr>
+                <w:rFonts w:ascii="Lucida Grande" w:hAnsi="Lucida Grande" w:cs="Lucida Grande"/>
+                <w:b w:val="0"/>
+                <w:bCs w:val="0"/>
+                <w:color w:val="000000"/>
+                <w:sz w:val="22"/>
+                <w:szCs w:val="22"/>
+              </w:rPr>
+            </w:pPr>
+            <w:r>
+              <w:rPr>
+                <w:rFonts w:ascii="Lucida Grande" w:hAnsi="Lucida Grande" w:cs="Lucida Grande"/>
+                <w:b w:val="0"/>
+                <w:bCs w:val="0"/>
+                <w:color w:val="000000"/>
+                <w:sz w:val="22"/>
+                <w:szCs w:val="22"/>
+              </w:rPr>
+              <w:t>B</w:t>
+            </w:r>
+          </w:p>
+        </w:tc>
+        <w:tc>
+          <w:tcPr>
+            <w:tcW w:w="1843" w:type="dxa"/>
+            <w:noWrap/>
+            <w:hideMark/>
+          </w:tcPr>
+          <w:p>
+            <w:pPr>
+              <w:jc w:val="center"/>
+              <w:cnfStyle w:val="000000000000" w:firstRow="0" w:lastRow="0" w:firstColumn="0" w:lastColumn="0" w:oddVBand="0" w:evenVBand="0" w:oddHBand="0" w:evenHBand="0" w:firstRowFirstColumn="0" w:firstRowLastColumn="0" w:lastRowFirstColumn="0" w:lastRowLastColumn="0"/>
+              <w:rPr>
+                <w:rFonts w:ascii="Lucida Grande" w:hAnsi="Lucida Grande" w:cs="Lucida Grande"/>
+                <w:color w:val="000000"/>
+                <w:sz w:val="22"/>
+                <w:szCs w:val="22"/>
+              </w:rPr>
+            </w:pPr>
+            <w:r>
+              <w:rPr>
+                <w:rFonts w:ascii="Lucida Grande" w:hAnsi="Lucida Grande" w:cs="Lucida Grande"/>
+                <w:color w:val="000000"/>
+                <w:sz w:val="22"/>
+                <w:szCs w:val="22"/>
+              </w:rPr>
+              <w:t>2020</w:t>
+            </w:r>
+          </w:p>
+        </w:tc>
+        <w:tc>
+          <w:tcPr>
+            <w:tcW w:w="2268" w:type="dxa"/>
+            <w:noWrap/>
+            <w:hideMark/>
+          </w:tcPr>
+          <w:p>
+            <w:pPr>
+              <w:jc w:val="center"/>
+              <w:cnfStyle w:val="000000000000" w:firstRow="0" w:lastRow="0" w:firstColumn="0" w:lastColumn="0" w:oddVBand="0" w:evenVBand="0" w:oddHBand="0" w:evenHBand="0" w:firstRowFirstColumn="0" w:firstRowLastColumn="0" w:lastRowFirstColumn="0" w:lastRowLastColumn="0"/>
+              <w:rPr>
+                <w:rFonts w:ascii="Lucida Grande" w:hAnsi="Lucida Grande" w:cs="Lucida Grande"/>
+                <w:color w:val="000000"/>
+                <w:sz w:val="22"/>
+                <w:szCs w:val="22"/>
+              </w:rPr>
+            </w:pPr>
+            <w:r>
+              <w:rPr>
+                <w:rFonts w:ascii="Lucida Grande" w:hAnsi="Lucida Grande" w:cs="Lucida Grande"/>
+                <w:color w:val="000000"/>
+                <w:sz w:val="22"/>
+                <w:szCs w:val="22"/>
+              </w:rPr>
+              <w:t>5</w:t>
+            </w:r>
+          </w:p>
+        </w:tc>
+        <w:tc>
+          <w:tcPr>
+            <w:tcW w:w="2835" w:type="dxa"/>
+            <w:noWrap/>
+            <w:hideMark/>
+          </w:tcPr>
+          <w:p>
+            <w:pPr>
+              <w:jc w:val="center"/>
+              <w:cnfStyle w:val="000000000000" w:firstRow="0" w:lastRow="0" w:firstColumn="0" w:lastColumn="0" w:oddVBand="0" w:evenVBand="0" w:oddHBand="0" w:evenHBand="0" w:firstRowFirstColumn="0" w:firstRowLastColumn="0" w:lastRowFirstColumn="0" w:lastRowLastColumn="0"/>
+              <w:rPr>
+                <w:rFonts w:ascii="Lucida Grande" w:hAnsi="Lucida Grande" w:cs="Lucida Grande"/>
+                <w:color w:val="000000"/>
+                <w:sz w:val="22"/>
+                <w:szCs w:val="22"/>
+              </w:rPr>
+            </w:pPr>
+            <w:r>
+              <w:rPr>
+                <w:rFonts w:ascii="Lucida Grande" w:hAnsi="Lucida Grande" w:cs="Lucida Grande"/>
+                <w:color w:val="000000"/>
+                <w:sz w:val="22"/>
+                <w:szCs w:val="22"/>
+              </w:rPr>
+              <w:t>119</w:t>
+            </w:r>
+          </w:p>
+        </w:tc>
+      </w:tr>
+      <w:tr>
+        <w:trPr>
+          <w:cnfStyle w:val="000000100000" w:firstRow="0" w:lastRow="0" w:firstColumn="0" w:lastColumn="0" w:oddVBand="0" w:evenVBand="0" w:oddHBand="1" w:evenHBand="0" w:firstRowFirstColumn="0" w:firstRowLastColumn="0" w:lastRowFirstColumn="0" w:lastRowLastColumn="0"/>
+          <w:trHeight w:val="320"/>
+        </w:trPr>
+        <w:tc>
+          <w:tcPr>
+            <w:cnfStyle w:val="001000000000" w:firstRow="0" w:lastRow="0" w:firstColumn="1" w:lastColumn="0" w:oddVBand="0" w:evenVBand="0" w:oddHBand="0" w:evenHBand="0" w:firstRowFirstColumn="0" w:firstRowLastColumn="0" w:lastRowFirstColumn="0" w:lastRowLastColumn="0"/>
+            <w:tcW w:w="1413" w:type="dxa"/>
+            <w:noWrap/>
+            <w:hideMark/>
+          </w:tcPr>
+          <w:p>
+            <w:pPr>
+              <w:jc w:val="center"/>
+              <w:rPr>
+                <w:rFonts w:ascii="Lucida Grande" w:hAnsi="Lucida Grande" w:cs="Lucida Grande"/>
+                <w:color w:val="000000"/>
+                <w:sz w:val="22"/>
+                <w:szCs w:val="22"/>
+              </w:rPr>
+            </w:pPr>
+            <w:r>
+              <w:rPr>
+                <w:rFonts w:ascii="Lucida Grande" w:hAnsi="Lucida Grande" w:cs="Lucida Grande"/>
+                <w:color w:val="000000"/>
+                <w:sz w:val="22"/>
+                <w:szCs w:val="22"/>
+              </w:rPr>
+              <w:t>Total</w:t>
+            </w:r>
+          </w:p>
+        </w:tc>
+        <w:tc>
+          <w:tcPr>
+            <w:tcW w:w="1843" w:type="dxa"/>
+            <w:noWrap/>
+            <w:hideMark/>
+          </w:tcPr>
+          <w:p>
+            <w:pPr>
+              <w:jc w:val="center"/>
+              <w:cnfStyle w:val="000000100000" w:firstRow="0" w:lastRow="0" w:firstColumn="0" w:lastColumn="0" w:oddVBand="0" w:evenVBand="0" w:oddHBand="1" w:evenHBand="0" w:firstRowFirstColumn="0" w:firstRowLastColumn="0" w:lastRowFirstColumn="0" w:lastRowLastColumn="0"/>
+              <w:rPr>
+                <w:rFonts w:ascii="Calibri" w:hAnsi="Calibri" w:cs="Calibri"/>
+                <w:b/>
+                <w:bCs/>
+                <w:color w:val="000000"/>
+              </w:rPr>
+            </w:pPr>
+            <w:r>
+              <w:rPr>
+                <w:rFonts w:ascii="Calibri" w:hAnsi="Calibri" w:cs="Calibri"/>
+                <w:b/>
+                <w:bCs/>
+                <w:color w:val="000000"/>
+              </w:rPr>
+              <w:t>10</w:t>
+            </w:r>
+          </w:p>
+        </w:tc>
+        <w:tc>
+          <w:tcPr>
+            <w:tcW w:w="2268" w:type="dxa"/>
+            <w:noWrap/>
+            <w:hideMark/>
+          </w:tcPr>
+          <w:p>
+            <w:pPr>
+              <w:jc w:val="center"/>
+              <w:cnfStyle w:val="000000100000" w:firstRow="0" w:lastRow="0" w:firstColumn="0" w:lastColumn="0" w:oddVBand="0" w:evenVBand="0" w:oddHBand="1" w:evenHBand="0" w:firstRowFirstColumn="0" w:firstRowLastColumn="0" w:lastRowFirstColumn="0" w:lastRowLastColumn="0"/>
+              <w:rPr>
+                <w:rFonts w:ascii="Calibri" w:hAnsi="Calibri" w:cs="Calibri"/>
+                <w:b/>
+                <w:bCs/>
+                <w:color w:val="000000"/>
+              </w:rPr>
+            </w:pPr>
+            <w:r>
+              <w:rPr>
+                <w:rFonts w:ascii="Calibri" w:hAnsi="Calibri" w:cs="Calibri"/>
+                <w:b/>
+                <w:bCs/>
+                <w:color w:val="000000"/>
+              </w:rPr>
+              <w:t>129</w:t>
+            </w:r>
+          </w:p>
+        </w:tc>
+        <w:tc>
+          <w:tcPr>
+            <w:tcW w:w="2835" w:type="dxa"/>
+            <w:noWrap/>
+            <w:hideMark/>
+          </w:tcPr>
+          <w:p>
+            <w:pPr>
+              <w:jc w:val="center"/>
+              <w:cnfStyle w:val="000000100000" w:firstRow="0" w:lastRow="0" w:firstColumn="0" w:lastColumn="0" w:oddVBand="0" w:evenVBand="0" w:oddHBand="1" w:evenHBand="0" w:firstRowFirstColumn="0" w:firstRowLastColumn="0" w:lastRowFirstColumn="0" w:lastRowLastColumn="0"/>
+              <w:rPr>
+                <w:rFonts w:ascii="Calibri" w:hAnsi="Calibri" w:cs="Calibri"/>
+                <w:b/>
+                <w:bCs/>
+                <w:color w:val="000000"/>
+              </w:rPr>
+            </w:pPr>
+            <w:r>
+              <w:rPr>
+                <w:rFonts w:ascii="Calibri" w:hAnsi="Calibri" w:cs="Calibri"/>
+                <w:b/>
+                <w:bCs/>
+                <w:color w:val="000000"/>
+              </w:rPr>
+              <w:t>12</w:t>
+            </w:r>
+            <w:r>
+              <w:rPr>
+                <w:rFonts w:ascii="Calibri" w:hAnsi="Calibri" w:cs="Calibri"/>
+                <w:b/>
+                <w:bCs/>
+                <w:color w:val="000000"/>
+                <w:lang w:val="es-ES_tradnl"/>
+              </w:rPr>
+              <w:t>,</w:t>
+            </w:r>
+            <w:r>
+              <w:rPr>
+                <w:rFonts w:ascii="Calibri" w:hAnsi="Calibri" w:cs="Calibri"/>
+                <w:b/>
+                <w:bCs/>
+                <w:color w:val="000000"/>
+              </w:rPr>
+              <w:t>110</w:t>
+            </w:r>
+          </w:p>
+        </w:tc>
+      </w:tr>
+    </w:tbl>
+    <w:p>
+      <w:pPr>
+        <w:rPr>
+          <w:rFonts w:ascii="Arial" w:hAnsi="Arial" w:cs="Arial"/>
+          <w:color w:val="222222"/>
+        </w:rPr>
+      </w:pPr>
+    </w:p>
+    <w:p>
+      <w:pPr>
+        <w:rPr>
+          <w:rFonts w:ascii="Arial" w:hAnsi="Arial" w:cs="Arial"/>
           <w:b/>
           <w:bCs/>
           <w:color w:val="222222"/>
-          <w:lang w:val="en-US"/>
-        </w:rPr>
-        <w:t>Summary and insights from the A/R Methodological Tool</w:t>
-      </w:r>
-    </w:p>
-    <w:p>
-      <w:pPr>
-        <w:rPr>
-          <w:rFonts w:ascii="Arial" w:eastAsia="Times New Roman" w:hAnsi="Arial" w:cs="Arial"/>
-          <w:color w:val="222222"/>
-          <w:lang w:val="en-US"/>
-        </w:rPr>
-      </w:pPr>
-    </w:p>
-    <w:p>
-      <w:pPr>
-        <w:rPr>
-          <w:rFonts w:ascii="Arial" w:eastAsia="Times New Roman" w:hAnsi="Arial" w:cs="Arial"/>
-          <w:color w:val="222222"/>
-          <w:lang w:val="en-US"/>
-        </w:rPr>
-      </w:pPr>
-      <w:r>
-        <w:rPr>
-          <w:rFonts w:ascii="Arial" w:eastAsia="Times New Roman" w:hAnsi="Arial" w:cs="Arial"/>
-          <w:color w:val="222222"/>
-          <w:lang w:val="en-US"/>
-        </w:rPr>
-        <w:t>The tool is based in the targeted precision for the biomass stock estimate, the variability of the biomass stock in different strata within the projects area, and the number of possible sample plots within the project boundary. The number of sample plots is calculated using a formula that considers the estimated standard deviation of the biomass stock in each stratum, the relative weight of each stratum, and the acceptable margin of error. The tool assumes that the approximate area of each stratum and the approximate variance of the biomass stock in each stratum are known.</w:t>
-      </w:r>
-    </w:p>
-    <w:p>
-      <w:pPr>
-        <w:rPr>
-          <w:rFonts w:ascii="Arial" w:eastAsia="Times New Roman" w:hAnsi="Arial" w:cs="Arial"/>
-          <w:color w:val="222222"/>
-          <w:lang w:val="en-US"/>
-        </w:rPr>
-      </w:pPr>
-    </w:p>
-    <w:p>
-      <w:pPr>
-        <w:rPr>
-          <w:rFonts w:ascii="Arial" w:eastAsia="Times New Roman" w:hAnsi="Arial" w:cs="Arial"/>
-          <w:color w:val="222222"/>
-          <w:lang w:val="en-US"/>
-        </w:rPr>
-      </w:pPr>
-    </w:p>
-    <w:p>
-      <w:pPr>
-        <w:rPr>
-          <w:rFonts w:ascii="Arial" w:eastAsia="Times New Roman" w:hAnsi="Arial" w:cs="Arial"/>
+        </w:rPr>
+      </w:pPr>
+    </w:p>
+    <w:p>
+      <w:pPr>
+        <w:rPr>
+          <w:rFonts w:ascii="Arial" w:hAnsi="Arial" w:cs="Arial"/>
           <w:b/>
           <w:bCs/>
           <w:color w:val="222222"/>
-          <w:lang w:val="en-US"/>
-        </w:rPr>
-      </w:pPr>
-      <w:r>
-        <w:rPr>
-          <w:rFonts w:ascii="Arial" w:eastAsia="Times New Roman" w:hAnsi="Arial" w:cs="Arial"/>
+        </w:rPr>
+      </w:pPr>
+    </w:p>
+    <w:p>
+      <w:pPr>
+        <w:rPr>
+          <w:rFonts w:ascii="Arial" w:hAnsi="Arial" w:cs="Arial"/>
           <w:b/>
           <w:bCs/>
           <w:color w:val="222222"/>
-          <w:lang w:val="en-US"/>
-        </w:rPr>
-        <w:t xml:space="preserve">Steps </w:t>
-      </w:r>
-      <w:r>
-        <w:rPr>
-          <w:rFonts w:ascii="Arial" w:eastAsia="Times New Roman" w:hAnsi="Arial" w:cs="Arial"/>
+        </w:rPr>
+      </w:pPr>
+    </w:p>
+    <w:p>
+      <w:pPr>
+        <w:rPr>
+          <w:rFonts w:ascii="Arial" w:hAnsi="Arial" w:cs="Arial"/>
           <w:b/>
           <w:bCs/>
           <w:color w:val="222222"/>
-          <w:lang w:val="en-US"/>
-        </w:rPr>
-        <w:t>in my</w:t>
-      </w:r>
-      <w:r>
-        <w:rPr>
-          <w:rFonts w:ascii="Arial" w:eastAsia="Times New Roman" w:hAnsi="Arial" w:cs="Arial"/>
+        </w:rPr>
+      </w:pPr>
+    </w:p>
+    <w:p>
+      <w:pPr>
+        <w:rPr>
+          <w:rFonts w:ascii="Arial" w:hAnsi="Arial" w:cs="Arial"/>
           <w:b/>
           <w:bCs/>
           <w:color w:val="222222"/>
+        </w:rPr>
+      </w:pPr>
+    </w:p>
+    <w:p>
+      <w:pPr>
+        <w:rPr>
+          <w:rFonts w:ascii="Arial" w:hAnsi="Arial" w:cs="Arial"/>
+          <w:b/>
+          <w:bCs/>
+          <w:color w:val="222222"/>
+          <w:lang w:val="en-US"/>
+        </w:rPr>
+      </w:pPr>
+      <w:r>
+        <w:rPr>
+          <w:rFonts w:ascii="Arial" w:hAnsi="Arial" w:cs="Arial"/>
+          <w:b/>
+          <w:bCs/>
+          <w:color w:val="222222"/>
+          <w:lang w:val="en-US"/>
+        </w:rPr>
+        <w:lastRenderedPageBreak/>
+        <w:t>Summary and insights from the A/R Methodological Tool</w:t>
+      </w:r>
+    </w:p>
+    <w:p>
+      <w:pPr>
+        <w:rPr>
+          <w:rFonts w:ascii="Arial" w:hAnsi="Arial" w:cs="Arial"/>
+          <w:color w:val="222222"/>
+          <w:lang w:val="en-US"/>
+        </w:rPr>
+      </w:pPr>
+    </w:p>
+    <w:p>
+      <w:pPr>
+        <w:rPr>
+          <w:rFonts w:ascii="Arial" w:hAnsi="Arial" w:cs="Arial"/>
+          <w:color w:val="222222"/>
+          <w:lang w:val="en-US"/>
+        </w:rPr>
+      </w:pPr>
+      <w:r>
+        <w:rPr>
+          <w:rFonts w:ascii="Arial" w:hAnsi="Arial" w:cs="Arial"/>
+          <w:color w:val="222222"/>
+          <w:lang w:val="en-US"/>
+        </w:rPr>
+        <w:t>The tool is based in the targeted precision for the biomass stock estimate, the variability of the biomass stock in different strata within the projects area, and the number of possible sample plots within the project boundary. The number of sample plots is calculated using a formula that considers the estimated standard deviation of the biomass stock in each stratum, the relative weight of each stratum, and the acceptable margin of error. The tool assumes that the approximate area of each stratum and the approximate variance of the biomass stock in each stratum are known.</w:t>
+      </w:r>
+    </w:p>
+    <w:p>
+      <w:pPr>
+        <w:rPr>
+          <w:rFonts w:ascii="Arial" w:hAnsi="Arial" w:cs="Arial"/>
+          <w:color w:val="222222"/>
+          <w:lang w:val="en-US"/>
+        </w:rPr>
+      </w:pPr>
+    </w:p>
+    <w:p>
+      <w:pPr>
+        <w:rPr>
+          <w:rFonts w:ascii="Arial" w:hAnsi="Arial" w:cs="Arial"/>
+          <w:color w:val="222222"/>
+          <w:lang w:val="en-US"/>
+        </w:rPr>
+      </w:pPr>
+    </w:p>
+    <w:p>
+      <w:pPr>
+        <w:rPr>
+          <w:rFonts w:ascii="Arial" w:hAnsi="Arial" w:cs="Arial"/>
+          <w:b/>
+          <w:bCs/>
+          <w:color w:val="222222"/>
+          <w:lang w:val="en-US"/>
+        </w:rPr>
+      </w:pPr>
+      <w:r>
+        <w:rPr>
+          <w:rFonts w:ascii="Arial" w:hAnsi="Arial" w:cs="Arial"/>
+          <w:b/>
+          <w:bCs/>
+          <w:color w:val="222222"/>
+          <w:lang w:val="en-US"/>
+        </w:rPr>
+        <w:t xml:space="preserve">Steps </w:t>
+      </w:r>
+      <w:r>
+        <w:rPr>
+          <w:rFonts w:ascii="Arial" w:hAnsi="Arial" w:cs="Arial"/>
+          <w:b/>
+          <w:bCs/>
+          <w:color w:val="222222"/>
+          <w:lang w:val="en-US"/>
+        </w:rPr>
+        <w:t>in my</w:t>
+      </w:r>
+      <w:r>
+        <w:rPr>
+          <w:rFonts w:ascii="Arial" w:hAnsi="Arial" w:cs="Arial"/>
+          <w:b/>
+          <w:bCs/>
+          <w:color w:val="222222"/>
           <w:lang w:val="en-US"/>
         </w:rPr>
         <w:t xml:space="preserve"> end</w:t>
@@ -492,7 +2190,7 @@
     <w:p>
       <w:pPr>
         <w:rPr>
-          <w:rFonts w:ascii="Arial" w:eastAsia="Times New Roman" w:hAnsi="Arial" w:cs="Arial"/>
+          <w:rFonts w:ascii="Arial" w:hAnsi="Arial" w:cs="Arial"/>
           <w:color w:val="222222"/>
           <w:lang w:val="en-US"/>
         </w:rPr>
@@ -635,19 +2333,18 @@
     <w:p>
       <w:pPr>
         <w:rPr>
-          <w:rFonts w:ascii="Arial" w:eastAsia="Times New Roman" w:hAnsi="Arial" w:cs="Arial"/>
-          <w:color w:val="222222"/>
-          <w:lang w:val="en-US"/>
-        </w:rPr>
-      </w:pPr>
-      <w:r>
-        <w:rPr>
-          <w:rFonts w:ascii="Arial" w:eastAsia="Times New Roman" w:hAnsi="Arial" w:cs="Arial"/>
+          <w:rFonts w:ascii="Arial" w:hAnsi="Arial" w:cs="Arial"/>
+          <w:color w:val="222222"/>
+          <w:lang w:val="en-US"/>
+        </w:rPr>
+      </w:pPr>
+      <w:r>
+        <w:rPr>
+          <w:rFonts w:ascii="Arial" w:hAnsi="Arial" w:cs="Arial"/>
           <w:noProof/>
           <w:color w:val="222222"/>
           <w:lang w:val="en-US"/>
         </w:rPr>
-        <w:lastRenderedPageBreak/>
         <w:drawing>
           <wp:inline distT="0" distB="0" distL="0" distR="0" wp14:anchorId="51A12BFE" wp14:editId="64693DD9">
             <wp:extent cx="4279692" cy="3666544"/>
@@ -694,16 +2391,16 @@
     <w:p>
       <w:pPr>
         <w:rPr>
-          <w:rFonts w:ascii="Arial" w:eastAsia="Times New Roman" w:hAnsi="Arial" w:cs="Arial"/>
-          <w:color w:val="222222"/>
-          <w:lang w:val="en-US"/>
-        </w:rPr>
-      </w:pPr>
-    </w:p>
-    <w:p>
-      <w:pPr>
-        <w:rPr>
-          <w:rFonts w:ascii="Arial" w:eastAsia="Times New Roman" w:hAnsi="Arial" w:cs="Arial"/>
+          <w:rFonts w:ascii="Arial" w:hAnsi="Arial" w:cs="Arial"/>
+          <w:color w:val="222222"/>
+          <w:lang w:val="en-US"/>
+        </w:rPr>
+      </w:pPr>
+    </w:p>
+    <w:p>
+      <w:pPr>
+        <w:rPr>
+          <w:rFonts w:ascii="Arial" w:hAnsi="Arial" w:cs="Arial"/>
           <w:color w:val="222222"/>
           <w:lang w:val="en-US"/>
         </w:rPr>
@@ -728,15 +2425,7 @@
           <w:color w:val="222222"/>
           <w:lang w:val="en-US"/>
         </w:rPr>
-        <w:t xml:space="preserve">Create a function to run the AR </w:t>
-      </w:r>
-      <w:r>
-        <w:rPr>
-          <w:rFonts w:ascii="Arial" w:eastAsia="Times New Roman" w:hAnsi="Arial" w:cs="Arial"/>
-          <w:color w:val="222222"/>
-          <w:lang w:val="en-US"/>
-        </w:rPr>
-        <w:t>Methodological Tool</w:t>
+        <w:t>Create a function to run the AR Methodological Tool</w:t>
       </w:r>
       <w:r>
         <w:rPr>
@@ -796,16 +2485,16 @@
     <w:p>
       <w:pPr>
         <w:rPr>
-          <w:rFonts w:ascii="Arial" w:eastAsia="Times New Roman" w:hAnsi="Arial" w:cs="Arial"/>
-          <w:color w:val="222222"/>
-          <w:lang w:val="en-US"/>
-        </w:rPr>
-      </w:pPr>
-    </w:p>
-    <w:p>
-      <w:pPr>
-        <w:rPr>
-          <w:rFonts w:ascii="Arial" w:eastAsia="Times New Roman" w:hAnsi="Arial" w:cs="Arial"/>
+          <w:rFonts w:ascii="Arial" w:hAnsi="Arial" w:cs="Arial"/>
+          <w:color w:val="222222"/>
+          <w:lang w:val="en-US"/>
+        </w:rPr>
+      </w:pPr>
+    </w:p>
+    <w:p>
+      <w:pPr>
+        <w:rPr>
+          <w:rFonts w:ascii="Arial" w:hAnsi="Arial" w:cs="Arial"/>
           <w:b/>
           <w:bCs/>
           <w:color w:val="222222"/>
@@ -814,7 +2503,7 @@
       </w:pPr>
       <w:r>
         <w:rPr>
-          <w:rFonts w:ascii="Arial" w:eastAsia="Times New Roman" w:hAnsi="Arial" w:cs="Arial"/>
+          <w:rFonts w:ascii="Arial" w:hAnsi="Arial" w:cs="Arial"/>
           <w:b/>
           <w:bCs/>
           <w:color w:val="222222"/>
@@ -842,15 +2531,7 @@
           <w:color w:val="222222"/>
           <w:lang w:val="en-US"/>
         </w:rPr>
-        <w:t>I’m</w:t>
-      </w:r>
-      <w:r>
-        <w:rPr>
-          <w:rFonts w:ascii="Arial" w:eastAsia="Times New Roman" w:hAnsi="Arial" w:cs="Arial"/>
-          <w:color w:val="222222"/>
-          <w:lang w:val="en-US"/>
-        </w:rPr>
-        <w:t xml:space="preserve"> just using the plots of 154m2</w:t>
+        <w:t>I’m just using the plots of 154m2</w:t>
       </w:r>
       <w:r>
         <w:rPr>
@@ -879,31 +2560,15 @@
           <w:color w:val="222222"/>
           <w:lang w:val="en-US"/>
         </w:rPr>
-        <w:t>I’m</w:t>
-      </w:r>
-      <w:r>
-        <w:rPr>
-          <w:rFonts w:ascii="Arial" w:eastAsia="Times New Roman" w:hAnsi="Arial" w:cs="Arial"/>
-          <w:color w:val="222222"/>
-          <w:lang w:val="en-US"/>
-        </w:rPr>
-        <w:t xml:space="preserve"> merging both data s</w:t>
-      </w:r>
-      <w:r>
-        <w:rPr>
-          <w:rFonts w:ascii="Arial" w:eastAsia="Times New Roman" w:hAnsi="Arial" w:cs="Arial"/>
-          <w:color w:val="222222"/>
-          <w:lang w:val="en-US"/>
-        </w:rPr>
-        <w:t xml:space="preserve">ets so we </w:t>
-      </w:r>
-      <w:r>
-        <w:rPr>
-          <w:rFonts w:ascii="Arial" w:eastAsia="Times New Roman" w:hAnsi="Arial" w:cs="Arial"/>
-          <w:color w:val="222222"/>
-          <w:lang w:val="en-US"/>
-        </w:rPr>
-        <w:t>can analyze more data</w:t>
+        <w:t>I’m merging both data s</w:t>
+      </w:r>
+      <w:r>
+        <w:rPr>
+          <w:rFonts w:ascii="Arial" w:eastAsia="Times New Roman" w:hAnsi="Arial" w:cs="Arial"/>
+          <w:color w:val="222222"/>
+          <w:lang w:val="en-US"/>
+        </w:rPr>
+        <w:t>ets so we can analyze more data</w:t>
       </w:r>
     </w:p>
     <w:p>
@@ -931,7 +2596,7 @@
     <w:p>
       <w:pPr>
         <w:rPr>
-          <w:rFonts w:ascii="Arial" w:eastAsia="Times New Roman" w:hAnsi="Arial" w:cs="Arial"/>
+          <w:rFonts w:ascii="Arial" w:hAnsi="Arial" w:cs="Arial"/>
           <w:b/>
           <w:bCs/>
           <w:color w:val="222222"/>
@@ -942,7 +2607,7 @@
     <w:p>
       <w:pPr>
         <w:rPr>
-          <w:rFonts w:ascii="Arial" w:eastAsia="Times New Roman" w:hAnsi="Arial" w:cs="Arial"/>
+          <w:rFonts w:ascii="Arial" w:hAnsi="Arial" w:cs="Arial"/>
           <w:b/>
           <w:bCs/>
           <w:color w:val="222222"/>
@@ -951,7 +2616,7 @@
       </w:pPr>
       <w:r>
         <w:rPr>
-          <w:rFonts w:ascii="Arial" w:eastAsia="Times New Roman" w:hAnsi="Arial" w:cs="Arial"/>
+          <w:rFonts w:ascii="Arial" w:hAnsi="Arial" w:cs="Arial"/>
           <w:b/>
           <w:bCs/>
           <w:color w:val="222222"/>
@@ -979,39 +2644,39 @@
           <w:color w:val="222222"/>
           <w:lang w:val="en-US"/>
         </w:rPr>
-        <w:t>Should I create each plot a</w:t>
-      </w:r>
-      <w:r>
-        <w:rPr>
-          <w:rFonts w:ascii="Arial" w:eastAsia="Times New Roman" w:hAnsi="Arial" w:cs="Arial"/>
-          <w:color w:val="222222"/>
-          <w:lang w:val="en-US"/>
-        </w:rPr>
-        <w:t>s a</w:t>
-      </w:r>
-      <w:r>
-        <w:rPr>
-          <w:rFonts w:ascii="Arial" w:eastAsia="Times New Roman" w:hAnsi="Arial" w:cs="Arial"/>
-          <w:color w:val="222222"/>
-          <w:lang w:val="en-US"/>
-        </w:rPr>
-        <w:t xml:space="preserve"> stratum? Should I randomly </w:t>
-      </w:r>
-      <w:r>
-        <w:rPr>
-          <w:rFonts w:ascii="Arial" w:eastAsia="Times New Roman" w:hAnsi="Arial" w:cs="Arial"/>
-          <w:color w:val="222222"/>
-          <w:lang w:val="en-US"/>
-        </w:rPr>
-        <w:t>stratify</w:t>
-      </w:r>
-      <w:r>
-        <w:rPr>
-          <w:rFonts w:ascii="Arial" w:eastAsia="Times New Roman" w:hAnsi="Arial" w:cs="Arial"/>
-          <w:color w:val="222222"/>
-          <w:lang w:val="en-US"/>
-        </w:rPr>
-        <w:t xml:space="preserve"> the same number of trees and calculate the mean of carbon per tree?</w:t>
+        <w:t xml:space="preserve">Should I create </w:t>
+      </w:r>
+      <w:r>
+        <w:rPr>
+          <w:rFonts w:ascii="Arial" w:eastAsia="Times New Roman" w:hAnsi="Arial" w:cs="Arial"/>
+          <w:color w:val="222222"/>
+          <w:lang w:val="en-US"/>
+        </w:rPr>
+        <w:t xml:space="preserve">new plots as stratums and randomize the </w:t>
+      </w:r>
+      <w:r>
+        <w:rPr>
+          <w:rFonts w:ascii="Arial" w:eastAsia="Times New Roman" w:hAnsi="Arial" w:cs="Arial"/>
+          <w:color w:val="222222"/>
+          <w:lang w:val="en-US"/>
+        </w:rPr>
+        <w:t>selection</w:t>
+      </w:r>
+      <w:r>
+        <w:rPr>
+          <w:rFonts w:ascii="Arial" w:eastAsia="Times New Roman" w:hAnsi="Arial" w:cs="Arial"/>
+          <w:color w:val="222222"/>
+          <w:lang w:val="en-US"/>
+        </w:rPr>
+        <w:t>?</w:t>
+      </w:r>
+      <w:r>
+        <w:rPr>
+          <w:rFonts w:ascii="Arial" w:eastAsia="Times New Roman" w:hAnsi="Arial" w:cs="Arial"/>
+          <w:color w:val="222222"/>
+          <w:lang w:val="en-US"/>
+        </w:rPr>
+        <w:t xml:space="preserve"> </w:t>
       </w:r>
     </w:p>
     <w:p>
@@ -1033,94 +2698,31 @@
           <w:color w:val="222222"/>
           <w:lang w:val="en-US"/>
         </w:rPr>
-        <w:t xml:space="preserve">When we </w:t>
-      </w:r>
-      <w:r>
-        <w:rPr>
-          <w:rFonts w:ascii="Arial" w:eastAsia="Times New Roman" w:hAnsi="Arial" w:cs="Arial"/>
-          <w:color w:val="222222"/>
-          <w:lang w:val="en-US"/>
-        </w:rPr>
-        <w:t>look</w:t>
-      </w:r>
-      <w:r>
-        <w:rPr>
-          <w:rFonts w:ascii="Arial" w:eastAsia="Times New Roman" w:hAnsi="Arial" w:cs="Arial"/>
-          <w:color w:val="222222"/>
-          <w:lang w:val="en-US"/>
-        </w:rPr>
-        <w:t xml:space="preserve"> at the density </w:t>
-      </w:r>
-      <w:r>
-        <w:rPr>
-          <w:rFonts w:ascii="Arial" w:eastAsia="Times New Roman" w:hAnsi="Arial" w:cs="Arial"/>
-          <w:color w:val="222222"/>
-          <w:lang w:val="en-US"/>
-        </w:rPr>
-        <w:t xml:space="preserve">of trees per plot. We can see that the density is very variable and there is a trend of reducing </w:t>
-      </w:r>
-      <w:r>
-        <w:rPr>
-          <w:rFonts w:ascii="Arial" w:eastAsia="Times New Roman" w:hAnsi="Arial" w:cs="Arial"/>
-          <w:color w:val="222222"/>
-          <w:lang w:val="en-US"/>
-        </w:rPr>
-        <w:t>SD</w:t>
-      </w:r>
-      <w:r>
-        <w:rPr>
-          <w:rFonts w:ascii="Arial" w:eastAsia="Times New Roman" w:hAnsi="Arial" w:cs="Arial"/>
-          <w:color w:val="222222"/>
-          <w:lang w:val="en-US"/>
-        </w:rPr>
-        <w:t xml:space="preserve"> as you increase density. </w:t>
-      </w:r>
-    </w:p>
-    <w:p>
-      <w:pPr>
-        <w:rPr>
-          <w:rFonts w:ascii="Arial" w:eastAsia="Times New Roman" w:hAnsi="Arial" w:cs="Arial"/>
-          <w:color w:val="222222"/>
-          <w:lang w:val="en-US"/>
-        </w:rPr>
-      </w:pPr>
-    </w:p>
-    <w:p>
-      <w:pPr>
-        <w:rPr>
-          <w:rFonts w:ascii="Arial" w:eastAsia="Times New Roman" w:hAnsi="Arial" w:cs="Arial"/>
-          <w:b/>
-          <w:bCs/>
-          <w:color w:val="222222"/>
-          <w:lang w:val="en-US"/>
-        </w:rPr>
-      </w:pPr>
-      <w:r>
-        <w:rPr>
-          <w:rFonts w:ascii="Arial" w:eastAsia="Times New Roman" w:hAnsi="Arial" w:cs="Arial"/>
-          <w:b/>
-          <w:bCs/>
-          <w:color w:val="222222"/>
-          <w:lang w:val="en-US"/>
-        </w:rPr>
-        <w:t>Things to do next</w:t>
-      </w:r>
-    </w:p>
-    <w:p>
-      <w:pPr>
-        <w:rPr>
-          <w:rFonts w:ascii="Arial" w:eastAsia="Times New Roman" w:hAnsi="Arial" w:cs="Arial"/>
-          <w:color w:val="222222"/>
-          <w:lang w:val="en-US"/>
-        </w:rPr>
-      </w:pPr>
+        <w:t xml:space="preserve">Should I randomly </w:t>
+      </w:r>
+      <w:r>
+        <w:rPr>
+          <w:rFonts w:ascii="Arial" w:eastAsia="Times New Roman" w:hAnsi="Arial" w:cs="Arial"/>
+          <w:color w:val="222222"/>
+          <w:lang w:val="en-US"/>
+        </w:rPr>
+        <w:t>stratify</w:t>
+      </w:r>
+      <w:r>
+        <w:rPr>
+          <w:rFonts w:ascii="Arial" w:eastAsia="Times New Roman" w:hAnsi="Arial" w:cs="Arial"/>
+          <w:color w:val="222222"/>
+          <w:lang w:val="en-US"/>
+        </w:rPr>
+        <w:t xml:space="preserve"> the same number of trees and calculate the mean of carbon per tree?</w:t>
+      </w:r>
     </w:p>
     <w:p>
       <w:pPr>
         <w:pStyle w:val="ListParagraph"/>
         <w:numPr>
           <w:ilvl w:val="0"/>
-          <w:numId w:val="4"/>
+          <w:numId w:val="6"/>
         </w:numPr>
         <w:rPr>
           <w:rFonts w:ascii="Arial" w:eastAsia="Times New Roman" w:hAnsi="Arial" w:cs="Arial"/>
@@ -1134,23 +2736,7 @@
           <w:color w:val="222222"/>
           <w:lang w:val="en-US"/>
         </w:rPr>
-        <w:t>C</w:t>
-      </w:r>
-      <w:r>
-        <w:rPr>
-          <w:rFonts w:ascii="Arial" w:eastAsia="Times New Roman" w:hAnsi="Arial" w:cs="Arial"/>
-          <w:color w:val="222222"/>
-          <w:lang w:val="en-US"/>
-        </w:rPr>
-        <w:t>heck the</w:t>
-      </w:r>
-      <w:r>
-        <w:rPr>
-          <w:rFonts w:ascii="Arial" w:eastAsia="Times New Roman" w:hAnsi="Arial" w:cs="Arial"/>
-          <w:color w:val="222222"/>
-          <w:lang w:val="en-US"/>
-        </w:rPr>
-        <w:t xml:space="preserve"> power calculation column showing the number of trees to have a 90% variance for each plot</w:t>
+        <w:t>Should I calculate the mean and SD with the number of trees instead of the SD?</w:t>
       </w:r>
     </w:p>
     <w:p>
@@ -1158,7 +2744,7 @@
         <w:pStyle w:val="ListParagraph"/>
         <w:numPr>
           <w:ilvl w:val="0"/>
-          <w:numId w:val="4"/>
+          <w:numId w:val="6"/>
         </w:numPr>
         <w:rPr>
           <w:rFonts w:ascii="Arial" w:eastAsia="Times New Roman" w:hAnsi="Arial" w:cs="Arial"/>
@@ -1172,31 +2758,94 @@
           <w:color w:val="222222"/>
           <w:lang w:val="en-US"/>
         </w:rPr>
-        <w:t>C</w:t>
-      </w:r>
-      <w:r>
-        <w:rPr>
-          <w:rFonts w:ascii="Arial" w:eastAsia="Times New Roman" w:hAnsi="Arial" w:cs="Arial"/>
-          <w:color w:val="222222"/>
-          <w:lang w:val="en-US"/>
-        </w:rPr>
-        <w:t>heck the</w:t>
-      </w:r>
-      <w:r>
-        <w:rPr>
-          <w:rFonts w:ascii="Arial" w:eastAsia="Times New Roman" w:hAnsi="Arial" w:cs="Arial"/>
-          <w:color w:val="222222"/>
-          <w:lang w:val="en-US"/>
-        </w:rPr>
-        <w:t xml:space="preserve"> power calculation column showing the number of plots to have a 90% variance for each year</w:t>
-      </w:r>
+        <w:t xml:space="preserve">When we </w:t>
+      </w:r>
+      <w:r>
+        <w:rPr>
+          <w:rFonts w:ascii="Arial" w:eastAsia="Times New Roman" w:hAnsi="Arial" w:cs="Arial"/>
+          <w:color w:val="222222"/>
+          <w:lang w:val="en-US"/>
+        </w:rPr>
+        <w:t>look</w:t>
+      </w:r>
+      <w:r>
+        <w:rPr>
+          <w:rFonts w:ascii="Arial" w:eastAsia="Times New Roman" w:hAnsi="Arial" w:cs="Arial"/>
+          <w:color w:val="222222"/>
+          <w:lang w:val="en-US"/>
+        </w:rPr>
+        <w:t xml:space="preserve"> at the density </w:t>
+      </w:r>
+      <w:r>
+        <w:rPr>
+          <w:rFonts w:ascii="Arial" w:eastAsia="Times New Roman" w:hAnsi="Arial" w:cs="Arial"/>
+          <w:color w:val="222222"/>
+          <w:lang w:val="en-US"/>
+        </w:rPr>
+        <w:t xml:space="preserve">of trees per plot. We can see that the density is very variable and there is a trend of reducing </w:t>
+      </w:r>
+      <w:r>
+        <w:rPr>
+          <w:rFonts w:ascii="Arial" w:eastAsia="Times New Roman" w:hAnsi="Arial" w:cs="Arial"/>
+          <w:color w:val="222222"/>
+          <w:lang w:val="en-US"/>
+        </w:rPr>
+        <w:t>SD</w:t>
+      </w:r>
+      <w:r>
+        <w:rPr>
+          <w:rFonts w:ascii="Arial" w:eastAsia="Times New Roman" w:hAnsi="Arial" w:cs="Arial"/>
+          <w:color w:val="222222"/>
+          <w:lang w:val="en-US"/>
+        </w:rPr>
+        <w:t xml:space="preserve"> as you increase density. </w:t>
+      </w:r>
+    </w:p>
+    <w:p>
+      <w:pPr>
+        <w:rPr>
+          <w:rFonts w:ascii="Arial" w:hAnsi="Arial" w:cs="Arial"/>
+          <w:color w:val="222222"/>
+          <w:lang w:val="en-US"/>
+        </w:rPr>
+      </w:pPr>
+    </w:p>
+    <w:p>
+      <w:pPr>
+        <w:rPr>
+          <w:rFonts w:ascii="Arial" w:hAnsi="Arial" w:cs="Arial"/>
+          <w:b/>
+          <w:bCs/>
+          <w:color w:val="222222"/>
+          <w:lang w:val="en-US"/>
+        </w:rPr>
+      </w:pPr>
+      <w:r>
+        <w:rPr>
+          <w:rFonts w:ascii="Arial" w:hAnsi="Arial" w:cs="Arial"/>
+          <w:b/>
+          <w:bCs/>
+          <w:color w:val="222222"/>
+          <w:lang w:val="en-US"/>
+        </w:rPr>
+        <w:t>Things to do next</w:t>
+      </w:r>
+    </w:p>
+    <w:p>
+      <w:pPr>
+        <w:rPr>
+          <w:rFonts w:ascii="Arial" w:hAnsi="Arial" w:cs="Arial"/>
+          <w:color w:val="222222"/>
+          <w:lang w:val="en-US"/>
+        </w:rPr>
+      </w:pPr>
     </w:p>
     <w:p>
       <w:pPr>
         <w:pStyle w:val="ListParagraph"/>
         <w:numPr>
           <w:ilvl w:val="0"/>
-          <w:numId w:val="4"/>
+          <w:numId w:val="8"/>
         </w:numPr>
         <w:rPr>
           <w:rFonts w:ascii="Arial" w:eastAsia="Times New Roman" w:hAnsi="Arial" w:cs="Arial"/>
@@ -1210,55 +2859,31 @@
           <w:color w:val="222222"/>
           <w:lang w:val="en-US"/>
         </w:rPr>
-        <w:t xml:space="preserve">Create </w:t>
-      </w:r>
-      <w:r>
-        <w:rPr>
-          <w:rFonts w:ascii="Arial" w:eastAsia="Times New Roman" w:hAnsi="Arial" w:cs="Arial"/>
-          <w:color w:val="222222"/>
-          <w:lang w:val="en-US"/>
-        </w:rPr>
-        <w:t xml:space="preserve">better </w:t>
-      </w:r>
-      <w:r>
-        <w:rPr>
-          <w:rFonts w:ascii="Arial" w:eastAsia="Times New Roman" w:hAnsi="Arial" w:cs="Arial"/>
-          <w:color w:val="222222"/>
-          <w:lang w:val="en-US"/>
-        </w:rPr>
-        <w:t xml:space="preserve">plot names </w:t>
-      </w:r>
-      <w:r>
-        <w:rPr>
-          <w:rFonts w:ascii="Arial" w:eastAsia="Times New Roman" w:hAnsi="Arial" w:cs="Arial"/>
-          <w:color w:val="222222"/>
-          <w:lang w:val="en-US"/>
-        </w:rPr>
-        <w:t xml:space="preserve">in the general data frames </w:t>
-      </w:r>
-      <w:r>
-        <w:rPr>
-          <w:rFonts w:ascii="Arial" w:eastAsia="Times New Roman" w:hAnsi="Arial" w:cs="Arial"/>
-          <w:color w:val="222222"/>
-          <w:lang w:val="en-US"/>
-        </w:rPr>
-        <w:t>with a</w:t>
-      </w:r>
-      <w:r>
-        <w:rPr>
-          <w:rFonts w:ascii="Arial" w:eastAsia="Times New Roman" w:hAnsi="Arial" w:cs="Arial"/>
-          <w:color w:val="222222"/>
-          <w:lang w:val="en-US"/>
-        </w:rPr>
-        <w:t xml:space="preserve"> </w:t>
-      </w:r>
-      <w:r>
-        <w:rPr>
-          <w:rFonts w:ascii="Arial" w:eastAsia="Times New Roman" w:hAnsi="Arial" w:cs="Arial"/>
-          <w:color w:val="222222"/>
-          <w:lang w:val="en-US"/>
-        </w:rPr>
-        <w:t>for loop</w:t>
+        <w:t>C</w:t>
+      </w:r>
+      <w:r>
+        <w:rPr>
+          <w:rFonts w:ascii="Arial" w:eastAsia="Times New Roman" w:hAnsi="Arial" w:cs="Arial"/>
+          <w:color w:val="222222"/>
+          <w:lang w:val="en-US"/>
+        </w:rPr>
+        <w:t>heck the</w:t>
+      </w:r>
+      <w:r>
+        <w:rPr>
+          <w:rFonts w:ascii="Arial" w:eastAsia="Times New Roman" w:hAnsi="Arial" w:cs="Arial"/>
+          <w:color w:val="222222"/>
+          <w:lang w:val="en-US"/>
+        </w:rPr>
+        <w:t xml:space="preserve"> power calculation column showing the number of trees to have a 90% variance for each </w:t>
+      </w:r>
+      <w:r>
+        <w:rPr>
+          <w:rFonts w:ascii="Arial" w:eastAsia="Times New Roman" w:hAnsi="Arial" w:cs="Arial"/>
+          <w:color w:val="222222"/>
+          <w:lang w:val="en-US"/>
+        </w:rPr>
+        <w:t>plot.</w:t>
       </w:r>
     </w:p>
     <w:p>
@@ -1266,7 +2891,7 @@
         <w:pStyle w:val="ListParagraph"/>
         <w:numPr>
           <w:ilvl w:val="0"/>
-          <w:numId w:val="4"/>
+          <w:numId w:val="8"/>
         </w:numPr>
         <w:rPr>
           <w:rFonts w:ascii="Arial" w:eastAsia="Times New Roman" w:hAnsi="Arial" w:cs="Arial"/>
@@ -1280,6 +2905,130 @@
           <w:color w:val="222222"/>
           <w:lang w:val="en-US"/>
         </w:rPr>
+        <w:t>C</w:t>
+      </w:r>
+      <w:r>
+        <w:rPr>
+          <w:rFonts w:ascii="Arial" w:eastAsia="Times New Roman" w:hAnsi="Arial" w:cs="Arial"/>
+          <w:color w:val="222222"/>
+          <w:lang w:val="en-US"/>
+        </w:rPr>
+        <w:t>heck the</w:t>
+      </w:r>
+      <w:r>
+        <w:rPr>
+          <w:rFonts w:ascii="Arial" w:eastAsia="Times New Roman" w:hAnsi="Arial" w:cs="Arial"/>
+          <w:color w:val="222222"/>
+          <w:lang w:val="en-US"/>
+        </w:rPr>
+        <w:t xml:space="preserve"> power calculation column showing the number of plots to have a 90% variance for each </w:t>
+      </w:r>
+      <w:r>
+        <w:rPr>
+          <w:rFonts w:ascii="Arial" w:eastAsia="Times New Roman" w:hAnsi="Arial" w:cs="Arial"/>
+          <w:color w:val="222222"/>
+          <w:lang w:val="en-US"/>
+        </w:rPr>
+        <w:t>year.</w:t>
+      </w:r>
+    </w:p>
+    <w:p>
+      <w:pPr>
+        <w:pStyle w:val="ListParagraph"/>
+        <w:numPr>
+          <w:ilvl w:val="0"/>
+          <w:numId w:val="8"/>
+        </w:numPr>
+        <w:rPr>
+          <w:rFonts w:ascii="Arial" w:eastAsia="Times New Roman" w:hAnsi="Arial" w:cs="Arial"/>
+          <w:color w:val="222222"/>
+          <w:lang w:val="en-US"/>
+        </w:rPr>
+      </w:pPr>
+      <w:r>
+        <w:rPr>
+          <w:rFonts w:ascii="Arial" w:eastAsia="Times New Roman" w:hAnsi="Arial" w:cs="Arial"/>
+          <w:color w:val="222222"/>
+          <w:lang w:val="en-US"/>
+        </w:rPr>
+        <w:t xml:space="preserve">Create </w:t>
+      </w:r>
+      <w:r>
+        <w:rPr>
+          <w:rFonts w:ascii="Arial" w:eastAsia="Times New Roman" w:hAnsi="Arial" w:cs="Arial"/>
+          <w:color w:val="222222"/>
+          <w:lang w:val="en-US"/>
+        </w:rPr>
+        <w:t xml:space="preserve">better </w:t>
+      </w:r>
+      <w:r>
+        <w:rPr>
+          <w:rFonts w:ascii="Arial" w:eastAsia="Times New Roman" w:hAnsi="Arial" w:cs="Arial"/>
+          <w:color w:val="222222"/>
+          <w:lang w:val="en-US"/>
+        </w:rPr>
+        <w:t xml:space="preserve">plot names </w:t>
+      </w:r>
+      <w:r>
+        <w:rPr>
+          <w:rFonts w:ascii="Arial" w:eastAsia="Times New Roman" w:hAnsi="Arial" w:cs="Arial"/>
+          <w:color w:val="222222"/>
+          <w:lang w:val="en-US"/>
+        </w:rPr>
+        <w:t xml:space="preserve">in the general data frames </w:t>
+      </w:r>
+      <w:r>
+        <w:rPr>
+          <w:rFonts w:ascii="Arial" w:eastAsia="Times New Roman" w:hAnsi="Arial" w:cs="Arial"/>
+          <w:color w:val="222222"/>
+          <w:lang w:val="en-US"/>
+        </w:rPr>
+        <w:t>with a</w:t>
+      </w:r>
+      <w:r>
+        <w:rPr>
+          <w:rFonts w:ascii="Arial" w:eastAsia="Times New Roman" w:hAnsi="Arial" w:cs="Arial"/>
+          <w:color w:val="222222"/>
+          <w:lang w:val="en-US"/>
+        </w:rPr>
+        <w:t xml:space="preserve"> </w:t>
+      </w:r>
+      <w:r>
+        <w:rPr>
+          <w:rFonts w:ascii="Arial" w:eastAsia="Times New Roman" w:hAnsi="Arial" w:cs="Arial"/>
+          <w:color w:val="222222"/>
+          <w:lang w:val="en-US"/>
+        </w:rPr>
+        <w:t xml:space="preserve">for </w:t>
+      </w:r>
+      <w:r>
+        <w:rPr>
+          <w:rFonts w:ascii="Arial" w:eastAsia="Times New Roman" w:hAnsi="Arial" w:cs="Arial"/>
+          <w:color w:val="222222"/>
+          <w:lang w:val="en-US"/>
+        </w:rPr>
+        <w:t>loop.</w:t>
+      </w:r>
+    </w:p>
+    <w:p>
+      <w:pPr>
+        <w:pStyle w:val="ListParagraph"/>
+        <w:numPr>
+          <w:ilvl w:val="0"/>
+          <w:numId w:val="8"/>
+        </w:numPr>
+        <w:rPr>
+          <w:rFonts w:ascii="Arial" w:eastAsia="Times New Roman" w:hAnsi="Arial" w:cs="Arial"/>
+          <w:color w:val="222222"/>
+          <w:lang w:val="en-US"/>
+        </w:rPr>
+      </w:pPr>
+      <w:r>
+        <w:rPr>
+          <w:rFonts w:ascii="Arial" w:eastAsia="Times New Roman" w:hAnsi="Arial" w:cs="Arial"/>
+          <w:color w:val="222222"/>
+          <w:lang w:val="en-US"/>
+        </w:rPr>
         <w:t>Create the equation function and test it once you have the table variable</w:t>
       </w:r>
       <w:r>
@@ -1290,6 +3039,171 @@
         </w:rPr>
         <w:t>.</w:t>
       </w:r>
+    </w:p>
+    <w:p>
+      <w:pPr>
+        <w:pStyle w:val="ListParagraph"/>
+        <w:numPr>
+          <w:ilvl w:val="0"/>
+          <w:numId w:val="8"/>
+        </w:numPr>
+        <w:rPr>
+          <w:rFonts w:ascii="Arial" w:hAnsi="Arial" w:cs="Arial"/>
+          <w:color w:val="222222"/>
+          <w:lang w:val="en-US"/>
+        </w:rPr>
+      </w:pPr>
+      <w:r>
+        <w:rPr>
+          <w:rFonts w:ascii="Arial" w:eastAsia="Times New Roman" w:hAnsi="Arial" w:cs="Arial"/>
+          <w:color w:val="222222"/>
+          <w:lang w:val="en-US"/>
+        </w:rPr>
+        <w:t>Get deeper in understanding the height and crown size for the total variation of each tree. Understand the data. See why the results have been variant. Because everything is calculated…. So, the variance must be within the tree size</w:t>
+      </w:r>
+      <w:r>
+        <w:rPr>
+          <w:rFonts w:ascii="Arial" w:eastAsia="Times New Roman" w:hAnsi="Arial" w:cs="Arial"/>
+          <w:color w:val="222222"/>
+          <w:lang w:val="en-US"/>
+        </w:rPr>
+        <w:t>. U</w:t>
+      </w:r>
+      <w:r>
+        <w:rPr>
+          <w:rFonts w:ascii="Arial" w:hAnsi="Arial" w:cs="Arial"/>
+          <w:color w:val="222222"/>
+          <w:lang w:val="en-US"/>
+        </w:rPr>
+        <w:t>nder</w:t>
+      </w:r>
+      <w:r>
+        <w:rPr>
+          <w:rFonts w:ascii="Arial" w:hAnsi="Arial" w:cs="Arial"/>
+          <w:color w:val="222222"/>
+          <w:lang w:val="en-US"/>
+        </w:rPr>
+        <w:t>s</w:t>
+      </w:r>
+      <w:r>
+        <w:rPr>
+          <w:rFonts w:ascii="Arial" w:hAnsi="Arial" w:cs="Arial"/>
+          <w:color w:val="222222"/>
+          <w:lang w:val="en-US"/>
+        </w:rPr>
+        <w:t>tand the relationship</w:t>
+      </w:r>
+      <w:r>
+        <w:rPr>
+          <w:rFonts w:ascii="Arial" w:hAnsi="Arial" w:cs="Arial"/>
+          <w:color w:val="222222"/>
+          <w:lang w:val="en-US"/>
+        </w:rPr>
+        <w:t xml:space="preserve">s between </w:t>
+      </w:r>
+      <w:r>
+        <w:rPr>
+          <w:rFonts w:ascii="Arial" w:hAnsi="Arial" w:cs="Arial"/>
+          <w:color w:val="222222"/>
+          <w:lang w:val="en-US"/>
+        </w:rPr>
+        <w:t>heights and canopy</w:t>
+      </w:r>
+      <w:r>
+        <w:rPr>
+          <w:rFonts w:ascii="Arial" w:hAnsi="Arial" w:cs="Arial"/>
+          <w:color w:val="222222"/>
+          <w:lang w:val="en-US"/>
+        </w:rPr>
+        <w:t xml:space="preserve">. </w:t>
+      </w:r>
+    </w:p>
+    <w:p>
+      <w:pPr>
+        <w:pStyle w:val="ListParagraph"/>
+        <w:numPr>
+          <w:ilvl w:val="0"/>
+          <w:numId w:val="8"/>
+        </w:numPr>
+        <w:rPr>
+          <w:rFonts w:ascii="Arial" w:hAnsi="Arial" w:cs="Arial"/>
+          <w:color w:val="222222"/>
+          <w:lang w:val="en-US"/>
+        </w:rPr>
+      </w:pPr>
+      <w:r>
+        <w:rPr>
+          <w:rFonts w:ascii="Arial" w:hAnsi="Arial" w:cs="Arial"/>
+          <w:color w:val="222222"/>
+          <w:lang w:val="en-US"/>
+        </w:rPr>
+        <w:t>E</w:t>
+      </w:r>
+      <w:r>
+        <w:rPr>
+          <w:rFonts w:ascii="Arial" w:hAnsi="Arial" w:cs="Arial"/>
+          <w:color w:val="222222"/>
+          <w:lang w:val="en-US"/>
+        </w:rPr>
+        <w:t xml:space="preserve">xplain </w:t>
+      </w:r>
+      <w:r>
+        <w:rPr>
+          <w:rFonts w:ascii="Arial" w:hAnsi="Arial" w:cs="Arial"/>
+          <w:color w:val="222222"/>
+          <w:lang w:val="en-US"/>
+        </w:rPr>
+        <w:t xml:space="preserve">to </w:t>
+      </w:r>
+      <w:proofErr w:type="spellStart"/>
+      <w:r>
+        <w:rPr>
+          <w:rFonts w:ascii="Arial" w:hAnsi="Arial" w:cs="Arial"/>
+          <w:color w:val="222222"/>
+          <w:lang w:val="en-US"/>
+        </w:rPr>
+        <w:t>Silvestrum</w:t>
+      </w:r>
+      <w:proofErr w:type="spellEnd"/>
+      <w:r>
+        <w:rPr>
+          <w:rFonts w:ascii="Arial" w:hAnsi="Arial" w:cs="Arial"/>
+          <w:color w:val="222222"/>
+          <w:lang w:val="en-US"/>
+        </w:rPr>
+        <w:t xml:space="preserve"> why they are so different. Higher trees have higher carbon? How is the SD behaving with a mix of small, medium, and large. </w:t>
+      </w:r>
+    </w:p>
+    <w:p>
+      <w:pPr>
+        <w:pStyle w:val="ListParagraph"/>
+        <w:numPr>
+          <w:ilvl w:val="0"/>
+          <w:numId w:val="8"/>
+        </w:numPr>
+        <w:rPr>
+          <w:rFonts w:ascii="Arial" w:hAnsi="Arial" w:cs="Arial"/>
+          <w:color w:val="222222"/>
+          <w:lang w:val="en-US"/>
+        </w:rPr>
+      </w:pPr>
+      <w:r>
+        <w:rPr>
+          <w:rFonts w:ascii="Arial" w:hAnsi="Arial" w:cs="Arial"/>
+          <w:color w:val="222222"/>
+          <w:lang w:val="en-US"/>
+        </w:rPr>
+        <w:t xml:space="preserve">What is the correlation of carbon and the variation of tree height and the canopy. Create a plot of SD and the number of trees. To see how they are stepping off. </w:t>
+      </w:r>
+    </w:p>
+    <w:p>
+      <w:pPr>
+        <w:rPr>
+          <w:rFonts w:ascii="Arial" w:hAnsi="Arial" w:cs="Arial"/>
+          <w:color w:val="222222"/>
+          <w:lang w:val="en-US"/>
+        </w:rPr>
+      </w:pPr>
     </w:p>
     <w:sectPr>
       <w:pgSz w:w="12240" w:h="15840"/>
@@ -1393,6 +3307,119 @@
     </w:lvl>
   </w:abstractNum>
   <w:abstractNum w:abstractNumId="1" w15:restartNumberingAfterBreak="0">
+    <w:nsid w:val="1A8C2746"/>
+    <w:multiLevelType w:val="hybridMultilevel"/>
+    <w:tmpl w:val="2B4C646E"/>
+    <w:lvl w:ilvl="0" w:tplc="0409000F">
+      <w:start w:val="1"/>
+      <w:numFmt w:val="decimal"/>
+      <w:lvlText w:val="%1."/>
+      <w:lvlJc w:val="left"/>
+      <w:pPr>
+        <w:ind w:left="720" w:hanging="360"/>
+      </w:pPr>
+      <w:rPr>
+        <w:rFonts w:hint="default"/>
+      </w:rPr>
+    </w:lvl>
+    <w:lvl w:ilvl="1" w:tplc="FFFFFFFF" w:tentative="1">
+      <w:start w:val="1"/>
+      <w:numFmt w:val="bullet"/>
+      <w:lvlText w:val="o"/>
+      <w:lvlJc w:val="left"/>
+      <w:pPr>
+        <w:ind w:left="1440" w:hanging="360"/>
+      </w:pPr>
+      <w:rPr>
+        <w:rFonts w:ascii="Courier New" w:hAnsi="Courier New" w:cs="Courier New" w:hint="default"/>
+      </w:rPr>
+    </w:lvl>
+    <w:lvl w:ilvl="2" w:tplc="FFFFFFFF" w:tentative="1">
+      <w:start w:val="1"/>
+      <w:numFmt w:val="bullet"/>
+      <w:lvlText w:val=""/>
+      <w:lvlJc w:val="left"/>
+      <w:pPr>
+        <w:ind w:left="2160" w:hanging="360"/>
+      </w:pPr>
+      <w:rPr>
+        <w:rFonts w:ascii="Wingdings" w:hAnsi="Wingdings" w:hint="default"/>
+      </w:rPr>
+    </w:lvl>
+    <w:lvl w:ilvl="3" w:tplc="FFFFFFFF" w:tentative="1">
+      <w:start w:val="1"/>
+      <w:numFmt w:val="bullet"/>
+      <w:lvlText w:val=""/>
+      <w:lvlJc w:val="left"/>
+      <w:pPr>
+        <w:ind w:left="2880" w:hanging="360"/>
+      </w:pPr>
+      <w:rPr>
+        <w:rFonts w:ascii="Symbol" w:hAnsi="Symbol" w:hint="default"/>
+      </w:rPr>
+    </w:lvl>
+    <w:lvl w:ilvl="4" w:tplc="FFFFFFFF" w:tentative="1">
+      <w:start w:val="1"/>
+      <w:numFmt w:val="bullet"/>
+      <w:lvlText w:val="o"/>
+      <w:lvlJc w:val="left"/>
+      <w:pPr>
+        <w:ind w:left="3600" w:hanging="360"/>
+      </w:pPr>
+      <w:rPr>
+        <w:rFonts w:ascii="Courier New" w:hAnsi="Courier New" w:cs="Courier New" w:hint="default"/>
+      </w:rPr>
+    </w:lvl>
+    <w:lvl w:ilvl="5" w:tplc="FFFFFFFF" w:tentative="1">
+      <w:start w:val="1"/>
+      <w:numFmt w:val="bullet"/>
+      <w:lvlText w:val=""/>
+      <w:lvlJc w:val="left"/>
+      <w:pPr>
+        <w:ind w:left="4320" w:hanging="360"/>
+      </w:pPr>
+      <w:rPr>
+        <w:rFonts w:ascii="Wingdings" w:hAnsi="Wingdings" w:hint="default"/>
+      </w:rPr>
+    </w:lvl>
+    <w:lvl w:ilvl="6" w:tplc="FFFFFFFF" w:tentative="1">
+      <w:start w:val="1"/>
+      <w:numFmt w:val="bullet"/>
+      <w:lvlText w:val=""/>
+      <w:lvlJc w:val="left"/>
+      <w:pPr>
+        <w:ind w:left="5040" w:hanging="360"/>
+      </w:pPr>
+      <w:rPr>
+        <w:rFonts w:ascii="Symbol" w:hAnsi="Symbol" w:hint="default"/>
+      </w:rPr>
+    </w:lvl>
+    <w:lvl w:ilvl="7" w:tplc="FFFFFFFF" w:tentative="1">
+      <w:start w:val="1"/>
+      <w:numFmt w:val="bullet"/>
+      <w:lvlText w:val="o"/>
+      <w:lvlJc w:val="left"/>
+      <w:pPr>
+        <w:ind w:left="5760" w:hanging="360"/>
+      </w:pPr>
+      <w:rPr>
+        <w:rFonts w:ascii="Courier New" w:hAnsi="Courier New" w:cs="Courier New" w:hint="default"/>
+      </w:rPr>
+    </w:lvl>
+    <w:lvl w:ilvl="8" w:tplc="FFFFFFFF" w:tentative="1">
+      <w:start w:val="1"/>
+      <w:numFmt w:val="bullet"/>
+      <w:lvlText w:val=""/>
+      <w:lvlJc w:val="left"/>
+      <w:pPr>
+        <w:ind w:left="6480" w:hanging="360"/>
+      </w:pPr>
+      <w:rPr>
+        <w:rFonts w:ascii="Wingdings" w:hAnsi="Wingdings" w:hint="default"/>
+      </w:rPr>
+    </w:lvl>
+  </w:abstractNum>
+  <w:abstractNum w:abstractNumId="2" w15:restartNumberingAfterBreak="0">
     <w:nsid w:val="2FC30BA9"/>
     <w:multiLevelType w:val="multilevel"/>
     <w:tmpl w:val="257A33C8"/>
@@ -1541,7 +3568,7 @@
       </w:rPr>
     </w:lvl>
   </w:abstractNum>
-  <w:abstractNum w:abstractNumId="2" w15:restartNumberingAfterBreak="0">
+  <w:abstractNum w:abstractNumId="3" w15:restartNumberingAfterBreak="0">
     <w:nsid w:val="3A89574A"/>
     <w:multiLevelType w:val="hybridMultilevel"/>
     <w:tmpl w:val="F41A0FE2"/>
@@ -1653,7 +3680,7 @@
       </w:rPr>
     </w:lvl>
   </w:abstractNum>
-  <w:abstractNum w:abstractNumId="3" w15:restartNumberingAfterBreak="0">
+  <w:abstractNum w:abstractNumId="4" w15:restartNumberingAfterBreak="0">
     <w:nsid w:val="5158744B"/>
     <w:multiLevelType w:val="multilevel"/>
     <w:tmpl w:val="53DC9478"/>
@@ -1802,7 +3829,7 @@
       </w:rPr>
     </w:lvl>
   </w:abstractNum>
-  <w:abstractNum w:abstractNumId="4" w15:restartNumberingAfterBreak="0">
+  <w:abstractNum w:abstractNumId="5" w15:restartNumberingAfterBreak="0">
     <w:nsid w:val="5196360C"/>
     <w:multiLevelType w:val="multilevel"/>
     <w:tmpl w:val="44A4CF4A"/>
@@ -1951,7 +3978,120 @@
       </w:rPr>
     </w:lvl>
   </w:abstractNum>
-  <w:abstractNum w:abstractNumId="5" w15:restartNumberingAfterBreak="0">
+  <w:abstractNum w:abstractNumId="6" w15:restartNumberingAfterBreak="0">
+    <w:nsid w:val="6B4F0D79"/>
+    <w:multiLevelType w:val="hybridMultilevel"/>
+    <w:tmpl w:val="CB02B902"/>
+    <w:lvl w:ilvl="0" w:tplc="BE288166">
+      <w:numFmt w:val="bullet"/>
+      <w:lvlText w:val="-"/>
+      <w:lvlJc w:val="left"/>
+      <w:pPr>
+        <w:ind w:left="720" w:hanging="360"/>
+      </w:pPr>
+      <w:rPr>
+        <w:rFonts w:ascii="Arial" w:eastAsia="Times New Roman" w:hAnsi="Arial" w:cs="Arial" w:hint="default"/>
+        <w:b/>
+      </w:rPr>
+    </w:lvl>
+    <w:lvl w:ilvl="1" w:tplc="04090003" w:tentative="1">
+      <w:start w:val="1"/>
+      <w:numFmt w:val="bullet"/>
+      <w:lvlText w:val="o"/>
+      <w:lvlJc w:val="left"/>
+      <w:pPr>
+        <w:ind w:left="1440" w:hanging="360"/>
+      </w:pPr>
+      <w:rPr>
+        <w:rFonts w:ascii="Courier New" w:hAnsi="Courier New" w:cs="Courier New" w:hint="default"/>
+      </w:rPr>
+    </w:lvl>
+    <w:lvl w:ilvl="2" w:tplc="04090005" w:tentative="1">
+      <w:start w:val="1"/>
+      <w:numFmt w:val="bullet"/>
+      <w:lvlText w:val=""/>
+      <w:lvlJc w:val="left"/>
+      <w:pPr>
+        <w:ind w:left="2160" w:hanging="360"/>
+      </w:pPr>
+      <w:rPr>
+        <w:rFonts w:ascii="Wingdings" w:hAnsi="Wingdings" w:hint="default"/>
+      </w:rPr>
+    </w:lvl>
+    <w:lvl w:ilvl="3" w:tplc="04090001" w:tentative="1">
+      <w:start w:val="1"/>
+      <w:numFmt w:val="bullet"/>
+      <w:lvlText w:val=""/>
+      <w:lvlJc w:val="left"/>
+      <w:pPr>
+        <w:ind w:left="2880" w:hanging="360"/>
+      </w:pPr>
+      <w:rPr>
+        <w:rFonts w:ascii="Symbol" w:hAnsi="Symbol" w:hint="default"/>
+      </w:rPr>
+    </w:lvl>
+    <w:lvl w:ilvl="4" w:tplc="04090003" w:tentative="1">
+      <w:start w:val="1"/>
+      <w:numFmt w:val="bullet"/>
+      <w:lvlText w:val="o"/>
+      <w:lvlJc w:val="left"/>
+      <w:pPr>
+        <w:ind w:left="3600" w:hanging="360"/>
+      </w:pPr>
+      <w:rPr>
+        <w:rFonts w:ascii="Courier New" w:hAnsi="Courier New" w:cs="Courier New" w:hint="default"/>
+      </w:rPr>
+    </w:lvl>
+    <w:lvl w:ilvl="5" w:tplc="04090005" w:tentative="1">
+      <w:start w:val="1"/>
+      <w:numFmt w:val="bullet"/>
+      <w:lvlText w:val=""/>
+      <w:lvlJc w:val="left"/>
+      <w:pPr>
+        <w:ind w:left="4320" w:hanging="360"/>
+      </w:pPr>
+      <w:rPr>
+        <w:rFonts w:ascii="Wingdings" w:hAnsi="Wingdings" w:hint="default"/>
+      </w:rPr>
+    </w:lvl>
+    <w:lvl w:ilvl="6" w:tplc="04090001" w:tentative="1">
+      <w:start w:val="1"/>
+      <w:numFmt w:val="bullet"/>
+      <w:lvlText w:val=""/>
+      <w:lvlJc w:val="left"/>
+      <w:pPr>
+        <w:ind w:left="5040" w:hanging="360"/>
+      </w:pPr>
+      <w:rPr>
+        <w:rFonts w:ascii="Symbol" w:hAnsi="Symbol" w:hint="default"/>
+      </w:rPr>
+    </w:lvl>
+    <w:lvl w:ilvl="7" w:tplc="04090003" w:tentative="1">
+      <w:start w:val="1"/>
+      <w:numFmt w:val="bullet"/>
+      <w:lvlText w:val="o"/>
+      <w:lvlJc w:val="left"/>
+      <w:pPr>
+        <w:ind w:left="5760" w:hanging="360"/>
+      </w:pPr>
+      <w:rPr>
+        <w:rFonts w:ascii="Courier New" w:hAnsi="Courier New" w:cs="Courier New" w:hint="default"/>
+      </w:rPr>
+    </w:lvl>
+    <w:lvl w:ilvl="8" w:tplc="04090005" w:tentative="1">
+      <w:start w:val="1"/>
+      <w:numFmt w:val="bullet"/>
+      <w:lvlText w:val=""/>
+      <w:lvlJc w:val="left"/>
+      <w:pPr>
+        <w:ind w:left="6480" w:hanging="360"/>
+      </w:pPr>
+      <w:rPr>
+        <w:rFonts w:ascii="Wingdings" w:hAnsi="Wingdings" w:hint="default"/>
+      </w:rPr>
+    </w:lvl>
+  </w:abstractNum>
+  <w:abstractNum w:abstractNumId="7" w15:restartNumberingAfterBreak="0">
     <w:nsid w:val="7C94148A"/>
     <w:multiLevelType w:val="hybridMultilevel"/>
     <w:tmpl w:val="498AA4C0"/>
@@ -2041,22 +4181,28 @@
     </w:lvl>
   </w:abstractNum>
   <w:num w:numId="1" w16cid:durableId="646202102">
-    <w:abstractNumId w:val="1"/>
+    <w:abstractNumId w:val="2"/>
   </w:num>
   <w:num w:numId="2" w16cid:durableId="142626079">
+    <w:abstractNumId w:val="5"/>
+  </w:num>
+  <w:num w:numId="3" w16cid:durableId="1891959349">
     <w:abstractNumId w:val="4"/>
   </w:num>
-  <w:num w:numId="3" w16cid:durableId="1891959349">
+  <w:num w:numId="4" w16cid:durableId="987975334">
     <w:abstractNumId w:val="3"/>
-  </w:num>
-  <w:num w:numId="4" w16cid:durableId="987975334">
-    <w:abstractNumId w:val="2"/>
   </w:num>
   <w:num w:numId="5" w16cid:durableId="769199184">
     <w:abstractNumId w:val="0"/>
   </w:num>
   <w:num w:numId="6" w16cid:durableId="737899958">
-    <w:abstractNumId w:val="5"/>
+    <w:abstractNumId w:val="7"/>
+  </w:num>
+  <w:num w:numId="7" w16cid:durableId="1308047672">
+    <w:abstractNumId w:val="6"/>
+  </w:num>
+  <w:num w:numId="8" w16cid:durableId="1827889702">
+    <w:abstractNumId w:val="1"/>
   </w:num>
 </w:numbering>
 </file>
@@ -2455,6 +4601,10 @@
   <w:style w:type="paragraph" w:default="1" w:styleId="Normal">
     <w:name w:val="Normal"/>
     <w:qFormat/>
+    <w:rsid w:val="00510B12"/>
+    <w:rPr>
+      <w:rFonts w:ascii="Times New Roman" w:eastAsia="Times New Roman" w:hAnsi="Times New Roman" w:cs="Times New Roman"/>
+    </w:rPr>
   </w:style>
   <w:style w:type="character" w:default="1" w:styleId="DefaultParagraphFont">
     <w:name w:val="Default Paragraph Font"/>
@@ -2493,6 +4643,9 @@
       <w:ind w:left="720"/>
       <w:contextualSpacing/>
     </w:pPr>
+    <w:rPr>
+      <w:rFonts w:asciiTheme="minorHAnsi" w:eastAsiaTheme="minorHAnsi" w:hAnsiTheme="minorHAnsi" w:cstheme="minorBidi"/>
+    </w:rPr>
   </w:style>
   <w:style w:type="character" w:styleId="Hyperlink">
     <w:name w:val="Hyperlink"/>
@@ -2516,6 +4669,192 @@
       <w:color w:val="605E5C"/>
       <w:shd w:val="clear" w:color="auto" w:fill="E1DFDD"/>
     </w:rPr>
+  </w:style>
+  <w:style w:type="table" w:styleId="PlainTable1">
+    <w:name w:val="Plain Table 1"/>
+    <w:basedOn w:val="TableNormal"/>
+    <w:uiPriority w:val="41"/>
+    <w:rsid w:val="00510B12"/>
+    <w:tblPr>
+      <w:tblStyleRowBandSize w:val="1"/>
+      <w:tblStyleColBandSize w:val="1"/>
+      <w:tblBorders>
+        <w:top w:val="single" w:sz="4" w:space="0" w:color="BFBFBF" w:themeColor="background1" w:themeShade="BF"/>
+        <w:left w:val="single" w:sz="4" w:space="0" w:color="BFBFBF" w:themeColor="background1" w:themeShade="BF"/>
+        <w:bottom w:val="single" w:sz="4" w:space="0" w:color="BFBFBF" w:themeColor="background1" w:themeShade="BF"/>
+        <w:right w:val="single" w:sz="4" w:space="0" w:color="BFBFBF" w:themeColor="background1" w:themeShade="BF"/>
+        <w:insideH w:val="single" w:sz="4" w:space="0" w:color="BFBFBF" w:themeColor="background1" w:themeShade="BF"/>
+        <w:insideV w:val="single" w:sz="4" w:space="0" w:color="BFBFBF" w:themeColor="background1" w:themeShade="BF"/>
+      </w:tblBorders>
+    </w:tblPr>
+    <w:tblStylePr w:type="firstRow">
+      <w:rPr>
+        <w:b/>
+        <w:bCs/>
+      </w:rPr>
+    </w:tblStylePr>
+    <w:tblStylePr w:type="lastRow">
+      <w:rPr>
+        <w:b/>
+        <w:bCs/>
+      </w:rPr>
+      <w:tblPr/>
+      <w:tcPr>
+        <w:tcBorders>
+          <w:top w:val="double" w:sz="4" w:space="0" w:color="BFBFBF" w:themeColor="background1" w:themeShade="BF"/>
+        </w:tcBorders>
+      </w:tcPr>
+    </w:tblStylePr>
+    <w:tblStylePr w:type="firstCol">
+      <w:rPr>
+        <w:b/>
+        <w:bCs/>
+      </w:rPr>
+    </w:tblStylePr>
+    <w:tblStylePr w:type="lastCol">
+      <w:rPr>
+        <w:b/>
+        <w:bCs/>
+      </w:rPr>
+    </w:tblStylePr>
+    <w:tblStylePr w:type="band1Vert">
+      <w:tblPr/>
+      <w:tcPr>
+        <w:shd w:val="clear" w:color="auto" w:fill="F2F2F2" w:themeFill="background1" w:themeFillShade="F2"/>
+      </w:tcPr>
+    </w:tblStylePr>
+    <w:tblStylePr w:type="band1Horz">
+      <w:tblPr/>
+      <w:tcPr>
+        <w:shd w:val="clear" w:color="auto" w:fill="F2F2F2" w:themeFill="background1" w:themeFillShade="F2"/>
+      </w:tcPr>
+    </w:tblStylePr>
+  </w:style>
+  <w:style w:type="table" w:styleId="GridTable1Light">
+    <w:name w:val="Grid Table 1 Light"/>
+    <w:basedOn w:val="TableNormal"/>
+    <w:uiPriority w:val="46"/>
+    <w:rsid w:val="00510B12"/>
+    <w:tblPr>
+      <w:tblStyleRowBandSize w:val="1"/>
+      <w:tblStyleColBandSize w:val="1"/>
+      <w:tblBorders>
+        <w:top w:val="single" w:sz="4" w:space="0" w:color="999999" w:themeColor="text1" w:themeTint="66"/>
+        <w:left w:val="single" w:sz="4" w:space="0" w:color="999999" w:themeColor="text1" w:themeTint="66"/>
+        <w:bottom w:val="single" w:sz="4" w:space="0" w:color="999999" w:themeColor="text1" w:themeTint="66"/>
+        <w:right w:val="single" w:sz="4" w:space="0" w:color="999999" w:themeColor="text1" w:themeTint="66"/>
+        <w:insideH w:val="single" w:sz="4" w:space="0" w:color="999999" w:themeColor="text1" w:themeTint="66"/>
+        <w:insideV w:val="single" w:sz="4" w:space="0" w:color="999999" w:themeColor="text1" w:themeTint="66"/>
+      </w:tblBorders>
+    </w:tblPr>
+    <w:tblStylePr w:type="firstRow">
+      <w:rPr>
+        <w:b/>
+        <w:bCs/>
+      </w:rPr>
+      <w:tblPr/>
+      <w:tcPr>
+        <w:tcBorders>
+          <w:bottom w:val="single" w:sz="12" w:space="0" w:color="666666" w:themeColor="text1" w:themeTint="99"/>
+        </w:tcBorders>
+      </w:tcPr>
+    </w:tblStylePr>
+    <w:tblStylePr w:type="lastRow">
+      <w:rPr>
+        <w:b/>
+        <w:bCs/>
+      </w:rPr>
+      <w:tblPr/>
+      <w:tcPr>
+        <w:tcBorders>
+          <w:top w:val="double" w:sz="2" w:space="0" w:color="666666" w:themeColor="text1" w:themeTint="99"/>
+        </w:tcBorders>
+      </w:tcPr>
+    </w:tblStylePr>
+    <w:tblStylePr w:type="firstCol">
+      <w:rPr>
+        <w:b/>
+        <w:bCs/>
+      </w:rPr>
+    </w:tblStylePr>
+    <w:tblStylePr w:type="lastCol">
+      <w:rPr>
+        <w:b/>
+        <w:bCs/>
+      </w:rPr>
+    </w:tblStylePr>
+  </w:style>
+  <w:style w:type="table" w:styleId="GridTable2-Accent3">
+    <w:name w:val="Grid Table 2 Accent 3"/>
+    <w:basedOn w:val="TableNormal"/>
+    <w:uiPriority w:val="47"/>
+    <w:rsid w:val="00510B12"/>
+    <w:tblPr>
+      <w:tblStyleRowBandSize w:val="1"/>
+      <w:tblStyleColBandSize w:val="1"/>
+      <w:tblBorders>
+        <w:top w:val="single" w:sz="2" w:space="0" w:color="C9C9C9" w:themeColor="accent3" w:themeTint="99"/>
+        <w:bottom w:val="single" w:sz="2" w:space="0" w:color="C9C9C9" w:themeColor="accent3" w:themeTint="99"/>
+        <w:insideH w:val="single" w:sz="2" w:space="0" w:color="C9C9C9" w:themeColor="accent3" w:themeTint="99"/>
+        <w:insideV w:val="single" w:sz="2" w:space="0" w:color="C9C9C9" w:themeColor="accent3" w:themeTint="99"/>
+      </w:tblBorders>
+    </w:tblPr>
+    <w:tblStylePr w:type="firstRow">
+      <w:rPr>
+        <w:b/>
+        <w:bCs/>
+      </w:rPr>
+      <w:tblPr/>
+      <w:tcPr>
+        <w:tcBorders>
+          <w:top w:val="nil"/>
+          <w:bottom w:val="single" w:sz="12" w:space="0" w:color="C9C9C9" w:themeColor="accent3" w:themeTint="99"/>
+          <w:insideH w:val="nil"/>
+          <w:insideV w:val="nil"/>
+        </w:tcBorders>
+        <w:shd w:val="clear" w:color="auto" w:fill="FFFFFF" w:themeFill="background1"/>
+      </w:tcPr>
+    </w:tblStylePr>
+    <w:tblStylePr w:type="lastRow">
+      <w:rPr>
+        <w:b/>
+        <w:bCs/>
+      </w:rPr>
+      <w:tblPr/>
+      <w:tcPr>
+        <w:tcBorders>
+          <w:top w:val="double" w:sz="2" w:space="0" w:color="C9C9C9" w:themeColor="accent3" w:themeTint="99"/>
+          <w:bottom w:val="nil"/>
+          <w:insideH w:val="nil"/>
+          <w:insideV w:val="nil"/>
+        </w:tcBorders>
+        <w:shd w:val="clear" w:color="auto" w:fill="FFFFFF" w:themeFill="background1"/>
+      </w:tcPr>
+    </w:tblStylePr>
+    <w:tblStylePr w:type="firstCol">
+      <w:rPr>
+        <w:b/>
+        <w:bCs/>
+      </w:rPr>
+    </w:tblStylePr>
+    <w:tblStylePr w:type="lastCol">
+      <w:rPr>
+        <w:b/>
+        <w:bCs/>
+      </w:rPr>
+    </w:tblStylePr>
+    <w:tblStylePr w:type="band1Vert">
+      <w:tblPr/>
+      <w:tcPr>
+        <w:shd w:val="clear" w:color="auto" w:fill="EDEDED" w:themeFill="accent3" w:themeFillTint="33"/>
+      </w:tcPr>
+    </w:tblStylePr>
+    <w:tblStylePr w:type="band1Horz">
+      <w:tblPr/>
+      <w:tcPr>
+        <w:shd w:val="clear" w:color="auto" w:fill="EDEDED" w:themeFill="accent3" w:themeFillTint="33"/>
+      </w:tcPr>
+    </w:tblStylePr>
   </w:style>
 </w:styles>
 </file>

</xml_diff>

<commit_message>
more changes and adjustments
</commit_message>
<xml_diff>
--- a/Statistical analysis for Silvestrum.docx
+++ b/Statistical analysis for Silvestrum.docx
@@ -6,7 +6,7 @@
       <w:pPr>
         <w:jc w:val="center"/>
         <w:rPr>
-          <w:rFonts w:ascii="Avenir Book" w:hAnsi="Avenir Book"/>
+          <w:rFonts w:asciiTheme="majorHAnsi" w:hAnsiTheme="majorHAnsi" w:cstheme="majorHAnsi"/>
           <w:i/>
           <w:iCs/>
           <w:color w:val="000000" w:themeColor="text1"/>
@@ -17,7 +17,7 @@
       </w:pPr>
       <w:r>
         <w:rPr>
-          <w:rFonts w:ascii="Avenir Book" w:hAnsi="Avenir Book"/>
+          <w:rFonts w:asciiTheme="majorHAnsi" w:hAnsiTheme="majorHAnsi" w:cstheme="majorHAnsi"/>
           <w:i/>
           <w:iCs/>
           <w:color w:val="000000" w:themeColor="text1"/>
@@ -30,7 +30,7 @@
       </w:r>
       <w:r>
         <w:rPr>
-          <w:rFonts w:ascii="Avenir Book" w:hAnsi="Avenir Book"/>
+          <w:rFonts w:asciiTheme="majorHAnsi" w:hAnsiTheme="majorHAnsi" w:cstheme="majorHAnsi"/>
           <w:i/>
           <w:iCs/>
           <w:color w:val="000000" w:themeColor="text1"/>
@@ -42,7 +42,7 @@
       </w:r>
       <w:r>
         <w:rPr>
-          <w:rFonts w:ascii="Avenir Book" w:hAnsi="Avenir Book"/>
+          <w:rFonts w:asciiTheme="majorHAnsi" w:hAnsiTheme="majorHAnsi" w:cstheme="majorHAnsi"/>
           <w:i/>
           <w:iCs/>
           <w:color w:val="000000" w:themeColor="text1"/>
@@ -55,7 +55,7 @@
       </w:r>
       <w:r>
         <w:rPr>
-          <w:rFonts w:ascii="Avenir Book" w:hAnsi="Avenir Book"/>
+          <w:rFonts w:asciiTheme="majorHAnsi" w:hAnsiTheme="majorHAnsi" w:cstheme="majorHAnsi"/>
           <w:i/>
           <w:iCs/>
           <w:color w:val="000000" w:themeColor="text1"/>
@@ -69,7 +69,7 @@
     <w:p>
       <w:pPr>
         <w:rPr>
-          <w:rFonts w:ascii="Arial" w:hAnsi="Arial" w:cs="Arial"/>
+          <w:rFonts w:asciiTheme="majorHAnsi" w:hAnsiTheme="majorHAnsi" w:cstheme="majorHAnsi"/>
           <w:b/>
           <w:bCs/>
           <w:color w:val="222222"/>
@@ -80,7 +80,7 @@
     <w:p>
       <w:pPr>
         <w:rPr>
-          <w:rFonts w:ascii="Arial" w:hAnsi="Arial" w:cs="Arial"/>
+          <w:rFonts w:asciiTheme="majorHAnsi" w:hAnsiTheme="majorHAnsi" w:cstheme="majorHAnsi"/>
           <w:b/>
           <w:bCs/>
           <w:color w:val="222222"/>
@@ -91,7 +91,7 @@
     <w:p>
       <w:pPr>
         <w:rPr>
-          <w:rFonts w:ascii="Arial" w:hAnsi="Arial" w:cs="Arial"/>
+          <w:rFonts w:asciiTheme="majorHAnsi" w:hAnsiTheme="majorHAnsi" w:cstheme="majorHAnsi"/>
           <w:b/>
           <w:bCs/>
           <w:color w:val="222222"/>
@@ -100,7 +100,7 @@
       </w:pPr>
       <w:r>
         <w:rPr>
-          <w:rFonts w:ascii="Arial" w:hAnsi="Arial" w:cs="Arial"/>
+          <w:rFonts w:asciiTheme="majorHAnsi" w:hAnsiTheme="majorHAnsi" w:cstheme="majorHAnsi"/>
           <w:b/>
           <w:bCs/>
           <w:color w:val="222222"/>
@@ -112,112 +112,130 @@
     <w:p>
       <w:pPr>
         <w:rPr>
-          <w:rFonts w:ascii="Arial" w:hAnsi="Arial" w:cs="Arial"/>
-          <w:color w:val="222222"/>
-          <w:lang w:val="en-US"/>
-        </w:rPr>
-      </w:pPr>
-      <w:r>
-        <w:rPr>
-          <w:rFonts w:ascii="Arial" w:hAnsi="Arial" w:cs="Arial"/>
-          <w:color w:val="222222"/>
+          <w:rFonts w:asciiTheme="majorHAnsi" w:hAnsiTheme="majorHAnsi" w:cstheme="majorHAnsi"/>
+          <w:color w:val="222222"/>
+          <w:sz w:val="22"/>
+          <w:szCs w:val="22"/>
+          <w:lang w:val="en-US"/>
+        </w:rPr>
+      </w:pPr>
+      <w:r>
+        <w:rPr>
+          <w:rFonts w:asciiTheme="majorHAnsi" w:hAnsiTheme="majorHAnsi" w:cstheme="majorHAnsi"/>
+          <w:color w:val="222222"/>
+          <w:sz w:val="22"/>
+          <w:szCs w:val="22"/>
           <w:lang w:val="en-US"/>
         </w:rPr>
         <w:t>Create a</w:t>
       </w:r>
       <w:r>
         <w:rPr>
-          <w:rFonts w:ascii="Arial" w:hAnsi="Arial" w:cs="Arial"/>
-          <w:color w:val="222222"/>
+          <w:rFonts w:asciiTheme="majorHAnsi" w:hAnsiTheme="majorHAnsi" w:cstheme="majorHAnsi"/>
+          <w:color w:val="222222"/>
+          <w:sz w:val="22"/>
+          <w:szCs w:val="22"/>
           <w:lang w:val="en-US"/>
         </w:rPr>
         <w:t xml:space="preserve"> statistical analysis</w:t>
       </w:r>
       <w:r>
         <w:rPr>
-          <w:rFonts w:ascii="Arial" w:hAnsi="Arial" w:cs="Arial"/>
-          <w:color w:val="222222"/>
+          <w:rFonts w:asciiTheme="majorHAnsi" w:hAnsiTheme="majorHAnsi" w:cstheme="majorHAnsi"/>
+          <w:color w:val="222222"/>
+          <w:sz w:val="22"/>
+          <w:szCs w:val="22"/>
           <w:lang w:val="en-US"/>
         </w:rPr>
         <w:t xml:space="preserve"> to</w:t>
       </w:r>
       <w:r>
         <w:rPr>
-          <w:rFonts w:ascii="Arial" w:hAnsi="Arial" w:cs="Arial"/>
-          <w:color w:val="222222"/>
+          <w:rFonts w:asciiTheme="majorHAnsi" w:hAnsiTheme="majorHAnsi" w:cstheme="majorHAnsi"/>
+          <w:color w:val="222222"/>
+          <w:sz w:val="22"/>
+          <w:szCs w:val="22"/>
           <w:lang w:val="en-US"/>
         </w:rPr>
         <w:t xml:space="preserve"> find </w:t>
       </w:r>
       <w:r>
         <w:rPr>
-          <w:rFonts w:ascii="Arial" w:hAnsi="Arial" w:cs="Arial"/>
-          <w:color w:val="222222"/>
+          <w:rFonts w:asciiTheme="majorHAnsi" w:hAnsiTheme="majorHAnsi" w:cstheme="majorHAnsi"/>
+          <w:color w:val="222222"/>
+          <w:sz w:val="22"/>
+          <w:szCs w:val="22"/>
           <w:lang w:val="en-US"/>
         </w:rPr>
         <w:t>the</w:t>
       </w:r>
       <w:r>
         <w:rPr>
-          <w:rFonts w:ascii="Arial" w:hAnsi="Arial" w:cs="Arial"/>
-          <w:color w:val="222222"/>
+          <w:rFonts w:asciiTheme="majorHAnsi" w:hAnsiTheme="majorHAnsi" w:cstheme="majorHAnsi"/>
+          <w:color w:val="222222"/>
+          <w:sz w:val="22"/>
+          <w:szCs w:val="22"/>
         </w:rPr>
         <w:t xml:space="preserve"> appropriate number of sample plots in order to get</w:t>
       </w:r>
       <w:r>
         <w:rPr>
-          <w:rFonts w:ascii="Arial" w:hAnsi="Arial" w:cs="Arial"/>
-          <w:color w:val="222222"/>
-          <w:lang w:val="en-US"/>
-        </w:rPr>
-        <w:t xml:space="preserve"> an a</w:t>
-      </w:r>
-      <w:r>
-        <w:rPr>
-          <w:rFonts w:ascii="Arial" w:hAnsi="Arial" w:cs="Arial"/>
-          <w:color w:val="222222"/>
-          <w:lang w:val="en-US"/>
-        </w:rPr>
-        <w:t xml:space="preserve">pproximate calculation of total carbon per tree in Mg per hectare. </w:t>
-      </w:r>
-    </w:p>
-    <w:p>
-      <w:pPr>
-        <w:rPr>
-          <w:rFonts w:ascii="Arial" w:hAnsi="Arial" w:cs="Arial"/>
-          <w:color w:val="222222"/>
-          <w:lang w:val="en-US"/>
-        </w:rPr>
-      </w:pPr>
-    </w:p>
-    <w:p>
-      <w:pPr>
-        <w:rPr>
-          <w:rFonts w:ascii="Arial" w:hAnsi="Arial" w:cs="Arial"/>
-          <w:color w:val="222222"/>
-          <w:lang w:val="en-US"/>
-        </w:rPr>
-      </w:pPr>
-      <w:r>
-        <w:rPr>
-          <w:rFonts w:ascii="Arial" w:hAnsi="Arial" w:cs="Arial"/>
-          <w:color w:val="222222"/>
+          <w:rFonts w:asciiTheme="majorHAnsi" w:hAnsiTheme="majorHAnsi" w:cstheme="majorHAnsi"/>
+          <w:color w:val="222222"/>
+          <w:sz w:val="22"/>
+          <w:szCs w:val="22"/>
+          <w:lang w:val="en-US"/>
+        </w:rPr>
+        <w:t xml:space="preserve"> an approximate calculation of total carbon per tree in Mg per hectare. </w:t>
+      </w:r>
+    </w:p>
+    <w:p>
+      <w:pPr>
+        <w:rPr>
+          <w:rFonts w:asciiTheme="majorHAnsi" w:hAnsiTheme="majorHAnsi" w:cstheme="majorHAnsi"/>
+          <w:color w:val="222222"/>
+          <w:sz w:val="22"/>
+          <w:szCs w:val="22"/>
+          <w:lang w:val="en-US"/>
+        </w:rPr>
+      </w:pPr>
+    </w:p>
+    <w:p>
+      <w:pPr>
+        <w:rPr>
+          <w:rFonts w:asciiTheme="majorHAnsi" w:hAnsiTheme="majorHAnsi" w:cstheme="majorHAnsi"/>
+          <w:color w:val="222222"/>
+          <w:sz w:val="22"/>
+          <w:szCs w:val="22"/>
+          <w:lang w:val="en-US"/>
+        </w:rPr>
+      </w:pPr>
+      <w:r>
+        <w:rPr>
+          <w:rFonts w:asciiTheme="majorHAnsi" w:hAnsiTheme="majorHAnsi" w:cstheme="majorHAnsi"/>
+          <w:color w:val="222222"/>
+          <w:sz w:val="22"/>
+          <w:szCs w:val="22"/>
           <w:lang w:val="en-US"/>
         </w:rPr>
         <w:t xml:space="preserve">The ideal scenario would be to find the number of plots and number of trees to find </w:t>
       </w:r>
       <w:r>
         <w:rPr>
-          <w:rFonts w:ascii="Arial" w:hAnsi="Arial" w:cs="Arial"/>
-          <w:color w:val="222222"/>
+          <w:rFonts w:asciiTheme="majorHAnsi" w:hAnsiTheme="majorHAnsi" w:cstheme="majorHAnsi"/>
+          <w:color w:val="222222"/>
+          <w:sz w:val="22"/>
+          <w:szCs w:val="22"/>
           <w:lang w:val="en-US"/>
         </w:rPr>
         <w:t>a</w:t>
       </w:r>
       <w:r>
         <w:rPr>
-          <w:rFonts w:ascii="Arial" w:hAnsi="Arial" w:cs="Arial"/>
-          <w:color w:val="222222"/>
+          <w:rFonts w:asciiTheme="majorHAnsi" w:hAnsiTheme="majorHAnsi" w:cstheme="majorHAnsi"/>
+          <w:color w:val="222222"/>
+          <w:sz w:val="22"/>
+          <w:szCs w:val="22"/>
           <w:lang w:val="en-US"/>
         </w:rPr>
         <w:t xml:space="preserve"> statistical analysis. </w:t>
@@ -226,16 +244,16 @@
     <w:p>
       <w:pPr>
         <w:rPr>
-          <w:rFonts w:ascii="Arial" w:hAnsi="Arial" w:cs="Arial"/>
-          <w:color w:val="222222"/>
-          <w:lang w:val="en-US"/>
-        </w:rPr>
-      </w:pPr>
-    </w:p>
-    <w:p>
-      <w:pPr>
-        <w:rPr>
-          <w:rFonts w:ascii="Arial" w:hAnsi="Arial" w:cs="Arial"/>
+          <w:rFonts w:asciiTheme="majorHAnsi" w:hAnsiTheme="majorHAnsi" w:cstheme="majorHAnsi"/>
+          <w:color w:val="222222"/>
+          <w:lang w:val="en-US"/>
+        </w:rPr>
+      </w:pPr>
+    </w:p>
+    <w:p>
+      <w:pPr>
+        <w:rPr>
+          <w:rFonts w:asciiTheme="majorHAnsi" w:hAnsiTheme="majorHAnsi" w:cstheme="majorHAnsi"/>
           <w:b/>
           <w:bCs/>
           <w:color w:val="222222"/>
@@ -244,7 +262,7 @@
       </w:pPr>
       <w:r>
         <w:rPr>
-          <w:rFonts w:ascii="Arial" w:hAnsi="Arial" w:cs="Arial"/>
+          <w:rFonts w:asciiTheme="majorHAnsi" w:hAnsiTheme="majorHAnsi" w:cstheme="majorHAnsi"/>
           <w:b/>
           <w:bCs/>
           <w:color w:val="222222"/>
@@ -256,7 +274,7 @@
     <w:p>
       <w:pPr>
         <w:rPr>
-          <w:rFonts w:ascii="Arial" w:hAnsi="Arial" w:cs="Arial"/>
+          <w:rFonts w:asciiTheme="majorHAnsi" w:hAnsiTheme="majorHAnsi" w:cstheme="majorHAnsi"/>
           <w:color w:val="222222"/>
           <w:lang w:val="en-US"/>
         </w:rPr>
@@ -266,15 +284,18 @@
       <w:pPr>
         <w:rPr>
           <w:rStyle w:val="Hyperlink"/>
-          <w:rFonts w:ascii="Arial" w:hAnsi="Arial" w:cs="Arial"/>
+          <w:rFonts w:asciiTheme="majorHAnsi" w:hAnsiTheme="majorHAnsi" w:cstheme="majorHAnsi"/>
+          <w:sz w:val="22"/>
+          <w:szCs w:val="22"/>
           <w:shd w:val="clear" w:color="auto" w:fill="FFFFFF"/>
-          <w:lang w:val="en-US"/>
-        </w:rPr>
-      </w:pPr>
-      <w:r>
-        <w:rPr>
-          <w:rFonts w:ascii="Arial" w:hAnsi="Arial" w:cs="Arial"/>
+        </w:rPr>
+      </w:pPr>
+      <w:r>
+        <w:rPr>
+          <w:rFonts w:asciiTheme="majorHAnsi" w:hAnsiTheme="majorHAnsi" w:cstheme="majorHAnsi"/>
           <w:color w:val="4A4A4A"/>
+          <w:sz w:val="22"/>
+          <w:szCs w:val="22"/>
           <w:shd w:val="clear" w:color="auto" w:fill="FFFFFF"/>
           <w:lang w:val="en-US"/>
         </w:rPr>
@@ -282,87 +303,74 @@
       </w:r>
       <w:r>
         <w:rPr>
-          <w:rFonts w:ascii="Arial" w:hAnsi="Arial" w:cs="Arial"/>
+          <w:rFonts w:asciiTheme="majorHAnsi" w:hAnsiTheme="majorHAnsi" w:cstheme="majorHAnsi"/>
           <w:color w:val="4A4A4A"/>
+          <w:sz w:val="22"/>
+          <w:szCs w:val="22"/>
           <w:shd w:val="clear" w:color="auto" w:fill="FFFFFF"/>
         </w:rPr>
         <w:t>orest</w:t>
       </w:r>
       <w:r>
         <w:rPr>
-          <w:rFonts w:ascii="Arial" w:hAnsi="Arial" w:cs="Arial"/>
+          <w:rFonts w:asciiTheme="majorHAnsi" w:hAnsiTheme="majorHAnsi" w:cstheme="majorHAnsi"/>
           <w:color w:val="4A4A4A"/>
+          <w:sz w:val="22"/>
+          <w:szCs w:val="22"/>
           <w:shd w:val="clear" w:color="auto" w:fill="FFFFFF"/>
           <w:lang w:val="en-US"/>
         </w:rPr>
-        <w:t xml:space="preserve"> mangrove</w:t>
-      </w:r>
-      <w:r>
-        <w:rPr>
-          <w:rFonts w:ascii="Arial" w:hAnsi="Arial" w:cs="Arial"/>
+        <w:t xml:space="preserve"> mangrove sizes </w:t>
+      </w:r>
+      <w:r>
+        <w:rPr>
+          <w:rFonts w:asciiTheme="majorHAnsi" w:hAnsiTheme="majorHAnsi" w:cstheme="majorHAnsi"/>
           <w:color w:val="4A4A4A"/>
+          <w:sz w:val="22"/>
+          <w:szCs w:val="22"/>
           <w:shd w:val="clear" w:color="auto" w:fill="FFFFFF"/>
-          <w:lang w:val="en-US"/>
-        </w:rPr>
-        <w:t xml:space="preserve"> sizes </w:t>
-      </w:r>
-      <w:r>
-        <w:rPr>
-          <w:rFonts w:ascii="Arial" w:hAnsi="Arial" w:cs="Arial"/>
+        </w:rPr>
+        <w:t xml:space="preserve">does not seem to control how densely </w:t>
+      </w:r>
+      <w:r>
+        <w:rPr>
+          <w:rFonts w:asciiTheme="majorHAnsi" w:hAnsiTheme="majorHAnsi" w:cstheme="majorHAnsi"/>
           <w:color w:val="4A4A4A"/>
+          <w:sz w:val="22"/>
+          <w:szCs w:val="22"/>
           <w:shd w:val="clear" w:color="auto" w:fill="FFFFFF"/>
-        </w:rPr>
-        <w:t xml:space="preserve">does not seem to control how densely </w:t>
-      </w:r>
-      <w:r>
-        <w:rPr>
-          <w:rFonts w:ascii="Arial" w:hAnsi="Arial" w:cs="Arial"/>
+          <w:lang w:val="en-US"/>
+        </w:rPr>
+        <w:t>carbon (C)</w:t>
+      </w:r>
+      <w:r>
+        <w:rPr>
+          <w:rFonts w:asciiTheme="majorHAnsi" w:hAnsiTheme="majorHAnsi" w:cstheme="majorHAnsi"/>
           <w:color w:val="4A4A4A"/>
+          <w:sz w:val="22"/>
+          <w:szCs w:val="22"/>
           <w:shd w:val="clear" w:color="auto" w:fill="FFFFFF"/>
-          <w:lang w:val="en-US"/>
-        </w:rPr>
-        <w:t>carbon</w:t>
-      </w:r>
-      <w:r>
-        <w:rPr>
-          <w:rFonts w:ascii="Arial" w:hAnsi="Arial" w:cs="Arial"/>
+        </w:rPr>
+        <w:t xml:space="preserve"> is stored in these mangroves, sampling at different locations within each forest revealed more about the distribution of C. Fringe areas had relatively low and consistent C densities, while in the interiors of forests we observed some of the greatest C densities</w:t>
+      </w:r>
+      <w:r>
+        <w:rPr>
+          <w:rFonts w:asciiTheme="majorHAnsi" w:hAnsiTheme="majorHAnsi" w:cstheme="majorHAnsi"/>
           <w:color w:val="4A4A4A"/>
+          <w:sz w:val="22"/>
+          <w:szCs w:val="22"/>
           <w:shd w:val="clear" w:color="auto" w:fill="FFFFFF"/>
           <w:lang w:val="en-US"/>
         </w:rPr>
-        <w:t xml:space="preserve"> (C)</w:t>
-      </w:r>
-      <w:r>
-        <w:rPr>
-          <w:rFonts w:ascii="Arial" w:hAnsi="Arial" w:cs="Arial"/>
-          <w:color w:val="4A4A4A"/>
-          <w:shd w:val="clear" w:color="auto" w:fill="FFFFFF"/>
-        </w:rPr>
-        <w:t xml:space="preserve"> is stored in these mangroves, sampling at different locations within each forest revealed more about the distribution of C. Fringe areas had relatively low and consistent C densities, while in the interiors of forests we observed some of the greatest C densities</w:t>
-      </w:r>
-      <w:r>
-        <w:rPr>
-          <w:rFonts w:ascii="Arial" w:hAnsi="Arial" w:cs="Arial"/>
-          <w:color w:val="4A4A4A"/>
-          <w:shd w:val="clear" w:color="auto" w:fill="FFFFFF"/>
-          <w:lang w:val="en-US"/>
-        </w:rPr>
-        <w:t>.</w:t>
-      </w:r>
-      <w:r>
-        <w:rPr>
-          <w:rFonts w:ascii="Arial" w:hAnsi="Arial" w:cs="Arial"/>
-          <w:color w:val="4A4A4A"/>
-          <w:shd w:val="clear" w:color="auto" w:fill="FFFFFF"/>
-          <w:lang w:val="en-US"/>
-        </w:rPr>
-        <w:t xml:space="preserve"> </w:t>
+        <w:t xml:space="preserve">. </w:t>
       </w:r>
       <w:hyperlink r:id="rId5" w:history="1">
         <w:r>
           <w:rPr>
             <w:rStyle w:val="Hyperlink"/>
-            <w:rFonts w:ascii="Arial" w:hAnsi="Arial" w:cs="Arial"/>
+            <w:rFonts w:asciiTheme="majorHAnsi" w:hAnsiTheme="majorHAnsi" w:cstheme="majorHAnsi"/>
+            <w:sz w:val="22"/>
+            <w:szCs w:val="22"/>
             <w:shd w:val="clear" w:color="auto" w:fill="FFFFFF"/>
           </w:rPr>
           <w:t>https://datamares.org/stories/gulf-mangroves-store-carbon-by-the-ton/</w:t>
@@ -373,16 +381,15 @@
       <w:pPr>
         <w:rPr>
           <w:rStyle w:val="Hyperlink"/>
-          <w:rFonts w:ascii="Arial" w:hAnsi="Arial" w:cs="Arial"/>
+          <w:rFonts w:asciiTheme="majorHAnsi" w:hAnsiTheme="majorHAnsi" w:cstheme="majorHAnsi"/>
           <w:shd w:val="clear" w:color="auto" w:fill="FFFFFF"/>
-          <w:lang w:val="en-US"/>
-        </w:rPr>
-      </w:pPr>
-    </w:p>
-    <w:p>
-      <w:pPr>
-        <w:rPr>
-          <w:rFonts w:ascii="Arial" w:hAnsi="Arial" w:cs="Arial"/>
+        </w:rPr>
+      </w:pPr>
+    </w:p>
+    <w:p>
+      <w:pPr>
+        <w:rPr>
+          <w:rFonts w:asciiTheme="majorHAnsi" w:hAnsiTheme="majorHAnsi" w:cstheme="majorHAnsi"/>
           <w:color w:val="4A4A4A"/>
           <w:shd w:val="clear" w:color="auto" w:fill="FFFFFF"/>
         </w:rPr>
@@ -391,7 +398,7 @@
     <w:p>
       <w:pPr>
         <w:rPr>
-          <w:rFonts w:ascii="Arial" w:hAnsi="Arial" w:cs="Arial"/>
+          <w:rFonts w:asciiTheme="majorHAnsi" w:hAnsiTheme="majorHAnsi" w:cstheme="majorHAnsi"/>
           <w:b/>
           <w:bCs/>
           <w:color w:val="222222"/>
@@ -400,7 +407,7 @@
       </w:pPr>
       <w:r>
         <w:rPr>
-          <w:rFonts w:ascii="Arial" w:hAnsi="Arial" w:cs="Arial"/>
+          <w:rFonts w:asciiTheme="majorHAnsi" w:hAnsiTheme="majorHAnsi" w:cstheme="majorHAnsi"/>
           <w:b/>
           <w:bCs/>
           <w:color w:val="222222"/>
@@ -417,13 +424,13 @@
           <w:numId w:val="7"/>
         </w:numPr>
         <w:rPr>
-          <w:rFonts w:ascii="Arial" w:eastAsia="Times New Roman" w:hAnsi="Arial" w:cs="Arial"/>
-          <w:color w:val="222222"/>
-        </w:rPr>
-      </w:pPr>
-      <w:r>
-        <w:rPr>
-          <w:rFonts w:ascii="Arial" w:eastAsia="Times New Roman" w:hAnsi="Arial" w:cs="Arial"/>
+          <w:rFonts w:asciiTheme="majorHAnsi" w:eastAsia="Times New Roman" w:hAnsiTheme="majorHAnsi" w:cstheme="majorHAnsi"/>
+          <w:color w:val="222222"/>
+        </w:rPr>
+      </w:pPr>
+      <w:r>
+        <w:rPr>
+          <w:rFonts w:asciiTheme="majorHAnsi" w:eastAsia="Times New Roman" w:hAnsiTheme="majorHAnsi" w:cstheme="majorHAnsi"/>
           <w:color w:val="222222"/>
           <w:lang w:val="en-US"/>
         </w:rPr>
@@ -431,7 +438,7 @@
       </w:r>
       <w:r>
         <w:rPr>
-          <w:rFonts w:ascii="Arial" w:eastAsia="Times New Roman" w:hAnsi="Arial" w:cs="Arial"/>
+          <w:rFonts w:asciiTheme="majorHAnsi" w:eastAsia="Times New Roman" w:hAnsiTheme="majorHAnsi" w:cstheme="majorHAnsi"/>
           <w:color w:val="222222"/>
           <w:lang w:val="en-US"/>
         </w:rPr>
@@ -446,13 +453,13 @@
           <w:numId w:val="7"/>
         </w:numPr>
         <w:rPr>
-          <w:rFonts w:ascii="Arial" w:eastAsia="Times New Roman" w:hAnsi="Arial" w:cs="Arial"/>
-          <w:color w:val="222222"/>
-        </w:rPr>
-      </w:pPr>
-      <w:r>
-        <w:rPr>
-          <w:rFonts w:ascii="Arial" w:eastAsia="Times New Roman" w:hAnsi="Arial" w:cs="Arial"/>
+          <w:rFonts w:asciiTheme="majorHAnsi" w:eastAsia="Times New Roman" w:hAnsiTheme="majorHAnsi" w:cstheme="majorHAnsi"/>
+          <w:color w:val="222222"/>
+        </w:rPr>
+      </w:pPr>
+      <w:r>
+        <w:rPr>
+          <w:rFonts w:asciiTheme="majorHAnsi" w:eastAsia="Times New Roman" w:hAnsiTheme="majorHAnsi" w:cstheme="majorHAnsi"/>
           <w:color w:val="222222"/>
           <w:lang w:val="en-US"/>
         </w:rPr>
@@ -467,13 +474,13 @@
           <w:numId w:val="7"/>
         </w:numPr>
         <w:rPr>
-          <w:rFonts w:ascii="Arial" w:eastAsia="Times New Roman" w:hAnsi="Arial" w:cs="Arial"/>
-          <w:color w:val="222222"/>
-        </w:rPr>
-      </w:pPr>
-      <w:r>
-        <w:rPr>
-          <w:rFonts w:ascii="Arial" w:eastAsia="Times New Roman" w:hAnsi="Arial" w:cs="Arial"/>
+          <w:rFonts w:asciiTheme="majorHAnsi" w:eastAsia="Times New Roman" w:hAnsiTheme="majorHAnsi" w:cstheme="majorHAnsi"/>
+          <w:color w:val="222222"/>
+        </w:rPr>
+      </w:pPr>
+      <w:r>
+        <w:rPr>
+          <w:rFonts w:asciiTheme="majorHAnsi" w:eastAsia="Times New Roman" w:hAnsiTheme="majorHAnsi" w:cstheme="majorHAnsi"/>
           <w:color w:val="222222"/>
           <w:lang w:val="en-US"/>
         </w:rPr>
@@ -488,13 +495,13 @@
           <w:numId w:val="7"/>
         </w:numPr>
         <w:rPr>
-          <w:rFonts w:ascii="Arial" w:eastAsia="Times New Roman" w:hAnsi="Arial" w:cs="Arial"/>
-          <w:color w:val="222222"/>
-        </w:rPr>
-      </w:pPr>
-      <w:r>
-        <w:rPr>
-          <w:rFonts w:ascii="Arial" w:eastAsia="Times New Roman" w:hAnsi="Arial" w:cs="Arial"/>
+          <w:rFonts w:asciiTheme="majorHAnsi" w:eastAsia="Times New Roman" w:hAnsiTheme="majorHAnsi" w:cstheme="majorHAnsi"/>
+          <w:color w:val="222222"/>
+        </w:rPr>
+      </w:pPr>
+      <w:r>
+        <w:rPr>
+          <w:rFonts w:asciiTheme="majorHAnsi" w:eastAsia="Times New Roman" w:hAnsiTheme="majorHAnsi" w:cstheme="majorHAnsi"/>
           <w:color w:val="222222"/>
           <w:lang w:val="en-US"/>
         </w:rPr>
@@ -504,7 +511,7 @@
     <w:p>
       <w:pPr>
         <w:rPr>
-          <w:rFonts w:ascii="Arial" w:hAnsi="Arial" w:cs="Arial"/>
+          <w:rFonts w:asciiTheme="majorHAnsi" w:hAnsiTheme="majorHAnsi" w:cstheme="majorHAnsi"/>
           <w:color w:val="222222"/>
         </w:rPr>
       </w:pPr>
@@ -550,17 +557,13 @@
             <w:pPr>
               <w:jc w:val="center"/>
               <w:rPr>
-                <w:rFonts w:ascii="Lucida Grande" w:hAnsi="Lucida Grande" w:cs="Lucida Grande"/>
-                <w:b/>
-                <w:bCs/>
+                <w:rFonts w:asciiTheme="majorHAnsi" w:hAnsiTheme="majorHAnsi" w:cstheme="majorHAnsi"/>
                 <w:color w:val="000000"/>
               </w:rPr>
             </w:pPr>
             <w:r>
               <w:rPr>
-                <w:rFonts w:ascii="Lucida Grande" w:hAnsi="Lucida Grande" w:cs="Lucida Grande"/>
-                <w:b/>
-                <w:bCs/>
+                <w:rFonts w:asciiTheme="majorHAnsi" w:hAnsiTheme="majorHAnsi" w:cstheme="majorHAnsi"/>
                 <w:color w:val="000000"/>
               </w:rPr>
               <w:t>Site</w:t>
@@ -584,13 +587,13 @@
               <w:jc w:val="center"/>
               <w:cnfStyle w:val="100000000000" w:firstRow="1" w:lastRow="0" w:firstColumn="0" w:lastColumn="0" w:oddVBand="0" w:evenVBand="0" w:oddHBand="0" w:evenHBand="0" w:firstRowFirstColumn="0" w:firstRowLastColumn="0" w:lastRowFirstColumn="0" w:lastRowLastColumn="0"/>
               <w:rPr>
-                <w:rFonts w:ascii="Lucida Grande" w:hAnsi="Lucida Grande" w:cs="Lucida Grande"/>
+                <w:rFonts w:asciiTheme="majorHAnsi" w:hAnsiTheme="majorHAnsi" w:cstheme="majorHAnsi"/>
                 <w:color w:val="000000"/>
               </w:rPr>
             </w:pPr>
             <w:r>
               <w:rPr>
-                <w:rFonts w:ascii="Lucida Grande" w:hAnsi="Lucida Grande" w:cs="Lucida Grande"/>
+                <w:rFonts w:asciiTheme="majorHAnsi" w:hAnsiTheme="majorHAnsi" w:cstheme="majorHAnsi"/>
                 <w:color w:val="000000"/>
               </w:rPr>
               <w:t>Year</w:t>
@@ -614,13 +617,13 @@
               <w:jc w:val="center"/>
               <w:cnfStyle w:val="100000000000" w:firstRow="1" w:lastRow="0" w:firstColumn="0" w:lastColumn="0" w:oddVBand="0" w:evenVBand="0" w:oddHBand="0" w:evenHBand="0" w:firstRowFirstColumn="0" w:firstRowLastColumn="0" w:lastRowFirstColumn="0" w:lastRowLastColumn="0"/>
               <w:rPr>
-                <w:rFonts w:ascii="Lucida Grande" w:hAnsi="Lucida Grande" w:cs="Lucida Grande"/>
+                <w:rFonts w:asciiTheme="majorHAnsi" w:hAnsiTheme="majorHAnsi" w:cstheme="majorHAnsi"/>
                 <w:color w:val="000000"/>
               </w:rPr>
             </w:pPr>
             <w:r>
               <w:rPr>
-                <w:rFonts w:ascii="Lucida Grande" w:hAnsi="Lucida Grande" w:cs="Lucida Grande"/>
+                <w:rFonts w:asciiTheme="majorHAnsi" w:hAnsiTheme="majorHAnsi" w:cstheme="majorHAnsi"/>
                 <w:color w:val="000000"/>
               </w:rPr>
               <w:t>Number of Plots</w:t>
@@ -643,13 +646,13 @@
               <w:jc w:val="center"/>
               <w:cnfStyle w:val="100000000000" w:firstRow="1" w:lastRow="0" w:firstColumn="0" w:lastColumn="0" w:oddVBand="0" w:evenVBand="0" w:oddHBand="0" w:evenHBand="0" w:firstRowFirstColumn="0" w:firstRowLastColumn="0" w:lastRowFirstColumn="0" w:lastRowLastColumn="0"/>
               <w:rPr>
-                <w:rFonts w:ascii="Lucida Grande" w:hAnsi="Lucida Grande" w:cs="Lucida Grande"/>
+                <w:rFonts w:asciiTheme="majorHAnsi" w:hAnsiTheme="majorHAnsi" w:cstheme="majorHAnsi"/>
                 <w:color w:val="000000"/>
               </w:rPr>
             </w:pPr>
             <w:r>
               <w:rPr>
-                <w:rFonts w:ascii="Lucida Grande" w:hAnsi="Lucida Grande" w:cs="Lucida Grande"/>
+                <w:rFonts w:asciiTheme="majorHAnsi" w:hAnsiTheme="majorHAnsi" w:cstheme="majorHAnsi"/>
                 <w:color w:val="000000"/>
               </w:rPr>
               <w:t>Tree Measurement</w:t>
@@ -676,7 +679,7 @@
             <w:pPr>
               <w:jc w:val="center"/>
               <w:rPr>
-                <w:rFonts w:ascii="Lucida Grande" w:hAnsi="Lucida Grande" w:cs="Lucida Grande"/>
+                <w:rFonts w:asciiTheme="majorHAnsi" w:hAnsiTheme="majorHAnsi" w:cstheme="majorHAnsi"/>
                 <w:b w:val="0"/>
                 <w:bCs w:val="0"/>
                 <w:color w:val="000000"/>
@@ -686,7 +689,7 @@
             </w:pPr>
             <w:r>
               <w:rPr>
-                <w:rFonts w:ascii="Lucida Grande" w:hAnsi="Lucida Grande" w:cs="Lucida Grande"/>
+                <w:rFonts w:asciiTheme="majorHAnsi" w:hAnsiTheme="majorHAnsi" w:cstheme="majorHAnsi"/>
                 <w:b w:val="0"/>
                 <w:bCs w:val="0"/>
                 <w:color w:val="000000"/>
@@ -711,7 +714,7 @@
               <w:jc w:val="center"/>
               <w:cnfStyle w:val="000000100000" w:firstRow="0" w:lastRow="0" w:firstColumn="0" w:lastColumn="0" w:oddVBand="0" w:evenVBand="0" w:oddHBand="1" w:evenHBand="0" w:firstRowFirstColumn="0" w:firstRowLastColumn="0" w:lastRowFirstColumn="0" w:lastRowLastColumn="0"/>
               <w:rPr>
-                <w:rFonts w:ascii="Lucida Grande" w:hAnsi="Lucida Grande" w:cs="Lucida Grande"/>
+                <w:rFonts w:asciiTheme="majorHAnsi" w:hAnsiTheme="majorHAnsi" w:cstheme="majorHAnsi"/>
                 <w:color w:val="000000"/>
                 <w:sz w:val="22"/>
                 <w:szCs w:val="22"/>
@@ -719,7 +722,7 @@
             </w:pPr>
             <w:r>
               <w:rPr>
-                <w:rFonts w:ascii="Lucida Grande" w:hAnsi="Lucida Grande" w:cs="Lucida Grande"/>
+                <w:rFonts w:asciiTheme="majorHAnsi" w:hAnsiTheme="majorHAnsi" w:cstheme="majorHAnsi"/>
                 <w:color w:val="000000"/>
                 <w:sz w:val="22"/>
                 <w:szCs w:val="22"/>
@@ -742,7 +745,7 @@
               <w:jc w:val="center"/>
               <w:cnfStyle w:val="000000100000" w:firstRow="0" w:lastRow="0" w:firstColumn="0" w:lastColumn="0" w:oddVBand="0" w:evenVBand="0" w:oddHBand="1" w:evenHBand="0" w:firstRowFirstColumn="0" w:firstRowLastColumn="0" w:lastRowFirstColumn="0" w:lastRowLastColumn="0"/>
               <w:rPr>
-                <w:rFonts w:ascii="Lucida Grande" w:hAnsi="Lucida Grande" w:cs="Lucida Grande"/>
+                <w:rFonts w:asciiTheme="majorHAnsi" w:hAnsiTheme="majorHAnsi" w:cstheme="majorHAnsi"/>
                 <w:color w:val="000000"/>
                 <w:sz w:val="22"/>
                 <w:szCs w:val="22"/>
@@ -750,7 +753,7 @@
             </w:pPr>
             <w:r>
               <w:rPr>
-                <w:rFonts w:ascii="Lucida Grande" w:hAnsi="Lucida Grande" w:cs="Lucida Grande"/>
+                <w:rFonts w:asciiTheme="majorHAnsi" w:hAnsiTheme="majorHAnsi" w:cstheme="majorHAnsi"/>
                 <w:color w:val="000000"/>
                 <w:sz w:val="22"/>
                 <w:szCs w:val="22"/>
@@ -773,7 +776,7 @@
               <w:jc w:val="center"/>
               <w:cnfStyle w:val="000000100000" w:firstRow="0" w:lastRow="0" w:firstColumn="0" w:lastColumn="0" w:oddVBand="0" w:evenVBand="0" w:oddHBand="1" w:evenHBand="0" w:firstRowFirstColumn="0" w:firstRowLastColumn="0" w:lastRowFirstColumn="0" w:lastRowLastColumn="0"/>
               <w:rPr>
-                <w:rFonts w:ascii="Lucida Grande" w:hAnsi="Lucida Grande" w:cs="Lucida Grande"/>
+                <w:rFonts w:asciiTheme="majorHAnsi" w:hAnsiTheme="majorHAnsi" w:cstheme="majorHAnsi"/>
                 <w:color w:val="000000"/>
                 <w:sz w:val="22"/>
                 <w:szCs w:val="22"/>
@@ -781,7 +784,7 @@
             </w:pPr>
             <w:r>
               <w:rPr>
-                <w:rFonts w:ascii="Lucida Grande" w:hAnsi="Lucida Grande" w:cs="Lucida Grande"/>
+                <w:rFonts w:asciiTheme="majorHAnsi" w:hAnsiTheme="majorHAnsi" w:cstheme="majorHAnsi"/>
                 <w:color w:val="000000"/>
                 <w:sz w:val="22"/>
                 <w:szCs w:val="22"/>
@@ -806,7 +809,7 @@
             <w:pPr>
               <w:jc w:val="center"/>
               <w:rPr>
-                <w:rFonts w:ascii="Lucida Grande" w:hAnsi="Lucida Grande" w:cs="Lucida Grande"/>
+                <w:rFonts w:asciiTheme="majorHAnsi" w:hAnsiTheme="majorHAnsi" w:cstheme="majorHAnsi"/>
                 <w:b w:val="0"/>
                 <w:bCs w:val="0"/>
                 <w:color w:val="000000"/>
@@ -816,7 +819,7 @@
             </w:pPr>
             <w:r>
               <w:rPr>
-                <w:rFonts w:ascii="Lucida Grande" w:hAnsi="Lucida Grande" w:cs="Lucida Grande"/>
+                <w:rFonts w:asciiTheme="majorHAnsi" w:hAnsiTheme="majorHAnsi" w:cstheme="majorHAnsi"/>
                 <w:b w:val="0"/>
                 <w:bCs w:val="0"/>
                 <w:color w:val="000000"/>
@@ -838,7 +841,7 @@
               <w:jc w:val="center"/>
               <w:cnfStyle w:val="000000000000" w:firstRow="0" w:lastRow="0" w:firstColumn="0" w:lastColumn="0" w:oddVBand="0" w:evenVBand="0" w:oddHBand="0" w:evenHBand="0" w:firstRowFirstColumn="0" w:firstRowLastColumn="0" w:lastRowFirstColumn="0" w:lastRowLastColumn="0"/>
               <w:rPr>
-                <w:rFonts w:ascii="Lucida Grande" w:hAnsi="Lucida Grande" w:cs="Lucida Grande"/>
+                <w:rFonts w:asciiTheme="majorHAnsi" w:hAnsiTheme="majorHAnsi" w:cstheme="majorHAnsi"/>
                 <w:color w:val="000000"/>
                 <w:sz w:val="22"/>
                 <w:szCs w:val="22"/>
@@ -846,7 +849,7 @@
             </w:pPr>
             <w:r>
               <w:rPr>
-                <w:rFonts w:ascii="Lucida Grande" w:hAnsi="Lucida Grande" w:cs="Lucida Grande"/>
+                <w:rFonts w:asciiTheme="majorHAnsi" w:hAnsiTheme="majorHAnsi" w:cstheme="majorHAnsi"/>
                 <w:color w:val="000000"/>
                 <w:sz w:val="22"/>
                 <w:szCs w:val="22"/>
@@ -866,7 +869,7 @@
               <w:jc w:val="center"/>
               <w:cnfStyle w:val="000000000000" w:firstRow="0" w:lastRow="0" w:firstColumn="0" w:lastColumn="0" w:oddVBand="0" w:evenVBand="0" w:oddHBand="0" w:evenHBand="0" w:firstRowFirstColumn="0" w:firstRowLastColumn="0" w:lastRowFirstColumn="0" w:lastRowLastColumn="0"/>
               <w:rPr>
-                <w:rFonts w:ascii="Lucida Grande" w:hAnsi="Lucida Grande" w:cs="Lucida Grande"/>
+                <w:rFonts w:asciiTheme="majorHAnsi" w:hAnsiTheme="majorHAnsi" w:cstheme="majorHAnsi"/>
                 <w:color w:val="000000"/>
                 <w:sz w:val="22"/>
                 <w:szCs w:val="22"/>
@@ -874,7 +877,7 @@
             </w:pPr>
             <w:r>
               <w:rPr>
-                <w:rFonts w:ascii="Lucida Grande" w:hAnsi="Lucida Grande" w:cs="Lucida Grande"/>
+                <w:rFonts w:asciiTheme="majorHAnsi" w:hAnsiTheme="majorHAnsi" w:cstheme="majorHAnsi"/>
                 <w:color w:val="000000"/>
                 <w:sz w:val="22"/>
                 <w:szCs w:val="22"/>
@@ -894,7 +897,7 @@
               <w:jc w:val="center"/>
               <w:cnfStyle w:val="000000000000" w:firstRow="0" w:lastRow="0" w:firstColumn="0" w:lastColumn="0" w:oddVBand="0" w:evenVBand="0" w:oddHBand="0" w:evenHBand="0" w:firstRowFirstColumn="0" w:firstRowLastColumn="0" w:lastRowFirstColumn="0" w:lastRowLastColumn="0"/>
               <w:rPr>
-                <w:rFonts w:ascii="Lucida Grande" w:hAnsi="Lucida Grande" w:cs="Lucida Grande"/>
+                <w:rFonts w:asciiTheme="majorHAnsi" w:hAnsiTheme="majorHAnsi" w:cstheme="majorHAnsi"/>
                 <w:color w:val="000000"/>
                 <w:sz w:val="22"/>
                 <w:szCs w:val="22"/>
@@ -902,7 +905,7 @@
             </w:pPr>
             <w:r>
               <w:rPr>
-                <w:rFonts w:ascii="Lucida Grande" w:hAnsi="Lucida Grande" w:cs="Lucida Grande"/>
+                <w:rFonts w:asciiTheme="majorHAnsi" w:hAnsiTheme="majorHAnsi" w:cstheme="majorHAnsi"/>
                 <w:color w:val="000000"/>
                 <w:sz w:val="22"/>
                 <w:szCs w:val="22"/>
@@ -928,7 +931,7 @@
             <w:pPr>
               <w:jc w:val="center"/>
               <w:rPr>
-                <w:rFonts w:ascii="Lucida Grande" w:hAnsi="Lucida Grande" w:cs="Lucida Grande"/>
+                <w:rFonts w:asciiTheme="majorHAnsi" w:hAnsiTheme="majorHAnsi" w:cstheme="majorHAnsi"/>
                 <w:b w:val="0"/>
                 <w:bCs w:val="0"/>
                 <w:color w:val="000000"/>
@@ -938,7 +941,7 @@
             </w:pPr>
             <w:r>
               <w:rPr>
-                <w:rFonts w:ascii="Lucida Grande" w:hAnsi="Lucida Grande" w:cs="Lucida Grande"/>
+                <w:rFonts w:asciiTheme="majorHAnsi" w:hAnsiTheme="majorHAnsi" w:cstheme="majorHAnsi"/>
                 <w:b w:val="0"/>
                 <w:bCs w:val="0"/>
                 <w:color w:val="000000"/>
@@ -960,7 +963,7 @@
               <w:jc w:val="center"/>
               <w:cnfStyle w:val="000000100000" w:firstRow="0" w:lastRow="0" w:firstColumn="0" w:lastColumn="0" w:oddVBand="0" w:evenVBand="0" w:oddHBand="1" w:evenHBand="0" w:firstRowFirstColumn="0" w:firstRowLastColumn="0" w:lastRowFirstColumn="0" w:lastRowLastColumn="0"/>
               <w:rPr>
-                <w:rFonts w:ascii="Lucida Grande" w:hAnsi="Lucida Grande" w:cs="Lucida Grande"/>
+                <w:rFonts w:asciiTheme="majorHAnsi" w:hAnsiTheme="majorHAnsi" w:cstheme="majorHAnsi"/>
                 <w:color w:val="000000"/>
                 <w:sz w:val="22"/>
                 <w:szCs w:val="22"/>
@@ -968,7 +971,7 @@
             </w:pPr>
             <w:r>
               <w:rPr>
-                <w:rFonts w:ascii="Lucida Grande" w:hAnsi="Lucida Grande" w:cs="Lucida Grande"/>
+                <w:rFonts w:asciiTheme="majorHAnsi" w:hAnsiTheme="majorHAnsi" w:cstheme="majorHAnsi"/>
                 <w:color w:val="000000"/>
                 <w:sz w:val="22"/>
                 <w:szCs w:val="22"/>
@@ -988,7 +991,7 @@
               <w:jc w:val="center"/>
               <w:cnfStyle w:val="000000100000" w:firstRow="0" w:lastRow="0" w:firstColumn="0" w:lastColumn="0" w:oddVBand="0" w:evenVBand="0" w:oddHBand="1" w:evenHBand="0" w:firstRowFirstColumn="0" w:firstRowLastColumn="0" w:lastRowFirstColumn="0" w:lastRowLastColumn="0"/>
               <w:rPr>
-                <w:rFonts w:ascii="Lucida Grande" w:hAnsi="Lucida Grande" w:cs="Lucida Grande"/>
+                <w:rFonts w:asciiTheme="majorHAnsi" w:hAnsiTheme="majorHAnsi" w:cstheme="majorHAnsi"/>
                 <w:color w:val="000000"/>
                 <w:sz w:val="22"/>
                 <w:szCs w:val="22"/>
@@ -996,7 +999,7 @@
             </w:pPr>
             <w:r>
               <w:rPr>
-                <w:rFonts w:ascii="Lucida Grande" w:hAnsi="Lucida Grande" w:cs="Lucida Grande"/>
+                <w:rFonts w:asciiTheme="majorHAnsi" w:hAnsiTheme="majorHAnsi" w:cstheme="majorHAnsi"/>
                 <w:color w:val="000000"/>
                 <w:sz w:val="22"/>
                 <w:szCs w:val="22"/>
@@ -1016,7 +1019,7 @@
               <w:jc w:val="center"/>
               <w:cnfStyle w:val="000000100000" w:firstRow="0" w:lastRow="0" w:firstColumn="0" w:lastColumn="0" w:oddVBand="0" w:evenVBand="0" w:oddHBand="1" w:evenHBand="0" w:firstRowFirstColumn="0" w:firstRowLastColumn="0" w:lastRowFirstColumn="0" w:lastRowLastColumn="0"/>
               <w:rPr>
-                <w:rFonts w:ascii="Lucida Grande" w:hAnsi="Lucida Grande" w:cs="Lucida Grande"/>
+                <w:rFonts w:asciiTheme="majorHAnsi" w:hAnsiTheme="majorHAnsi" w:cstheme="majorHAnsi"/>
                 <w:color w:val="000000"/>
                 <w:sz w:val="22"/>
                 <w:szCs w:val="22"/>
@@ -1024,7 +1027,7 @@
             </w:pPr>
             <w:r>
               <w:rPr>
-                <w:rFonts w:ascii="Lucida Grande" w:hAnsi="Lucida Grande" w:cs="Lucida Grande"/>
+                <w:rFonts w:asciiTheme="majorHAnsi" w:hAnsiTheme="majorHAnsi" w:cstheme="majorHAnsi"/>
                 <w:color w:val="000000"/>
                 <w:sz w:val="22"/>
                 <w:szCs w:val="22"/>
@@ -1049,7 +1052,7 @@
             <w:pPr>
               <w:jc w:val="center"/>
               <w:rPr>
-                <w:rFonts w:ascii="Lucida Grande" w:hAnsi="Lucida Grande" w:cs="Lucida Grande"/>
+                <w:rFonts w:asciiTheme="majorHAnsi" w:hAnsiTheme="majorHAnsi" w:cstheme="majorHAnsi"/>
                 <w:b w:val="0"/>
                 <w:bCs w:val="0"/>
                 <w:color w:val="000000"/>
@@ -1059,7 +1062,7 @@
             </w:pPr>
             <w:r>
               <w:rPr>
-                <w:rFonts w:ascii="Lucida Grande" w:hAnsi="Lucida Grande" w:cs="Lucida Grande"/>
+                <w:rFonts w:asciiTheme="majorHAnsi" w:hAnsiTheme="majorHAnsi" w:cstheme="majorHAnsi"/>
                 <w:b w:val="0"/>
                 <w:bCs w:val="0"/>
                 <w:color w:val="000000"/>
@@ -1081,7 +1084,7 @@
               <w:jc w:val="center"/>
               <w:cnfStyle w:val="000000000000" w:firstRow="0" w:lastRow="0" w:firstColumn="0" w:lastColumn="0" w:oddVBand="0" w:evenVBand="0" w:oddHBand="0" w:evenHBand="0" w:firstRowFirstColumn="0" w:firstRowLastColumn="0" w:lastRowFirstColumn="0" w:lastRowLastColumn="0"/>
               <w:rPr>
-                <w:rFonts w:ascii="Lucida Grande" w:hAnsi="Lucida Grande" w:cs="Lucida Grande"/>
+                <w:rFonts w:asciiTheme="majorHAnsi" w:hAnsiTheme="majorHAnsi" w:cstheme="majorHAnsi"/>
                 <w:color w:val="000000"/>
                 <w:sz w:val="22"/>
                 <w:szCs w:val="22"/>
@@ -1089,7 +1092,7 @@
             </w:pPr>
             <w:r>
               <w:rPr>
-                <w:rFonts w:ascii="Lucida Grande" w:hAnsi="Lucida Grande" w:cs="Lucida Grande"/>
+                <w:rFonts w:asciiTheme="majorHAnsi" w:hAnsiTheme="majorHAnsi" w:cstheme="majorHAnsi"/>
                 <w:color w:val="000000"/>
                 <w:sz w:val="22"/>
                 <w:szCs w:val="22"/>
@@ -1109,7 +1112,7 @@
               <w:jc w:val="center"/>
               <w:cnfStyle w:val="000000000000" w:firstRow="0" w:lastRow="0" w:firstColumn="0" w:lastColumn="0" w:oddVBand="0" w:evenVBand="0" w:oddHBand="0" w:evenHBand="0" w:firstRowFirstColumn="0" w:firstRowLastColumn="0" w:lastRowFirstColumn="0" w:lastRowLastColumn="0"/>
               <w:rPr>
-                <w:rFonts w:ascii="Lucida Grande" w:hAnsi="Lucida Grande" w:cs="Lucida Grande"/>
+                <w:rFonts w:asciiTheme="majorHAnsi" w:hAnsiTheme="majorHAnsi" w:cstheme="majorHAnsi"/>
                 <w:color w:val="000000"/>
                 <w:sz w:val="22"/>
                 <w:szCs w:val="22"/>
@@ -1117,7 +1120,7 @@
             </w:pPr>
             <w:r>
               <w:rPr>
-                <w:rFonts w:ascii="Lucida Grande" w:hAnsi="Lucida Grande" w:cs="Lucida Grande"/>
+                <w:rFonts w:asciiTheme="majorHAnsi" w:hAnsiTheme="majorHAnsi" w:cstheme="majorHAnsi"/>
                 <w:color w:val="000000"/>
                 <w:sz w:val="22"/>
                 <w:szCs w:val="22"/>
@@ -1137,7 +1140,7 @@
               <w:jc w:val="center"/>
               <w:cnfStyle w:val="000000000000" w:firstRow="0" w:lastRow="0" w:firstColumn="0" w:lastColumn="0" w:oddVBand="0" w:evenVBand="0" w:oddHBand="0" w:evenHBand="0" w:firstRowFirstColumn="0" w:firstRowLastColumn="0" w:lastRowFirstColumn="0" w:lastRowLastColumn="0"/>
               <w:rPr>
-                <w:rFonts w:ascii="Lucida Grande" w:hAnsi="Lucida Grande" w:cs="Lucida Grande"/>
+                <w:rFonts w:asciiTheme="majorHAnsi" w:hAnsiTheme="majorHAnsi" w:cstheme="majorHAnsi"/>
                 <w:color w:val="000000"/>
                 <w:sz w:val="22"/>
                 <w:szCs w:val="22"/>
@@ -1145,7 +1148,7 @@
             </w:pPr>
             <w:r>
               <w:rPr>
-                <w:rFonts w:ascii="Lucida Grande" w:hAnsi="Lucida Grande" w:cs="Lucida Grande"/>
+                <w:rFonts w:asciiTheme="majorHAnsi" w:hAnsiTheme="majorHAnsi" w:cstheme="majorHAnsi"/>
                 <w:color w:val="000000"/>
                 <w:sz w:val="22"/>
                 <w:szCs w:val="22"/>
@@ -1171,7 +1174,7 @@
             <w:pPr>
               <w:jc w:val="center"/>
               <w:rPr>
-                <w:rFonts w:ascii="Lucida Grande" w:hAnsi="Lucida Grande" w:cs="Lucida Grande"/>
+                <w:rFonts w:asciiTheme="majorHAnsi" w:hAnsiTheme="majorHAnsi" w:cstheme="majorHAnsi"/>
                 <w:b w:val="0"/>
                 <w:bCs w:val="0"/>
                 <w:color w:val="000000"/>
@@ -1181,7 +1184,7 @@
             </w:pPr>
             <w:r>
               <w:rPr>
-                <w:rFonts w:ascii="Lucida Grande" w:hAnsi="Lucida Grande" w:cs="Lucida Grande"/>
+                <w:rFonts w:asciiTheme="majorHAnsi" w:hAnsiTheme="majorHAnsi" w:cstheme="majorHAnsi"/>
                 <w:b w:val="0"/>
                 <w:bCs w:val="0"/>
                 <w:color w:val="000000"/>
@@ -1203,7 +1206,7 @@
               <w:jc w:val="center"/>
               <w:cnfStyle w:val="000000100000" w:firstRow="0" w:lastRow="0" w:firstColumn="0" w:lastColumn="0" w:oddVBand="0" w:evenVBand="0" w:oddHBand="1" w:evenHBand="0" w:firstRowFirstColumn="0" w:firstRowLastColumn="0" w:lastRowFirstColumn="0" w:lastRowLastColumn="0"/>
               <w:rPr>
-                <w:rFonts w:ascii="Lucida Grande" w:hAnsi="Lucida Grande" w:cs="Lucida Grande"/>
+                <w:rFonts w:asciiTheme="majorHAnsi" w:hAnsiTheme="majorHAnsi" w:cstheme="majorHAnsi"/>
                 <w:color w:val="000000"/>
                 <w:sz w:val="22"/>
                 <w:szCs w:val="22"/>
@@ -1211,7 +1214,7 @@
             </w:pPr>
             <w:r>
               <w:rPr>
-                <w:rFonts w:ascii="Lucida Grande" w:hAnsi="Lucida Grande" w:cs="Lucida Grande"/>
+                <w:rFonts w:asciiTheme="majorHAnsi" w:hAnsiTheme="majorHAnsi" w:cstheme="majorHAnsi"/>
                 <w:color w:val="000000"/>
                 <w:sz w:val="22"/>
                 <w:szCs w:val="22"/>
@@ -1231,7 +1234,7 @@
               <w:jc w:val="center"/>
               <w:cnfStyle w:val="000000100000" w:firstRow="0" w:lastRow="0" w:firstColumn="0" w:lastColumn="0" w:oddVBand="0" w:evenVBand="0" w:oddHBand="1" w:evenHBand="0" w:firstRowFirstColumn="0" w:firstRowLastColumn="0" w:lastRowFirstColumn="0" w:lastRowLastColumn="0"/>
               <w:rPr>
-                <w:rFonts w:ascii="Lucida Grande" w:hAnsi="Lucida Grande" w:cs="Lucida Grande"/>
+                <w:rFonts w:asciiTheme="majorHAnsi" w:hAnsiTheme="majorHAnsi" w:cstheme="majorHAnsi"/>
                 <w:color w:val="000000"/>
                 <w:sz w:val="22"/>
                 <w:szCs w:val="22"/>
@@ -1239,7 +1242,7 @@
             </w:pPr>
             <w:r>
               <w:rPr>
-                <w:rFonts w:ascii="Lucida Grande" w:hAnsi="Lucida Grande" w:cs="Lucida Grande"/>
+                <w:rFonts w:asciiTheme="majorHAnsi" w:hAnsiTheme="majorHAnsi" w:cstheme="majorHAnsi"/>
                 <w:color w:val="000000"/>
                 <w:sz w:val="22"/>
                 <w:szCs w:val="22"/>
@@ -1259,7 +1262,7 @@
               <w:jc w:val="center"/>
               <w:cnfStyle w:val="000000100000" w:firstRow="0" w:lastRow="0" w:firstColumn="0" w:lastColumn="0" w:oddVBand="0" w:evenVBand="0" w:oddHBand="1" w:evenHBand="0" w:firstRowFirstColumn="0" w:firstRowLastColumn="0" w:lastRowFirstColumn="0" w:lastRowLastColumn="0"/>
               <w:rPr>
-                <w:rFonts w:ascii="Lucida Grande" w:hAnsi="Lucida Grande" w:cs="Lucida Grande"/>
+                <w:rFonts w:asciiTheme="majorHAnsi" w:hAnsiTheme="majorHAnsi" w:cstheme="majorHAnsi"/>
                 <w:color w:val="000000"/>
                 <w:sz w:val="22"/>
                 <w:szCs w:val="22"/>
@@ -1267,7 +1270,7 @@
             </w:pPr>
             <w:r>
               <w:rPr>
-                <w:rFonts w:ascii="Lucida Grande" w:hAnsi="Lucida Grande" w:cs="Lucida Grande"/>
+                <w:rFonts w:asciiTheme="majorHAnsi" w:hAnsiTheme="majorHAnsi" w:cstheme="majorHAnsi"/>
                 <w:color w:val="000000"/>
                 <w:sz w:val="22"/>
                 <w:szCs w:val="22"/>
@@ -1292,7 +1295,7 @@
             <w:pPr>
               <w:jc w:val="center"/>
               <w:rPr>
-                <w:rFonts w:ascii="Lucida Grande" w:hAnsi="Lucida Grande" w:cs="Lucida Grande"/>
+                <w:rFonts w:asciiTheme="majorHAnsi" w:hAnsiTheme="majorHAnsi" w:cstheme="majorHAnsi"/>
                 <w:b w:val="0"/>
                 <w:bCs w:val="0"/>
                 <w:color w:val="000000"/>
@@ -1302,7 +1305,7 @@
             </w:pPr>
             <w:r>
               <w:rPr>
-                <w:rFonts w:ascii="Lucida Grande" w:hAnsi="Lucida Grande" w:cs="Lucida Grande"/>
+                <w:rFonts w:asciiTheme="majorHAnsi" w:hAnsiTheme="majorHAnsi" w:cstheme="majorHAnsi"/>
                 <w:b w:val="0"/>
                 <w:bCs w:val="0"/>
                 <w:color w:val="000000"/>
@@ -1324,7 +1327,7 @@
               <w:jc w:val="center"/>
               <w:cnfStyle w:val="000000000000" w:firstRow="0" w:lastRow="0" w:firstColumn="0" w:lastColumn="0" w:oddVBand="0" w:evenVBand="0" w:oddHBand="0" w:evenHBand="0" w:firstRowFirstColumn="0" w:firstRowLastColumn="0" w:lastRowFirstColumn="0" w:lastRowLastColumn="0"/>
               <w:rPr>
-                <w:rFonts w:ascii="Lucida Grande" w:hAnsi="Lucida Grande" w:cs="Lucida Grande"/>
+                <w:rFonts w:asciiTheme="majorHAnsi" w:hAnsiTheme="majorHAnsi" w:cstheme="majorHAnsi"/>
                 <w:color w:val="000000"/>
                 <w:sz w:val="22"/>
                 <w:szCs w:val="22"/>
@@ -1332,7 +1335,7 @@
             </w:pPr>
             <w:r>
               <w:rPr>
-                <w:rFonts w:ascii="Lucida Grande" w:hAnsi="Lucida Grande" w:cs="Lucida Grande"/>
+                <w:rFonts w:asciiTheme="majorHAnsi" w:hAnsiTheme="majorHAnsi" w:cstheme="majorHAnsi"/>
                 <w:color w:val="000000"/>
                 <w:sz w:val="22"/>
                 <w:szCs w:val="22"/>
@@ -1352,7 +1355,7 @@
               <w:jc w:val="center"/>
               <w:cnfStyle w:val="000000000000" w:firstRow="0" w:lastRow="0" w:firstColumn="0" w:lastColumn="0" w:oddVBand="0" w:evenVBand="0" w:oddHBand="0" w:evenHBand="0" w:firstRowFirstColumn="0" w:firstRowLastColumn="0" w:lastRowFirstColumn="0" w:lastRowLastColumn="0"/>
               <w:rPr>
-                <w:rFonts w:ascii="Lucida Grande" w:hAnsi="Lucida Grande" w:cs="Lucida Grande"/>
+                <w:rFonts w:asciiTheme="majorHAnsi" w:hAnsiTheme="majorHAnsi" w:cstheme="majorHAnsi"/>
                 <w:color w:val="000000"/>
                 <w:sz w:val="22"/>
                 <w:szCs w:val="22"/>
@@ -1360,7 +1363,7 @@
             </w:pPr>
             <w:r>
               <w:rPr>
-                <w:rFonts w:ascii="Lucida Grande" w:hAnsi="Lucida Grande" w:cs="Lucida Grande"/>
+                <w:rFonts w:asciiTheme="majorHAnsi" w:hAnsiTheme="majorHAnsi" w:cstheme="majorHAnsi"/>
                 <w:color w:val="000000"/>
                 <w:sz w:val="22"/>
                 <w:szCs w:val="22"/>
@@ -1380,7 +1383,7 @@
               <w:jc w:val="center"/>
               <w:cnfStyle w:val="000000000000" w:firstRow="0" w:lastRow="0" w:firstColumn="0" w:lastColumn="0" w:oddVBand="0" w:evenVBand="0" w:oddHBand="0" w:evenHBand="0" w:firstRowFirstColumn="0" w:firstRowLastColumn="0" w:lastRowFirstColumn="0" w:lastRowLastColumn="0"/>
               <w:rPr>
-                <w:rFonts w:ascii="Lucida Grande" w:hAnsi="Lucida Grande" w:cs="Lucida Grande"/>
+                <w:rFonts w:asciiTheme="majorHAnsi" w:hAnsiTheme="majorHAnsi" w:cstheme="majorHAnsi"/>
                 <w:color w:val="000000"/>
                 <w:sz w:val="22"/>
                 <w:szCs w:val="22"/>
@@ -1388,7 +1391,7 @@
             </w:pPr>
             <w:r>
               <w:rPr>
-                <w:rFonts w:ascii="Lucida Grande" w:hAnsi="Lucida Grande" w:cs="Lucida Grande"/>
+                <w:rFonts w:asciiTheme="majorHAnsi" w:hAnsiTheme="majorHAnsi" w:cstheme="majorHAnsi"/>
                 <w:color w:val="000000"/>
                 <w:sz w:val="22"/>
                 <w:szCs w:val="22"/>
@@ -1414,7 +1417,7 @@
             <w:pPr>
               <w:jc w:val="center"/>
               <w:rPr>
-                <w:rFonts w:ascii="Lucida Grande" w:hAnsi="Lucida Grande" w:cs="Lucida Grande"/>
+                <w:rFonts w:asciiTheme="majorHAnsi" w:hAnsiTheme="majorHAnsi" w:cstheme="majorHAnsi"/>
                 <w:b w:val="0"/>
                 <w:bCs w:val="0"/>
                 <w:color w:val="000000"/>
@@ -1424,7 +1427,7 @@
             </w:pPr>
             <w:r>
               <w:rPr>
-                <w:rFonts w:ascii="Lucida Grande" w:hAnsi="Lucida Grande" w:cs="Lucida Grande"/>
+                <w:rFonts w:asciiTheme="majorHAnsi" w:hAnsiTheme="majorHAnsi" w:cstheme="majorHAnsi"/>
                 <w:b w:val="0"/>
                 <w:bCs w:val="0"/>
                 <w:color w:val="000000"/>
@@ -1446,7 +1449,7 @@
               <w:jc w:val="center"/>
               <w:cnfStyle w:val="000000100000" w:firstRow="0" w:lastRow="0" w:firstColumn="0" w:lastColumn="0" w:oddVBand="0" w:evenVBand="0" w:oddHBand="1" w:evenHBand="0" w:firstRowFirstColumn="0" w:firstRowLastColumn="0" w:lastRowFirstColumn="0" w:lastRowLastColumn="0"/>
               <w:rPr>
-                <w:rFonts w:ascii="Lucida Grande" w:hAnsi="Lucida Grande" w:cs="Lucida Grande"/>
+                <w:rFonts w:asciiTheme="majorHAnsi" w:hAnsiTheme="majorHAnsi" w:cstheme="majorHAnsi"/>
                 <w:color w:val="000000"/>
                 <w:sz w:val="22"/>
                 <w:szCs w:val="22"/>
@@ -1454,7 +1457,7 @@
             </w:pPr>
             <w:r>
               <w:rPr>
-                <w:rFonts w:ascii="Lucida Grande" w:hAnsi="Lucida Grande" w:cs="Lucida Grande"/>
+                <w:rFonts w:asciiTheme="majorHAnsi" w:hAnsiTheme="majorHAnsi" w:cstheme="majorHAnsi"/>
                 <w:color w:val="000000"/>
                 <w:sz w:val="22"/>
                 <w:szCs w:val="22"/>
@@ -1474,7 +1477,7 @@
               <w:jc w:val="center"/>
               <w:cnfStyle w:val="000000100000" w:firstRow="0" w:lastRow="0" w:firstColumn="0" w:lastColumn="0" w:oddVBand="0" w:evenVBand="0" w:oddHBand="1" w:evenHBand="0" w:firstRowFirstColumn="0" w:firstRowLastColumn="0" w:lastRowFirstColumn="0" w:lastRowLastColumn="0"/>
               <w:rPr>
-                <w:rFonts w:ascii="Lucida Grande" w:hAnsi="Lucida Grande" w:cs="Lucida Grande"/>
+                <w:rFonts w:asciiTheme="majorHAnsi" w:hAnsiTheme="majorHAnsi" w:cstheme="majorHAnsi"/>
                 <w:color w:val="000000"/>
                 <w:sz w:val="22"/>
                 <w:szCs w:val="22"/>
@@ -1482,7 +1485,7 @@
             </w:pPr>
             <w:r>
               <w:rPr>
-                <w:rFonts w:ascii="Lucida Grande" w:hAnsi="Lucida Grande" w:cs="Lucida Grande"/>
+                <w:rFonts w:asciiTheme="majorHAnsi" w:hAnsiTheme="majorHAnsi" w:cstheme="majorHAnsi"/>
                 <w:color w:val="000000"/>
                 <w:sz w:val="22"/>
                 <w:szCs w:val="22"/>
@@ -1502,7 +1505,7 @@
               <w:jc w:val="center"/>
               <w:cnfStyle w:val="000000100000" w:firstRow="0" w:lastRow="0" w:firstColumn="0" w:lastColumn="0" w:oddVBand="0" w:evenVBand="0" w:oddHBand="1" w:evenHBand="0" w:firstRowFirstColumn="0" w:firstRowLastColumn="0" w:lastRowFirstColumn="0" w:lastRowLastColumn="0"/>
               <w:rPr>
-                <w:rFonts w:ascii="Lucida Grande" w:hAnsi="Lucida Grande" w:cs="Lucida Grande"/>
+                <w:rFonts w:asciiTheme="majorHAnsi" w:hAnsiTheme="majorHAnsi" w:cstheme="majorHAnsi"/>
                 <w:color w:val="000000"/>
                 <w:sz w:val="22"/>
                 <w:szCs w:val="22"/>
@@ -1510,7 +1513,7 @@
             </w:pPr>
             <w:r>
               <w:rPr>
-                <w:rFonts w:ascii="Lucida Grande" w:hAnsi="Lucida Grande" w:cs="Lucida Grande"/>
+                <w:rFonts w:asciiTheme="majorHAnsi" w:hAnsiTheme="majorHAnsi" w:cstheme="majorHAnsi"/>
                 <w:color w:val="000000"/>
                 <w:sz w:val="22"/>
                 <w:szCs w:val="22"/>
@@ -1535,7 +1538,7 @@
             <w:pPr>
               <w:jc w:val="center"/>
               <w:rPr>
-                <w:rFonts w:ascii="Lucida Grande" w:hAnsi="Lucida Grande" w:cs="Lucida Grande"/>
+                <w:rFonts w:asciiTheme="majorHAnsi" w:hAnsiTheme="majorHAnsi" w:cstheme="majorHAnsi"/>
                 <w:b w:val="0"/>
                 <w:bCs w:val="0"/>
                 <w:color w:val="000000"/>
@@ -1545,7 +1548,7 @@
             </w:pPr>
             <w:r>
               <w:rPr>
-                <w:rFonts w:ascii="Lucida Grande" w:hAnsi="Lucida Grande" w:cs="Lucida Grande"/>
+                <w:rFonts w:asciiTheme="majorHAnsi" w:hAnsiTheme="majorHAnsi" w:cstheme="majorHAnsi"/>
                 <w:b w:val="0"/>
                 <w:bCs w:val="0"/>
                 <w:color w:val="000000"/>
@@ -1567,7 +1570,7 @@
               <w:jc w:val="center"/>
               <w:cnfStyle w:val="000000000000" w:firstRow="0" w:lastRow="0" w:firstColumn="0" w:lastColumn="0" w:oddVBand="0" w:evenVBand="0" w:oddHBand="0" w:evenHBand="0" w:firstRowFirstColumn="0" w:firstRowLastColumn="0" w:lastRowFirstColumn="0" w:lastRowLastColumn="0"/>
               <w:rPr>
-                <w:rFonts w:ascii="Lucida Grande" w:hAnsi="Lucida Grande" w:cs="Lucida Grande"/>
+                <w:rFonts w:asciiTheme="majorHAnsi" w:hAnsiTheme="majorHAnsi" w:cstheme="majorHAnsi"/>
                 <w:color w:val="000000"/>
                 <w:sz w:val="22"/>
                 <w:szCs w:val="22"/>
@@ -1575,7 +1578,7 @@
             </w:pPr>
             <w:r>
               <w:rPr>
-                <w:rFonts w:ascii="Lucida Grande" w:hAnsi="Lucida Grande" w:cs="Lucida Grande"/>
+                <w:rFonts w:asciiTheme="majorHAnsi" w:hAnsiTheme="majorHAnsi" w:cstheme="majorHAnsi"/>
                 <w:color w:val="000000"/>
                 <w:sz w:val="22"/>
                 <w:szCs w:val="22"/>
@@ -1595,7 +1598,7 @@
               <w:jc w:val="center"/>
               <w:cnfStyle w:val="000000000000" w:firstRow="0" w:lastRow="0" w:firstColumn="0" w:lastColumn="0" w:oddVBand="0" w:evenVBand="0" w:oddHBand="0" w:evenHBand="0" w:firstRowFirstColumn="0" w:firstRowLastColumn="0" w:lastRowFirstColumn="0" w:lastRowLastColumn="0"/>
               <w:rPr>
-                <w:rFonts w:ascii="Lucida Grande" w:hAnsi="Lucida Grande" w:cs="Lucida Grande"/>
+                <w:rFonts w:asciiTheme="majorHAnsi" w:hAnsiTheme="majorHAnsi" w:cstheme="majorHAnsi"/>
                 <w:color w:val="000000"/>
                 <w:sz w:val="22"/>
                 <w:szCs w:val="22"/>
@@ -1603,7 +1606,7 @@
             </w:pPr>
             <w:r>
               <w:rPr>
-                <w:rFonts w:ascii="Lucida Grande" w:hAnsi="Lucida Grande" w:cs="Lucida Grande"/>
+                <w:rFonts w:asciiTheme="majorHAnsi" w:hAnsiTheme="majorHAnsi" w:cstheme="majorHAnsi"/>
                 <w:color w:val="000000"/>
                 <w:sz w:val="22"/>
                 <w:szCs w:val="22"/>
@@ -1623,7 +1626,7 @@
               <w:jc w:val="center"/>
               <w:cnfStyle w:val="000000000000" w:firstRow="0" w:lastRow="0" w:firstColumn="0" w:lastColumn="0" w:oddVBand="0" w:evenVBand="0" w:oddHBand="0" w:evenHBand="0" w:firstRowFirstColumn="0" w:firstRowLastColumn="0" w:lastRowFirstColumn="0" w:lastRowLastColumn="0"/>
               <w:rPr>
-                <w:rFonts w:ascii="Lucida Grande" w:hAnsi="Lucida Grande" w:cs="Lucida Grande"/>
+                <w:rFonts w:asciiTheme="majorHAnsi" w:hAnsiTheme="majorHAnsi" w:cstheme="majorHAnsi"/>
                 <w:color w:val="000000"/>
                 <w:sz w:val="22"/>
                 <w:szCs w:val="22"/>
@@ -1631,7 +1634,7 @@
             </w:pPr>
             <w:r>
               <w:rPr>
-                <w:rFonts w:ascii="Lucida Grande" w:hAnsi="Lucida Grande" w:cs="Lucida Grande"/>
+                <w:rFonts w:asciiTheme="majorHAnsi" w:hAnsiTheme="majorHAnsi" w:cstheme="majorHAnsi"/>
                 <w:color w:val="000000"/>
                 <w:sz w:val="22"/>
                 <w:szCs w:val="22"/>
@@ -1657,7 +1660,7 @@
             <w:pPr>
               <w:jc w:val="center"/>
               <w:rPr>
-                <w:rFonts w:ascii="Lucida Grande" w:hAnsi="Lucida Grande" w:cs="Lucida Grande"/>
+                <w:rFonts w:asciiTheme="majorHAnsi" w:hAnsiTheme="majorHAnsi" w:cstheme="majorHAnsi"/>
                 <w:b w:val="0"/>
                 <w:bCs w:val="0"/>
                 <w:color w:val="000000"/>
@@ -1667,7 +1670,7 @@
             </w:pPr>
             <w:r>
               <w:rPr>
-                <w:rFonts w:ascii="Lucida Grande" w:hAnsi="Lucida Grande" w:cs="Lucida Grande"/>
+                <w:rFonts w:asciiTheme="majorHAnsi" w:hAnsiTheme="majorHAnsi" w:cstheme="majorHAnsi"/>
                 <w:b w:val="0"/>
                 <w:bCs w:val="0"/>
                 <w:color w:val="000000"/>
@@ -1689,7 +1692,7 @@
               <w:jc w:val="center"/>
               <w:cnfStyle w:val="000000100000" w:firstRow="0" w:lastRow="0" w:firstColumn="0" w:lastColumn="0" w:oddVBand="0" w:evenVBand="0" w:oddHBand="1" w:evenHBand="0" w:firstRowFirstColumn="0" w:firstRowLastColumn="0" w:lastRowFirstColumn="0" w:lastRowLastColumn="0"/>
               <w:rPr>
-                <w:rFonts w:ascii="Lucida Grande" w:hAnsi="Lucida Grande" w:cs="Lucida Grande"/>
+                <w:rFonts w:asciiTheme="majorHAnsi" w:hAnsiTheme="majorHAnsi" w:cstheme="majorHAnsi"/>
                 <w:color w:val="000000"/>
                 <w:sz w:val="22"/>
                 <w:szCs w:val="22"/>
@@ -1697,7 +1700,7 @@
             </w:pPr>
             <w:r>
               <w:rPr>
-                <w:rFonts w:ascii="Lucida Grande" w:hAnsi="Lucida Grande" w:cs="Lucida Grande"/>
+                <w:rFonts w:asciiTheme="majorHAnsi" w:hAnsiTheme="majorHAnsi" w:cstheme="majorHAnsi"/>
                 <w:color w:val="000000"/>
                 <w:sz w:val="22"/>
                 <w:szCs w:val="22"/>
@@ -1717,7 +1720,7 @@
               <w:jc w:val="center"/>
               <w:cnfStyle w:val="000000100000" w:firstRow="0" w:lastRow="0" w:firstColumn="0" w:lastColumn="0" w:oddVBand="0" w:evenVBand="0" w:oddHBand="1" w:evenHBand="0" w:firstRowFirstColumn="0" w:firstRowLastColumn="0" w:lastRowFirstColumn="0" w:lastRowLastColumn="0"/>
               <w:rPr>
-                <w:rFonts w:ascii="Lucida Grande" w:hAnsi="Lucida Grande" w:cs="Lucida Grande"/>
+                <w:rFonts w:asciiTheme="majorHAnsi" w:hAnsiTheme="majorHAnsi" w:cstheme="majorHAnsi"/>
                 <w:color w:val="000000"/>
                 <w:sz w:val="22"/>
                 <w:szCs w:val="22"/>
@@ -1725,7 +1728,7 @@
             </w:pPr>
             <w:r>
               <w:rPr>
-                <w:rFonts w:ascii="Lucida Grande" w:hAnsi="Lucida Grande" w:cs="Lucida Grande"/>
+                <w:rFonts w:asciiTheme="majorHAnsi" w:hAnsiTheme="majorHAnsi" w:cstheme="majorHAnsi"/>
                 <w:color w:val="000000"/>
                 <w:sz w:val="22"/>
                 <w:szCs w:val="22"/>
@@ -1745,7 +1748,7 @@
               <w:jc w:val="center"/>
               <w:cnfStyle w:val="000000100000" w:firstRow="0" w:lastRow="0" w:firstColumn="0" w:lastColumn="0" w:oddVBand="0" w:evenVBand="0" w:oddHBand="1" w:evenHBand="0" w:firstRowFirstColumn="0" w:firstRowLastColumn="0" w:lastRowFirstColumn="0" w:lastRowLastColumn="0"/>
               <w:rPr>
-                <w:rFonts w:ascii="Lucida Grande" w:hAnsi="Lucida Grande" w:cs="Lucida Grande"/>
+                <w:rFonts w:asciiTheme="majorHAnsi" w:hAnsiTheme="majorHAnsi" w:cstheme="majorHAnsi"/>
                 <w:color w:val="000000"/>
                 <w:sz w:val="22"/>
                 <w:szCs w:val="22"/>
@@ -1753,7 +1756,7 @@
             </w:pPr>
             <w:r>
               <w:rPr>
-                <w:rFonts w:ascii="Lucida Grande" w:hAnsi="Lucida Grande" w:cs="Lucida Grande"/>
+                <w:rFonts w:asciiTheme="majorHAnsi" w:hAnsiTheme="majorHAnsi" w:cstheme="majorHAnsi"/>
                 <w:color w:val="000000"/>
                 <w:sz w:val="22"/>
                 <w:szCs w:val="22"/>
@@ -1778,7 +1781,7 @@
             <w:pPr>
               <w:jc w:val="center"/>
               <w:rPr>
-                <w:rFonts w:ascii="Lucida Grande" w:hAnsi="Lucida Grande" w:cs="Lucida Grande"/>
+                <w:rFonts w:asciiTheme="majorHAnsi" w:hAnsiTheme="majorHAnsi" w:cstheme="majorHAnsi"/>
                 <w:b w:val="0"/>
                 <w:bCs w:val="0"/>
                 <w:color w:val="000000"/>
@@ -1788,7 +1791,7 @@
             </w:pPr>
             <w:r>
               <w:rPr>
-                <w:rFonts w:ascii="Lucida Grande" w:hAnsi="Lucida Grande" w:cs="Lucida Grande"/>
+                <w:rFonts w:asciiTheme="majorHAnsi" w:hAnsiTheme="majorHAnsi" w:cstheme="majorHAnsi"/>
                 <w:b w:val="0"/>
                 <w:bCs w:val="0"/>
                 <w:color w:val="000000"/>
@@ -1810,7 +1813,7 @@
               <w:jc w:val="center"/>
               <w:cnfStyle w:val="000000000000" w:firstRow="0" w:lastRow="0" w:firstColumn="0" w:lastColumn="0" w:oddVBand="0" w:evenVBand="0" w:oddHBand="0" w:evenHBand="0" w:firstRowFirstColumn="0" w:firstRowLastColumn="0" w:lastRowFirstColumn="0" w:lastRowLastColumn="0"/>
               <w:rPr>
-                <w:rFonts w:ascii="Lucida Grande" w:hAnsi="Lucida Grande" w:cs="Lucida Grande"/>
+                <w:rFonts w:asciiTheme="majorHAnsi" w:hAnsiTheme="majorHAnsi" w:cstheme="majorHAnsi"/>
                 <w:color w:val="000000"/>
                 <w:sz w:val="22"/>
                 <w:szCs w:val="22"/>
@@ -1818,7 +1821,7 @@
             </w:pPr>
             <w:r>
               <w:rPr>
-                <w:rFonts w:ascii="Lucida Grande" w:hAnsi="Lucida Grande" w:cs="Lucida Grande"/>
+                <w:rFonts w:asciiTheme="majorHAnsi" w:hAnsiTheme="majorHAnsi" w:cstheme="majorHAnsi"/>
                 <w:color w:val="000000"/>
                 <w:sz w:val="22"/>
                 <w:szCs w:val="22"/>
@@ -1838,7 +1841,7 @@
               <w:jc w:val="center"/>
               <w:cnfStyle w:val="000000000000" w:firstRow="0" w:lastRow="0" w:firstColumn="0" w:lastColumn="0" w:oddVBand="0" w:evenVBand="0" w:oddHBand="0" w:evenHBand="0" w:firstRowFirstColumn="0" w:firstRowLastColumn="0" w:lastRowFirstColumn="0" w:lastRowLastColumn="0"/>
               <w:rPr>
-                <w:rFonts w:ascii="Lucida Grande" w:hAnsi="Lucida Grande" w:cs="Lucida Grande"/>
+                <w:rFonts w:asciiTheme="majorHAnsi" w:hAnsiTheme="majorHAnsi" w:cstheme="majorHAnsi"/>
                 <w:color w:val="000000"/>
                 <w:sz w:val="22"/>
                 <w:szCs w:val="22"/>
@@ -1846,7 +1849,7 @@
             </w:pPr>
             <w:r>
               <w:rPr>
-                <w:rFonts w:ascii="Lucida Grande" w:hAnsi="Lucida Grande" w:cs="Lucida Grande"/>
+                <w:rFonts w:asciiTheme="majorHAnsi" w:hAnsiTheme="majorHAnsi" w:cstheme="majorHAnsi"/>
                 <w:color w:val="000000"/>
                 <w:sz w:val="22"/>
                 <w:szCs w:val="22"/>
@@ -1866,7 +1869,7 @@
               <w:jc w:val="center"/>
               <w:cnfStyle w:val="000000000000" w:firstRow="0" w:lastRow="0" w:firstColumn="0" w:lastColumn="0" w:oddVBand="0" w:evenVBand="0" w:oddHBand="0" w:evenHBand="0" w:firstRowFirstColumn="0" w:firstRowLastColumn="0" w:lastRowFirstColumn="0" w:lastRowLastColumn="0"/>
               <w:rPr>
-                <w:rFonts w:ascii="Lucida Grande" w:hAnsi="Lucida Grande" w:cs="Lucida Grande"/>
+                <w:rFonts w:asciiTheme="majorHAnsi" w:hAnsiTheme="majorHAnsi" w:cstheme="majorHAnsi"/>
                 <w:color w:val="000000"/>
                 <w:sz w:val="22"/>
                 <w:szCs w:val="22"/>
@@ -1874,7 +1877,7 @@
             </w:pPr>
             <w:r>
               <w:rPr>
-                <w:rFonts w:ascii="Lucida Grande" w:hAnsi="Lucida Grande" w:cs="Lucida Grande"/>
+                <w:rFonts w:asciiTheme="majorHAnsi" w:hAnsiTheme="majorHAnsi" w:cstheme="majorHAnsi"/>
                 <w:color w:val="000000"/>
                 <w:sz w:val="22"/>
                 <w:szCs w:val="22"/>
@@ -1900,7 +1903,7 @@
             <w:pPr>
               <w:jc w:val="center"/>
               <w:rPr>
-                <w:rFonts w:ascii="Lucida Grande" w:hAnsi="Lucida Grande" w:cs="Lucida Grande"/>
+                <w:rFonts w:asciiTheme="majorHAnsi" w:hAnsiTheme="majorHAnsi" w:cstheme="majorHAnsi"/>
                 <w:color w:val="000000"/>
                 <w:sz w:val="22"/>
                 <w:szCs w:val="22"/>
@@ -1908,7 +1911,7 @@
             </w:pPr>
             <w:r>
               <w:rPr>
-                <w:rFonts w:ascii="Lucida Grande" w:hAnsi="Lucida Grande" w:cs="Lucida Grande"/>
+                <w:rFonts w:asciiTheme="majorHAnsi" w:hAnsiTheme="majorHAnsi" w:cstheme="majorHAnsi"/>
                 <w:color w:val="000000"/>
                 <w:sz w:val="22"/>
                 <w:szCs w:val="22"/>
@@ -1928,7 +1931,7 @@
               <w:jc w:val="center"/>
               <w:cnfStyle w:val="000000100000" w:firstRow="0" w:lastRow="0" w:firstColumn="0" w:lastColumn="0" w:oddVBand="0" w:evenVBand="0" w:oddHBand="1" w:evenHBand="0" w:firstRowFirstColumn="0" w:firstRowLastColumn="0" w:lastRowFirstColumn="0" w:lastRowLastColumn="0"/>
               <w:rPr>
-                <w:rFonts w:ascii="Calibri" w:hAnsi="Calibri" w:cs="Calibri"/>
+                <w:rFonts w:asciiTheme="majorHAnsi" w:hAnsiTheme="majorHAnsi" w:cstheme="majorHAnsi"/>
                 <w:b/>
                 <w:bCs/>
                 <w:color w:val="000000"/>
@@ -1936,7 +1939,7 @@
             </w:pPr>
             <w:r>
               <w:rPr>
-                <w:rFonts w:ascii="Calibri" w:hAnsi="Calibri" w:cs="Calibri"/>
+                <w:rFonts w:asciiTheme="majorHAnsi" w:hAnsiTheme="majorHAnsi" w:cstheme="majorHAnsi"/>
                 <w:b/>
                 <w:bCs/>
                 <w:color w:val="000000"/>
@@ -1956,7 +1959,7 @@
               <w:jc w:val="center"/>
               <w:cnfStyle w:val="000000100000" w:firstRow="0" w:lastRow="0" w:firstColumn="0" w:lastColumn="0" w:oddVBand="0" w:evenVBand="0" w:oddHBand="1" w:evenHBand="0" w:firstRowFirstColumn="0" w:firstRowLastColumn="0" w:lastRowFirstColumn="0" w:lastRowLastColumn="0"/>
               <w:rPr>
-                <w:rFonts w:ascii="Calibri" w:hAnsi="Calibri" w:cs="Calibri"/>
+                <w:rFonts w:asciiTheme="majorHAnsi" w:hAnsiTheme="majorHAnsi" w:cstheme="majorHAnsi"/>
                 <w:b/>
                 <w:bCs/>
                 <w:color w:val="000000"/>
@@ -1964,7 +1967,7 @@
             </w:pPr>
             <w:r>
               <w:rPr>
-                <w:rFonts w:ascii="Calibri" w:hAnsi="Calibri" w:cs="Calibri"/>
+                <w:rFonts w:asciiTheme="majorHAnsi" w:hAnsiTheme="majorHAnsi" w:cstheme="majorHAnsi"/>
                 <w:b/>
                 <w:bCs/>
                 <w:color w:val="000000"/>
@@ -1984,7 +1987,7 @@
               <w:jc w:val="center"/>
               <w:cnfStyle w:val="000000100000" w:firstRow="0" w:lastRow="0" w:firstColumn="0" w:lastColumn="0" w:oddVBand="0" w:evenVBand="0" w:oddHBand="1" w:evenHBand="0" w:firstRowFirstColumn="0" w:firstRowLastColumn="0" w:lastRowFirstColumn="0" w:lastRowLastColumn="0"/>
               <w:rPr>
-                <w:rFonts w:ascii="Calibri" w:hAnsi="Calibri" w:cs="Calibri"/>
+                <w:rFonts w:asciiTheme="majorHAnsi" w:hAnsiTheme="majorHAnsi" w:cstheme="majorHAnsi"/>
                 <w:b/>
                 <w:bCs/>
                 <w:color w:val="000000"/>
@@ -1992,7 +1995,7 @@
             </w:pPr>
             <w:r>
               <w:rPr>
-                <w:rFonts w:ascii="Calibri" w:hAnsi="Calibri" w:cs="Calibri"/>
+                <w:rFonts w:asciiTheme="majorHAnsi" w:hAnsiTheme="majorHAnsi" w:cstheme="majorHAnsi"/>
                 <w:b/>
                 <w:bCs/>
                 <w:color w:val="000000"/>
@@ -2001,7 +2004,7 @@
             </w:r>
             <w:r>
               <w:rPr>
-                <w:rFonts w:ascii="Calibri" w:hAnsi="Calibri" w:cs="Calibri"/>
+                <w:rFonts w:asciiTheme="majorHAnsi" w:hAnsiTheme="majorHAnsi" w:cstheme="majorHAnsi"/>
                 <w:b/>
                 <w:bCs/>
                 <w:color w:val="000000"/>
@@ -2011,7 +2014,7 @@
             </w:r>
             <w:r>
               <w:rPr>
-                <w:rFonts w:ascii="Calibri" w:hAnsi="Calibri" w:cs="Calibri"/>
+                <w:rFonts w:asciiTheme="majorHAnsi" w:hAnsiTheme="majorHAnsi" w:cstheme="majorHAnsi"/>
                 <w:b/>
                 <w:bCs/>
                 <w:color w:val="000000"/>
@@ -2025,15 +2028,7 @@
     <w:p>
       <w:pPr>
         <w:rPr>
-          <w:rFonts w:ascii="Arial" w:hAnsi="Arial" w:cs="Arial"/>
-          <w:color w:val="222222"/>
-        </w:rPr>
-      </w:pPr>
-    </w:p>
-    <w:p>
-      <w:pPr>
-        <w:rPr>
-          <w:rFonts w:ascii="Arial" w:hAnsi="Arial" w:cs="Arial"/>
+          <w:rFonts w:asciiTheme="majorHAnsi" w:hAnsiTheme="majorHAnsi" w:cstheme="majorHAnsi"/>
           <w:b/>
           <w:bCs/>
           <w:color w:val="222222"/>
@@ -2043,158 +2038,114 @@
     <w:p>
       <w:pPr>
         <w:rPr>
-          <w:rFonts w:ascii="Arial" w:hAnsi="Arial" w:cs="Arial"/>
+          <w:rFonts w:asciiTheme="majorHAnsi" w:hAnsiTheme="majorHAnsi" w:cstheme="majorHAnsi"/>
           <w:b/>
           <w:bCs/>
           <w:color w:val="222222"/>
-        </w:rPr>
-      </w:pPr>
-    </w:p>
-    <w:p>
-      <w:pPr>
-        <w:rPr>
-          <w:rFonts w:ascii="Arial" w:hAnsi="Arial" w:cs="Arial"/>
+          <w:lang w:val="en-US"/>
+        </w:rPr>
+      </w:pPr>
+      <w:r>
+        <w:rPr>
+          <w:rFonts w:asciiTheme="majorHAnsi" w:hAnsiTheme="majorHAnsi" w:cstheme="majorHAnsi"/>
           <w:b/>
           <w:bCs/>
           <w:color w:val="222222"/>
-        </w:rPr>
-      </w:pPr>
-    </w:p>
-    <w:p>
-      <w:pPr>
-        <w:rPr>
-          <w:rFonts w:ascii="Arial" w:hAnsi="Arial" w:cs="Arial"/>
+          <w:lang w:val="en-US"/>
+        </w:rPr>
+        <w:t>Summary and insights from the A/R Methodological Tool</w:t>
+      </w:r>
+    </w:p>
+    <w:p>
+      <w:pPr>
+        <w:rPr>
+          <w:rFonts w:asciiTheme="majorHAnsi" w:hAnsiTheme="majorHAnsi" w:cstheme="majorHAnsi"/>
+          <w:color w:val="222222"/>
+          <w:lang w:val="en-US"/>
+        </w:rPr>
+      </w:pPr>
+    </w:p>
+    <w:p>
+      <w:pPr>
+        <w:rPr>
+          <w:rFonts w:asciiTheme="majorHAnsi" w:hAnsiTheme="majorHAnsi" w:cstheme="majorHAnsi"/>
+          <w:color w:val="222222"/>
+          <w:sz w:val="22"/>
+          <w:szCs w:val="22"/>
+          <w:lang w:val="en-US"/>
+        </w:rPr>
+      </w:pPr>
+      <w:r>
+        <w:rPr>
+          <w:rFonts w:asciiTheme="majorHAnsi" w:hAnsiTheme="majorHAnsi" w:cstheme="majorHAnsi"/>
+          <w:color w:val="222222"/>
+          <w:sz w:val="22"/>
+          <w:szCs w:val="22"/>
+          <w:lang w:val="en-US"/>
+        </w:rPr>
+        <w:t xml:space="preserve">The tool is based in the targeted precision for the biomass stock estimate, the variability of the biomass stock in different strata within the projects area, and the number of possible sample plots within the project boundary. The number of sample plots is calculated using a formula that considers the estimated standard deviation of the biomass stock in each stratum, the relative weight of each stratum, and the </w:t>
+      </w:r>
+      <w:r>
+        <w:rPr>
+          <w:rFonts w:asciiTheme="majorHAnsi" w:hAnsiTheme="majorHAnsi" w:cstheme="majorHAnsi"/>
+          <w:color w:val="222222"/>
+          <w:sz w:val="22"/>
+          <w:szCs w:val="22"/>
+          <w:lang w:val="en-US"/>
+        </w:rPr>
+        <w:lastRenderedPageBreak/>
+        <w:t>acceptable margin of error. The tool assumes that the approximate area of each stratum and the approximate variance of the biomass stock in each stratum are known.</w:t>
+      </w:r>
+    </w:p>
+    <w:p>
+      <w:pPr>
+        <w:rPr>
+          <w:rFonts w:asciiTheme="majorHAnsi" w:hAnsiTheme="majorHAnsi" w:cstheme="majorHAnsi"/>
+          <w:color w:val="222222"/>
+          <w:lang w:val="en-US"/>
+        </w:rPr>
+      </w:pPr>
+    </w:p>
+    <w:p>
+      <w:pPr>
+        <w:rPr>
+          <w:rFonts w:asciiTheme="majorHAnsi" w:hAnsiTheme="majorHAnsi" w:cstheme="majorHAnsi"/>
           <w:b/>
           <w:bCs/>
           <w:color w:val="222222"/>
-        </w:rPr>
-      </w:pPr>
-    </w:p>
-    <w:p>
-      <w:pPr>
-        <w:rPr>
-          <w:rFonts w:ascii="Arial" w:hAnsi="Arial" w:cs="Arial"/>
+          <w:lang w:val="en-US"/>
+        </w:rPr>
+      </w:pPr>
+      <w:r>
+        <w:rPr>
+          <w:rFonts w:asciiTheme="majorHAnsi" w:hAnsiTheme="majorHAnsi" w:cstheme="majorHAnsi"/>
           <w:b/>
           <w:bCs/>
           <w:color w:val="222222"/>
-        </w:rPr>
-      </w:pPr>
-    </w:p>
-    <w:p>
-      <w:pPr>
-        <w:rPr>
-          <w:rFonts w:ascii="Arial" w:hAnsi="Arial" w:cs="Arial"/>
+          <w:lang w:val="en-US"/>
+        </w:rPr>
+        <w:t xml:space="preserve">Steps </w:t>
+      </w:r>
+      <w:r>
+        <w:rPr>
+          <w:rFonts w:asciiTheme="majorHAnsi" w:hAnsiTheme="majorHAnsi" w:cstheme="majorHAnsi"/>
           <w:b/>
           <w:bCs/>
           <w:color w:val="222222"/>
           <w:lang w:val="en-US"/>
         </w:rPr>
-      </w:pPr>
-      <w:r>
-        <w:rPr>
-          <w:rFonts w:ascii="Arial" w:hAnsi="Arial" w:cs="Arial"/>
+        <w:t>in my</w:t>
+      </w:r>
+      <w:r>
+        <w:rPr>
+          <w:rFonts w:asciiTheme="majorHAnsi" w:hAnsiTheme="majorHAnsi" w:cstheme="majorHAnsi"/>
           <w:b/>
           <w:bCs/>
           <w:color w:val="222222"/>
           <w:lang w:val="en-US"/>
         </w:rPr>
-        <w:lastRenderedPageBreak/>
-        <w:t>Summary and insights from the A/R Methodological Tool</w:t>
-      </w:r>
-    </w:p>
-    <w:p>
-      <w:pPr>
-        <w:rPr>
-          <w:rFonts w:ascii="Arial" w:hAnsi="Arial" w:cs="Arial"/>
-          <w:color w:val="222222"/>
-          <w:lang w:val="en-US"/>
-        </w:rPr>
-      </w:pPr>
-    </w:p>
-    <w:p>
-      <w:pPr>
-        <w:rPr>
-          <w:rFonts w:ascii="Arial" w:hAnsi="Arial" w:cs="Arial"/>
-          <w:color w:val="222222"/>
-          <w:lang w:val="en-US"/>
-        </w:rPr>
-      </w:pPr>
-      <w:r>
-        <w:rPr>
-          <w:rFonts w:ascii="Arial" w:hAnsi="Arial" w:cs="Arial"/>
-          <w:color w:val="222222"/>
-          <w:lang w:val="en-US"/>
-        </w:rPr>
-        <w:t>The tool is based in the targeted precision for the biomass stock estimate, the variability of the biomass stock in different strata within the projects area, and the number of possible sample plots within the project boundary. The number of sample plots is calculated using a formula that considers the estimated standard deviation of the biomass stock in each stratum, the relative weight of each stratum, and the acceptable margin of error. The tool assumes that the approximate area of each stratum and the approximate variance of the biomass stock in each stratum are known.</w:t>
-      </w:r>
-    </w:p>
-    <w:p>
-      <w:pPr>
-        <w:rPr>
-          <w:rFonts w:ascii="Arial" w:hAnsi="Arial" w:cs="Arial"/>
-          <w:color w:val="222222"/>
-          <w:lang w:val="en-US"/>
-        </w:rPr>
-      </w:pPr>
-    </w:p>
-    <w:p>
-      <w:pPr>
-        <w:rPr>
-          <w:rFonts w:ascii="Arial" w:hAnsi="Arial" w:cs="Arial"/>
-          <w:color w:val="222222"/>
-          <w:lang w:val="en-US"/>
-        </w:rPr>
-      </w:pPr>
-    </w:p>
-    <w:p>
-      <w:pPr>
-        <w:rPr>
-          <w:rFonts w:ascii="Arial" w:hAnsi="Arial" w:cs="Arial"/>
-          <w:b/>
-          <w:bCs/>
-          <w:color w:val="222222"/>
-          <w:lang w:val="en-US"/>
-        </w:rPr>
-      </w:pPr>
-      <w:r>
-        <w:rPr>
-          <w:rFonts w:ascii="Arial" w:hAnsi="Arial" w:cs="Arial"/>
-          <w:b/>
-          <w:bCs/>
-          <w:color w:val="222222"/>
-          <w:lang w:val="en-US"/>
-        </w:rPr>
-        <w:t xml:space="preserve">Steps </w:t>
-      </w:r>
-      <w:r>
-        <w:rPr>
-          <w:rFonts w:ascii="Arial" w:hAnsi="Arial" w:cs="Arial"/>
-          <w:b/>
-          <w:bCs/>
-          <w:color w:val="222222"/>
-          <w:lang w:val="en-US"/>
-        </w:rPr>
-        <w:t>in my</w:t>
-      </w:r>
-      <w:r>
-        <w:rPr>
-          <w:rFonts w:ascii="Arial" w:hAnsi="Arial" w:cs="Arial"/>
-          <w:b/>
-          <w:bCs/>
-          <w:color w:val="222222"/>
-          <w:lang w:val="en-US"/>
-        </w:rPr>
         <w:t xml:space="preserve"> end</w:t>
       </w:r>
-    </w:p>
-    <w:p>
-      <w:pPr>
-        <w:rPr>
-          <w:rFonts w:ascii="Arial" w:hAnsi="Arial" w:cs="Arial"/>
-          <w:color w:val="222222"/>
-          <w:lang w:val="en-US"/>
-        </w:rPr>
-      </w:pPr>
     </w:p>
     <w:p>
       <w:pPr>
@@ -2204,15 +2155,19 @@
           <w:numId w:val="5"/>
         </w:numPr>
         <w:rPr>
-          <w:rFonts w:ascii="Arial" w:eastAsia="Times New Roman" w:hAnsi="Arial" w:cs="Arial"/>
-          <w:color w:val="222222"/>
-          <w:lang w:val="en-US"/>
-        </w:rPr>
-      </w:pPr>
-      <w:r>
-        <w:rPr>
-          <w:rFonts w:ascii="Arial" w:eastAsia="Times New Roman" w:hAnsi="Arial" w:cs="Arial"/>
-          <w:color w:val="222222"/>
+          <w:rFonts w:asciiTheme="majorHAnsi" w:eastAsia="Times New Roman" w:hAnsiTheme="majorHAnsi" w:cstheme="majorHAnsi"/>
+          <w:color w:val="222222"/>
+          <w:sz w:val="22"/>
+          <w:szCs w:val="22"/>
+          <w:lang w:val="en-US"/>
+        </w:rPr>
+      </w:pPr>
+      <w:r>
+        <w:rPr>
+          <w:rFonts w:asciiTheme="majorHAnsi" w:eastAsia="Times New Roman" w:hAnsiTheme="majorHAnsi" w:cstheme="majorHAnsi"/>
+          <w:color w:val="222222"/>
+          <w:sz w:val="22"/>
+          <w:szCs w:val="22"/>
           <w:lang w:val="en-US"/>
         </w:rPr>
         <w:t>Calculate the variance of biomass stock from each stratum.</w:t>
@@ -2226,15 +2181,19 @@
           <w:numId w:val="5"/>
         </w:numPr>
         <w:rPr>
-          <w:rFonts w:ascii="Arial" w:eastAsia="Times New Roman" w:hAnsi="Arial" w:cs="Arial"/>
-          <w:color w:val="222222"/>
-          <w:lang w:val="en-US"/>
-        </w:rPr>
-      </w:pPr>
-      <w:r>
-        <w:rPr>
-          <w:rFonts w:ascii="Arial" w:eastAsia="Times New Roman" w:hAnsi="Arial" w:cs="Arial"/>
-          <w:color w:val="222222"/>
+          <w:rFonts w:asciiTheme="majorHAnsi" w:eastAsia="Times New Roman" w:hAnsiTheme="majorHAnsi" w:cstheme="majorHAnsi"/>
+          <w:color w:val="222222"/>
+          <w:sz w:val="22"/>
+          <w:szCs w:val="22"/>
+          <w:lang w:val="en-US"/>
+        </w:rPr>
+      </w:pPr>
+      <w:r>
+        <w:rPr>
+          <w:rFonts w:asciiTheme="majorHAnsi" w:eastAsia="Times New Roman" w:hAnsiTheme="majorHAnsi" w:cstheme="majorHAnsi"/>
+          <w:color w:val="222222"/>
+          <w:sz w:val="22"/>
+          <w:szCs w:val="22"/>
           <w:lang w:val="en-US"/>
         </w:rPr>
         <w:t>Have the SD of each plot</w:t>
@@ -2248,23 +2207,29 @@
           <w:numId w:val="5"/>
         </w:numPr>
         <w:rPr>
-          <w:rFonts w:ascii="Arial" w:eastAsia="Times New Roman" w:hAnsi="Arial" w:cs="Arial"/>
-          <w:color w:val="222222"/>
-          <w:lang w:val="en-US"/>
-        </w:rPr>
-      </w:pPr>
-      <w:r>
-        <w:rPr>
-          <w:rFonts w:ascii="Arial" w:eastAsia="Times New Roman" w:hAnsi="Arial" w:cs="Arial"/>
-          <w:color w:val="222222"/>
+          <w:rFonts w:asciiTheme="majorHAnsi" w:eastAsia="Times New Roman" w:hAnsiTheme="majorHAnsi" w:cstheme="majorHAnsi"/>
+          <w:color w:val="222222"/>
+          <w:sz w:val="22"/>
+          <w:szCs w:val="22"/>
+          <w:lang w:val="en-US"/>
+        </w:rPr>
+      </w:pPr>
+      <w:r>
+        <w:rPr>
+          <w:rFonts w:asciiTheme="majorHAnsi" w:eastAsia="Times New Roman" w:hAnsiTheme="majorHAnsi" w:cstheme="majorHAnsi"/>
+          <w:color w:val="222222"/>
+          <w:sz w:val="22"/>
+          <w:szCs w:val="22"/>
           <w:lang w:val="en-US"/>
         </w:rPr>
         <w:t>Create assumptions and results for that variance.</w:t>
       </w:r>
       <w:r>
         <w:rPr>
-          <w:rFonts w:ascii="Arial" w:eastAsia="Times New Roman" w:hAnsi="Arial" w:cs="Arial"/>
-          <w:color w:val="222222"/>
+          <w:rFonts w:asciiTheme="majorHAnsi" w:eastAsia="Times New Roman" w:hAnsiTheme="majorHAnsi" w:cstheme="majorHAnsi"/>
+          <w:color w:val="222222"/>
+          <w:sz w:val="22"/>
+          <w:szCs w:val="22"/>
           <w:lang w:val="en-US"/>
         </w:rPr>
         <w:t xml:space="preserve"> Which plot has the largest concentrated pool of carbon? And why? </w:t>
@@ -2278,31 +2243,39 @@
           <w:numId w:val="5"/>
         </w:numPr>
         <w:rPr>
-          <w:rFonts w:ascii="Arial" w:eastAsia="Times New Roman" w:hAnsi="Arial" w:cs="Arial"/>
-          <w:color w:val="222222"/>
-          <w:lang w:val="en-US"/>
-        </w:rPr>
-      </w:pPr>
-      <w:r>
-        <w:rPr>
-          <w:rFonts w:ascii="Arial" w:eastAsia="Times New Roman" w:hAnsi="Arial" w:cs="Arial"/>
-          <w:color w:val="222222"/>
+          <w:rFonts w:asciiTheme="majorHAnsi" w:eastAsia="Times New Roman" w:hAnsiTheme="majorHAnsi" w:cstheme="majorHAnsi"/>
+          <w:color w:val="222222"/>
+          <w:sz w:val="22"/>
+          <w:szCs w:val="22"/>
+          <w:lang w:val="en-US"/>
+        </w:rPr>
+      </w:pPr>
+      <w:r>
+        <w:rPr>
+          <w:rFonts w:asciiTheme="majorHAnsi" w:eastAsia="Times New Roman" w:hAnsiTheme="majorHAnsi" w:cstheme="majorHAnsi"/>
+          <w:color w:val="222222"/>
+          <w:sz w:val="22"/>
+          <w:szCs w:val="22"/>
           <w:lang w:val="en-US"/>
         </w:rPr>
         <w:t>The less tree</w:t>
       </w:r>
       <w:r>
         <w:rPr>
-          <w:rFonts w:ascii="Arial" w:eastAsia="Times New Roman" w:hAnsi="Arial" w:cs="Arial"/>
-          <w:color w:val="222222"/>
+          <w:rFonts w:asciiTheme="majorHAnsi" w:eastAsia="Times New Roman" w:hAnsiTheme="majorHAnsi" w:cstheme="majorHAnsi"/>
+          <w:color w:val="222222"/>
+          <w:sz w:val="22"/>
+          <w:szCs w:val="22"/>
           <w:lang w:val="en-US"/>
         </w:rPr>
         <w:t>s in the plot</w:t>
       </w:r>
       <w:r>
         <w:rPr>
-          <w:rFonts w:ascii="Arial" w:eastAsia="Times New Roman" w:hAnsi="Arial" w:cs="Arial"/>
-          <w:color w:val="222222"/>
+          <w:rFonts w:asciiTheme="majorHAnsi" w:eastAsia="Times New Roman" w:hAnsiTheme="majorHAnsi" w:cstheme="majorHAnsi"/>
+          <w:color w:val="222222"/>
+          <w:sz w:val="22"/>
+          <w:szCs w:val="22"/>
           <w:lang w:val="en-US"/>
         </w:rPr>
         <w:t xml:space="preserve"> the more concentrated carbon we have per hectare.</w:t>
@@ -2316,15 +2289,19 @@
           <w:numId w:val="5"/>
         </w:numPr>
         <w:rPr>
-          <w:rFonts w:ascii="Arial" w:eastAsia="Times New Roman" w:hAnsi="Arial" w:cs="Arial"/>
-          <w:color w:val="222222"/>
-          <w:lang w:val="en-US"/>
-        </w:rPr>
-      </w:pPr>
-      <w:r>
-        <w:rPr>
-          <w:rFonts w:ascii="Arial" w:eastAsia="Times New Roman" w:hAnsi="Arial" w:cs="Arial"/>
-          <w:color w:val="222222"/>
+          <w:rFonts w:asciiTheme="majorHAnsi" w:eastAsia="Times New Roman" w:hAnsiTheme="majorHAnsi" w:cstheme="majorHAnsi"/>
+          <w:color w:val="222222"/>
+          <w:sz w:val="22"/>
+          <w:szCs w:val="22"/>
+          <w:lang w:val="en-US"/>
+        </w:rPr>
+      </w:pPr>
+      <w:r>
+        <w:rPr>
+          <w:rFonts w:asciiTheme="majorHAnsi" w:eastAsia="Times New Roman" w:hAnsiTheme="majorHAnsi" w:cstheme="majorHAnsi"/>
+          <w:color w:val="222222"/>
+          <w:sz w:val="22"/>
+          <w:szCs w:val="22"/>
           <w:lang w:val="en-US"/>
         </w:rPr>
         <w:t>Maybe create a matrix with the correlations of the variables?</w:t>
@@ -2333,75 +2310,10 @@
     <w:p>
       <w:pPr>
         <w:rPr>
-          <w:rFonts w:ascii="Arial" w:hAnsi="Arial" w:cs="Arial"/>
-          <w:color w:val="222222"/>
-          <w:lang w:val="en-US"/>
-        </w:rPr>
-      </w:pPr>
-      <w:r>
-        <w:rPr>
-          <w:rFonts w:ascii="Arial" w:hAnsi="Arial" w:cs="Arial"/>
-          <w:noProof/>
-          <w:color w:val="222222"/>
-          <w:lang w:val="en-US"/>
-        </w:rPr>
-        <w:drawing>
-          <wp:inline distT="0" distB="0" distL="0" distR="0" wp14:anchorId="51A12BFE" wp14:editId="64693DD9">
-            <wp:extent cx="4279692" cy="3666544"/>
-            <wp:effectExtent l="0" t="0" r="635" b="3810"/>
-            <wp:docPr id="1" name="Picture 1" descr="Chart, treemap chart&#10;&#10;Description automatically generated"/>
-            <wp:cNvGraphicFramePr>
-              <a:graphicFrameLocks xmlns:a="http://schemas.openxmlformats.org/drawingml/2006/main" noChangeAspect="1"/>
-            </wp:cNvGraphicFramePr>
-            <a:graphic xmlns:a="http://schemas.openxmlformats.org/drawingml/2006/main">
-              <a:graphicData uri="http://schemas.openxmlformats.org/drawingml/2006/picture">
-                <pic:pic xmlns:pic="http://schemas.openxmlformats.org/drawingml/2006/picture">
-                  <pic:nvPicPr>
-                    <pic:cNvPr id="1" name="Picture 1" descr="Chart, treemap chart&#10;&#10;Description automatically generated"/>
-                    <pic:cNvPicPr/>
-                  </pic:nvPicPr>
-                  <pic:blipFill>
-                    <a:blip r:embed="rId6" cstate="print">
-                      <a:extLst>
-                        <a:ext uri="{28A0092B-C50C-407E-A947-70E740481C1C}">
-                          <a14:useLocalDpi xmlns:a14="http://schemas.microsoft.com/office/drawing/2010/main" val="0"/>
-                        </a:ext>
-                      </a:extLst>
-                    </a:blip>
-                    <a:stretch>
-                      <a:fillRect/>
-                    </a:stretch>
-                  </pic:blipFill>
-                  <pic:spPr>
-                    <a:xfrm>
-                      <a:off x="0" y="0"/>
-                      <a:ext cx="4305275" cy="3688461"/>
-                    </a:xfrm>
-                    <a:prstGeom prst="rect">
-                      <a:avLst/>
-                    </a:prstGeom>
-                  </pic:spPr>
-                </pic:pic>
-              </a:graphicData>
-            </a:graphic>
-          </wp:inline>
-        </w:drawing>
-      </w:r>
-    </w:p>
-    <w:p>
-      <w:pPr>
-        <w:rPr>
-          <w:rFonts w:ascii="Arial" w:hAnsi="Arial" w:cs="Arial"/>
-          <w:color w:val="222222"/>
-          <w:lang w:val="en-US"/>
-        </w:rPr>
-      </w:pPr>
-    </w:p>
-    <w:p>
-      <w:pPr>
-        <w:rPr>
-          <w:rFonts w:ascii="Arial" w:hAnsi="Arial" w:cs="Arial"/>
-          <w:color w:val="222222"/>
+          <w:rFonts w:asciiTheme="majorHAnsi" w:hAnsiTheme="majorHAnsi" w:cstheme="majorHAnsi"/>
+          <w:color w:val="222222"/>
+          <w:sz w:val="22"/>
+          <w:szCs w:val="22"/>
           <w:lang w:val="en-US"/>
         </w:rPr>
       </w:pPr>
@@ -2414,47 +2326,59 @@
           <w:numId w:val="5"/>
         </w:numPr>
         <w:rPr>
-          <w:rFonts w:ascii="Arial" w:eastAsia="Times New Roman" w:hAnsi="Arial" w:cs="Arial"/>
-          <w:color w:val="222222"/>
-          <w:lang w:val="en-US"/>
-        </w:rPr>
-      </w:pPr>
-      <w:r>
-        <w:rPr>
-          <w:rFonts w:ascii="Arial" w:eastAsia="Times New Roman" w:hAnsi="Arial" w:cs="Arial"/>
-          <w:color w:val="222222"/>
+          <w:rFonts w:asciiTheme="majorHAnsi" w:eastAsia="Times New Roman" w:hAnsiTheme="majorHAnsi" w:cstheme="majorHAnsi"/>
+          <w:color w:val="222222"/>
+          <w:sz w:val="22"/>
+          <w:szCs w:val="22"/>
+          <w:lang w:val="en-US"/>
+        </w:rPr>
+      </w:pPr>
+      <w:r>
+        <w:rPr>
+          <w:rFonts w:asciiTheme="majorHAnsi" w:eastAsia="Times New Roman" w:hAnsiTheme="majorHAnsi" w:cstheme="majorHAnsi"/>
+          <w:color w:val="222222"/>
+          <w:sz w:val="22"/>
+          <w:szCs w:val="22"/>
           <w:lang w:val="en-US"/>
         </w:rPr>
         <w:t>Create a function to run the AR Methodological Tool</w:t>
       </w:r>
       <w:r>
         <w:rPr>
-          <w:rFonts w:ascii="Arial" w:eastAsia="Times New Roman" w:hAnsi="Arial" w:cs="Arial"/>
-          <w:color w:val="222222"/>
+          <w:rFonts w:asciiTheme="majorHAnsi" w:eastAsia="Times New Roman" w:hAnsiTheme="majorHAnsi" w:cstheme="majorHAnsi"/>
+          <w:color w:val="222222"/>
+          <w:sz w:val="22"/>
+          <w:szCs w:val="22"/>
           <w:lang w:val="en-US"/>
         </w:rPr>
         <w:t xml:space="preserve"> for </w:t>
       </w:r>
       <w:r>
         <w:rPr>
-          <w:rFonts w:ascii="Arial" w:eastAsia="Times New Roman" w:hAnsi="Arial" w:cs="Arial"/>
-          <w:color w:val="222222"/>
+          <w:rFonts w:asciiTheme="majorHAnsi" w:eastAsia="Times New Roman" w:hAnsiTheme="majorHAnsi" w:cstheme="majorHAnsi"/>
+          <w:color w:val="222222"/>
+          <w:sz w:val="22"/>
+          <w:szCs w:val="22"/>
           <w:lang w:val="en-US"/>
         </w:rPr>
         <w:t xml:space="preserve">the </w:t>
       </w:r>
       <w:r>
         <w:rPr>
-          <w:rFonts w:ascii="Arial" w:eastAsia="Times New Roman" w:hAnsi="Arial" w:cs="Arial"/>
-          <w:color w:val="222222"/>
+          <w:rFonts w:asciiTheme="majorHAnsi" w:eastAsia="Times New Roman" w:hAnsiTheme="majorHAnsi" w:cstheme="majorHAnsi"/>
+          <w:color w:val="222222"/>
+          <w:sz w:val="22"/>
+          <w:szCs w:val="22"/>
           <w:lang w:val="en-US"/>
         </w:rPr>
         <w:t>sample plot calculations</w:t>
       </w:r>
       <w:r>
         <w:rPr>
-          <w:rFonts w:ascii="Arial" w:eastAsia="Times New Roman" w:hAnsi="Arial" w:cs="Arial"/>
-          <w:color w:val="222222"/>
+          <w:rFonts w:asciiTheme="majorHAnsi" w:eastAsia="Times New Roman" w:hAnsiTheme="majorHAnsi" w:cstheme="majorHAnsi"/>
+          <w:color w:val="222222"/>
+          <w:sz w:val="22"/>
+          <w:szCs w:val="22"/>
           <w:lang w:val="en-US"/>
         </w:rPr>
         <w:t>.</w:t>
@@ -2468,15 +2392,19 @@
           <w:numId w:val="5"/>
         </w:numPr>
         <w:rPr>
-          <w:rFonts w:ascii="Arial" w:eastAsia="Times New Roman" w:hAnsi="Arial" w:cs="Arial"/>
-          <w:color w:val="222222"/>
-          <w:lang w:val="en-US"/>
-        </w:rPr>
-      </w:pPr>
-      <w:r>
-        <w:rPr>
-          <w:rFonts w:ascii="Arial" w:eastAsia="Times New Roman" w:hAnsi="Arial" w:cs="Arial"/>
-          <w:color w:val="222222"/>
+          <w:rFonts w:asciiTheme="majorHAnsi" w:eastAsia="Times New Roman" w:hAnsiTheme="majorHAnsi" w:cstheme="majorHAnsi"/>
+          <w:color w:val="222222"/>
+          <w:sz w:val="22"/>
+          <w:szCs w:val="22"/>
+          <w:lang w:val="en-US"/>
+        </w:rPr>
+      </w:pPr>
+      <w:r>
+        <w:rPr>
+          <w:rFonts w:asciiTheme="majorHAnsi" w:eastAsia="Times New Roman" w:hAnsiTheme="majorHAnsi" w:cstheme="majorHAnsi"/>
+          <w:color w:val="222222"/>
+          <w:sz w:val="22"/>
+          <w:szCs w:val="22"/>
           <w:lang w:val="en-US"/>
         </w:rPr>
         <w:t>The formula is iterated until the final value of the number of sample plots is obtained.</w:t>
@@ -2485,16 +2413,16 @@
     <w:p>
       <w:pPr>
         <w:rPr>
-          <w:rFonts w:ascii="Arial" w:hAnsi="Arial" w:cs="Arial"/>
-          <w:color w:val="222222"/>
-          <w:lang w:val="en-US"/>
-        </w:rPr>
-      </w:pPr>
-    </w:p>
-    <w:p>
-      <w:pPr>
-        <w:rPr>
-          <w:rFonts w:ascii="Arial" w:hAnsi="Arial" w:cs="Arial"/>
+          <w:rFonts w:asciiTheme="majorHAnsi" w:hAnsiTheme="majorHAnsi" w:cstheme="majorHAnsi"/>
+          <w:color w:val="222222"/>
+          <w:lang w:val="en-US"/>
+        </w:rPr>
+      </w:pPr>
+    </w:p>
+    <w:p>
+      <w:pPr>
+        <w:rPr>
+          <w:rFonts w:asciiTheme="majorHAnsi" w:hAnsiTheme="majorHAnsi" w:cstheme="majorHAnsi"/>
           <w:b/>
           <w:bCs/>
           <w:color w:val="222222"/>
@@ -2503,7 +2431,7 @@
       </w:pPr>
       <w:r>
         <w:rPr>
-          <w:rFonts w:ascii="Arial" w:hAnsi="Arial" w:cs="Arial"/>
+          <w:rFonts w:asciiTheme="majorHAnsi" w:hAnsiTheme="majorHAnsi" w:cstheme="majorHAnsi"/>
           <w:b/>
           <w:bCs/>
           <w:color w:val="222222"/>
@@ -2520,23 +2448,29 @@
           <w:numId w:val="4"/>
         </w:numPr>
         <w:rPr>
-          <w:rFonts w:ascii="Arial" w:eastAsia="Times New Roman" w:hAnsi="Arial" w:cs="Arial"/>
-          <w:color w:val="222222"/>
-          <w:lang w:val="en-US"/>
-        </w:rPr>
-      </w:pPr>
-      <w:r>
-        <w:rPr>
-          <w:rFonts w:ascii="Arial" w:eastAsia="Times New Roman" w:hAnsi="Arial" w:cs="Arial"/>
-          <w:color w:val="222222"/>
+          <w:rFonts w:asciiTheme="majorHAnsi" w:eastAsia="Times New Roman" w:hAnsiTheme="majorHAnsi" w:cstheme="majorHAnsi"/>
+          <w:color w:val="222222"/>
+          <w:sz w:val="22"/>
+          <w:szCs w:val="22"/>
+          <w:lang w:val="en-US"/>
+        </w:rPr>
+      </w:pPr>
+      <w:r>
+        <w:rPr>
+          <w:rFonts w:asciiTheme="majorHAnsi" w:eastAsia="Times New Roman" w:hAnsiTheme="majorHAnsi" w:cstheme="majorHAnsi"/>
+          <w:color w:val="222222"/>
+          <w:sz w:val="22"/>
+          <w:szCs w:val="22"/>
           <w:lang w:val="en-US"/>
         </w:rPr>
         <w:t>I’m just using the plots of 154m2</w:t>
       </w:r>
       <w:r>
         <w:rPr>
-          <w:rFonts w:ascii="Arial" w:eastAsia="Times New Roman" w:hAnsi="Arial" w:cs="Arial"/>
-          <w:color w:val="222222"/>
+          <w:rFonts w:asciiTheme="majorHAnsi" w:eastAsia="Times New Roman" w:hAnsiTheme="majorHAnsi" w:cstheme="majorHAnsi"/>
+          <w:color w:val="222222"/>
+          <w:sz w:val="22"/>
+          <w:szCs w:val="22"/>
         </w:rPr>
         <w:t> </w:t>
       </w:r>
@@ -2549,26 +2483,22 @@
           <w:numId w:val="4"/>
         </w:numPr>
         <w:rPr>
-          <w:rFonts w:ascii="Arial" w:eastAsia="Times New Roman" w:hAnsi="Arial" w:cs="Arial"/>
-          <w:color w:val="222222"/>
-          <w:lang w:val="en-US"/>
-        </w:rPr>
-      </w:pPr>
-      <w:r>
-        <w:rPr>
-          <w:rFonts w:ascii="Arial" w:eastAsia="Times New Roman" w:hAnsi="Arial" w:cs="Arial"/>
-          <w:color w:val="222222"/>
-          <w:lang w:val="en-US"/>
-        </w:rPr>
-        <w:t>I’m merging both data s</w:t>
-      </w:r>
-      <w:r>
-        <w:rPr>
-          <w:rFonts w:ascii="Arial" w:eastAsia="Times New Roman" w:hAnsi="Arial" w:cs="Arial"/>
-          <w:color w:val="222222"/>
-          <w:lang w:val="en-US"/>
-        </w:rPr>
-        <w:t>ets so we can analyze more data</w:t>
+          <w:rFonts w:asciiTheme="majorHAnsi" w:eastAsia="Times New Roman" w:hAnsiTheme="majorHAnsi" w:cstheme="majorHAnsi"/>
+          <w:color w:val="222222"/>
+          <w:sz w:val="22"/>
+          <w:szCs w:val="22"/>
+          <w:lang w:val="en-US"/>
+        </w:rPr>
+      </w:pPr>
+      <w:r>
+        <w:rPr>
+          <w:rFonts w:asciiTheme="majorHAnsi" w:eastAsia="Times New Roman" w:hAnsiTheme="majorHAnsi" w:cstheme="majorHAnsi"/>
+          <w:color w:val="222222"/>
+          <w:sz w:val="22"/>
+          <w:szCs w:val="22"/>
+          <w:lang w:val="en-US"/>
+        </w:rPr>
+        <w:t>I’m merging both data sets so we can analyze more data</w:t>
       </w:r>
     </w:p>
     <w:p>
@@ -2579,15 +2509,19 @@
           <w:numId w:val="4"/>
         </w:numPr>
         <w:rPr>
-          <w:rFonts w:ascii="Arial" w:eastAsia="Times New Roman" w:hAnsi="Arial" w:cs="Arial"/>
-          <w:color w:val="222222"/>
-          <w:lang w:val="en-US"/>
-        </w:rPr>
-      </w:pPr>
-      <w:r>
-        <w:rPr>
-          <w:rFonts w:ascii="Arial" w:eastAsia="Times New Roman" w:hAnsi="Arial" w:cs="Arial"/>
-          <w:color w:val="222222"/>
+          <w:rFonts w:asciiTheme="majorHAnsi" w:eastAsia="Times New Roman" w:hAnsiTheme="majorHAnsi" w:cstheme="majorHAnsi"/>
+          <w:color w:val="222222"/>
+          <w:sz w:val="22"/>
+          <w:szCs w:val="22"/>
+          <w:lang w:val="en-US"/>
+        </w:rPr>
+      </w:pPr>
+      <w:r>
+        <w:rPr>
+          <w:rFonts w:asciiTheme="majorHAnsi" w:eastAsia="Times New Roman" w:hAnsiTheme="majorHAnsi" w:cstheme="majorHAnsi"/>
+          <w:color w:val="222222"/>
+          <w:sz w:val="22"/>
+          <w:szCs w:val="22"/>
           <w:lang w:val="en-US"/>
         </w:rPr>
         <w:t>We are using the power package to calculate the power</w:t>
@@ -2596,7 +2530,7 @@
     <w:p>
       <w:pPr>
         <w:rPr>
-          <w:rFonts w:ascii="Arial" w:hAnsi="Arial" w:cs="Arial"/>
+          <w:rFonts w:asciiTheme="majorHAnsi" w:hAnsiTheme="majorHAnsi" w:cstheme="majorHAnsi"/>
           <w:b/>
           <w:bCs/>
           <w:color w:val="222222"/>
@@ -2607,7 +2541,7 @@
     <w:p>
       <w:pPr>
         <w:rPr>
-          <w:rFonts w:ascii="Arial" w:hAnsi="Arial" w:cs="Arial"/>
+          <w:rFonts w:asciiTheme="majorHAnsi" w:hAnsiTheme="majorHAnsi" w:cstheme="majorHAnsi"/>
           <w:b/>
           <w:bCs/>
           <w:color w:val="222222"/>
@@ -2616,7 +2550,7 @@
       </w:pPr>
       <w:r>
         <w:rPr>
-          <w:rFonts w:ascii="Arial" w:hAnsi="Arial" w:cs="Arial"/>
+          <w:rFonts w:asciiTheme="majorHAnsi" w:hAnsiTheme="majorHAnsi" w:cstheme="majorHAnsi"/>
           <w:b/>
           <w:bCs/>
           <w:color w:val="222222"/>
@@ -2633,47 +2567,59 @@
           <w:numId w:val="6"/>
         </w:numPr>
         <w:rPr>
-          <w:rFonts w:ascii="Arial" w:eastAsia="Times New Roman" w:hAnsi="Arial" w:cs="Arial"/>
-          <w:color w:val="222222"/>
-          <w:lang w:val="en-US"/>
-        </w:rPr>
-      </w:pPr>
-      <w:r>
-        <w:rPr>
-          <w:rFonts w:ascii="Arial" w:eastAsia="Times New Roman" w:hAnsi="Arial" w:cs="Arial"/>
-          <w:color w:val="222222"/>
+          <w:rFonts w:asciiTheme="majorHAnsi" w:eastAsia="Times New Roman" w:hAnsiTheme="majorHAnsi" w:cstheme="majorHAnsi"/>
+          <w:color w:val="222222"/>
+          <w:sz w:val="22"/>
+          <w:szCs w:val="22"/>
+          <w:lang w:val="en-US"/>
+        </w:rPr>
+      </w:pPr>
+      <w:r>
+        <w:rPr>
+          <w:rFonts w:asciiTheme="majorHAnsi" w:eastAsia="Times New Roman" w:hAnsiTheme="majorHAnsi" w:cstheme="majorHAnsi"/>
+          <w:color w:val="222222"/>
+          <w:sz w:val="22"/>
+          <w:szCs w:val="22"/>
           <w:lang w:val="en-US"/>
         </w:rPr>
         <w:t xml:space="preserve">Should I create </w:t>
       </w:r>
       <w:r>
         <w:rPr>
-          <w:rFonts w:ascii="Arial" w:eastAsia="Times New Roman" w:hAnsi="Arial" w:cs="Arial"/>
-          <w:color w:val="222222"/>
+          <w:rFonts w:asciiTheme="majorHAnsi" w:eastAsia="Times New Roman" w:hAnsiTheme="majorHAnsi" w:cstheme="majorHAnsi"/>
+          <w:color w:val="222222"/>
+          <w:sz w:val="22"/>
+          <w:szCs w:val="22"/>
           <w:lang w:val="en-US"/>
         </w:rPr>
         <w:t xml:space="preserve">new plots as stratums and randomize the </w:t>
       </w:r>
       <w:r>
         <w:rPr>
-          <w:rFonts w:ascii="Arial" w:eastAsia="Times New Roman" w:hAnsi="Arial" w:cs="Arial"/>
-          <w:color w:val="222222"/>
+          <w:rFonts w:asciiTheme="majorHAnsi" w:eastAsia="Times New Roman" w:hAnsiTheme="majorHAnsi" w:cstheme="majorHAnsi"/>
+          <w:color w:val="222222"/>
+          <w:sz w:val="22"/>
+          <w:szCs w:val="22"/>
           <w:lang w:val="en-US"/>
         </w:rPr>
         <w:t>selection</w:t>
       </w:r>
       <w:r>
         <w:rPr>
-          <w:rFonts w:ascii="Arial" w:eastAsia="Times New Roman" w:hAnsi="Arial" w:cs="Arial"/>
-          <w:color w:val="222222"/>
+          <w:rFonts w:asciiTheme="majorHAnsi" w:eastAsia="Times New Roman" w:hAnsiTheme="majorHAnsi" w:cstheme="majorHAnsi"/>
+          <w:color w:val="222222"/>
+          <w:sz w:val="22"/>
+          <w:szCs w:val="22"/>
           <w:lang w:val="en-US"/>
         </w:rPr>
         <w:t>?</w:t>
       </w:r>
       <w:r>
         <w:rPr>
-          <w:rFonts w:ascii="Arial" w:eastAsia="Times New Roman" w:hAnsi="Arial" w:cs="Arial"/>
-          <w:color w:val="222222"/>
+          <w:rFonts w:asciiTheme="majorHAnsi" w:eastAsia="Times New Roman" w:hAnsiTheme="majorHAnsi" w:cstheme="majorHAnsi"/>
+          <w:color w:val="222222"/>
+          <w:sz w:val="22"/>
+          <w:szCs w:val="22"/>
           <w:lang w:val="en-US"/>
         </w:rPr>
         <w:t xml:space="preserve"> </w:t>
@@ -2687,31 +2633,39 @@
           <w:numId w:val="6"/>
         </w:numPr>
         <w:rPr>
-          <w:rFonts w:ascii="Arial" w:eastAsia="Times New Roman" w:hAnsi="Arial" w:cs="Arial"/>
-          <w:color w:val="222222"/>
-          <w:lang w:val="en-US"/>
-        </w:rPr>
-      </w:pPr>
-      <w:r>
-        <w:rPr>
-          <w:rFonts w:ascii="Arial" w:eastAsia="Times New Roman" w:hAnsi="Arial" w:cs="Arial"/>
-          <w:color w:val="222222"/>
+          <w:rFonts w:asciiTheme="majorHAnsi" w:eastAsia="Times New Roman" w:hAnsiTheme="majorHAnsi" w:cstheme="majorHAnsi"/>
+          <w:color w:val="222222"/>
+          <w:sz w:val="22"/>
+          <w:szCs w:val="22"/>
+          <w:lang w:val="en-US"/>
+        </w:rPr>
+      </w:pPr>
+      <w:r>
+        <w:rPr>
+          <w:rFonts w:asciiTheme="majorHAnsi" w:eastAsia="Times New Roman" w:hAnsiTheme="majorHAnsi" w:cstheme="majorHAnsi"/>
+          <w:color w:val="222222"/>
+          <w:sz w:val="22"/>
+          <w:szCs w:val="22"/>
           <w:lang w:val="en-US"/>
         </w:rPr>
         <w:t xml:space="preserve">Should I randomly </w:t>
       </w:r>
       <w:r>
         <w:rPr>
-          <w:rFonts w:ascii="Arial" w:eastAsia="Times New Roman" w:hAnsi="Arial" w:cs="Arial"/>
-          <w:color w:val="222222"/>
+          <w:rFonts w:asciiTheme="majorHAnsi" w:eastAsia="Times New Roman" w:hAnsiTheme="majorHAnsi" w:cstheme="majorHAnsi"/>
+          <w:color w:val="222222"/>
+          <w:sz w:val="22"/>
+          <w:szCs w:val="22"/>
           <w:lang w:val="en-US"/>
         </w:rPr>
         <w:t>stratify</w:t>
       </w:r>
       <w:r>
         <w:rPr>
-          <w:rFonts w:ascii="Arial" w:eastAsia="Times New Roman" w:hAnsi="Arial" w:cs="Arial"/>
-          <w:color w:val="222222"/>
+          <w:rFonts w:asciiTheme="majorHAnsi" w:eastAsia="Times New Roman" w:hAnsiTheme="majorHAnsi" w:cstheme="majorHAnsi"/>
+          <w:color w:val="222222"/>
+          <w:sz w:val="22"/>
+          <w:szCs w:val="22"/>
           <w:lang w:val="en-US"/>
         </w:rPr>
         <w:t xml:space="preserve"> the same number of trees and calculate the mean of carbon per tree?</w:t>
@@ -2725,15 +2679,19 @@
           <w:numId w:val="6"/>
         </w:numPr>
         <w:rPr>
-          <w:rFonts w:ascii="Arial" w:eastAsia="Times New Roman" w:hAnsi="Arial" w:cs="Arial"/>
-          <w:color w:val="222222"/>
-          <w:lang w:val="en-US"/>
-        </w:rPr>
-      </w:pPr>
-      <w:r>
-        <w:rPr>
-          <w:rFonts w:ascii="Arial" w:eastAsia="Times New Roman" w:hAnsi="Arial" w:cs="Arial"/>
-          <w:color w:val="222222"/>
+          <w:rFonts w:asciiTheme="majorHAnsi" w:eastAsia="Times New Roman" w:hAnsiTheme="majorHAnsi" w:cstheme="majorHAnsi"/>
+          <w:color w:val="222222"/>
+          <w:sz w:val="22"/>
+          <w:szCs w:val="22"/>
+          <w:lang w:val="en-US"/>
+        </w:rPr>
+      </w:pPr>
+      <w:r>
+        <w:rPr>
+          <w:rFonts w:asciiTheme="majorHAnsi" w:eastAsia="Times New Roman" w:hAnsiTheme="majorHAnsi" w:cstheme="majorHAnsi"/>
+          <w:color w:val="222222"/>
+          <w:sz w:val="22"/>
+          <w:szCs w:val="22"/>
           <w:lang w:val="en-US"/>
         </w:rPr>
         <w:t>Should I calculate the mean and SD with the number of trees instead of the SD?</w:t>
@@ -2747,55 +2705,69 @@
           <w:numId w:val="6"/>
         </w:numPr>
         <w:rPr>
-          <w:rFonts w:ascii="Arial" w:eastAsia="Times New Roman" w:hAnsi="Arial" w:cs="Arial"/>
-          <w:color w:val="222222"/>
-          <w:lang w:val="en-US"/>
-        </w:rPr>
-      </w:pPr>
-      <w:r>
-        <w:rPr>
-          <w:rFonts w:ascii="Arial" w:eastAsia="Times New Roman" w:hAnsi="Arial" w:cs="Arial"/>
-          <w:color w:val="222222"/>
+          <w:rFonts w:asciiTheme="majorHAnsi" w:eastAsia="Times New Roman" w:hAnsiTheme="majorHAnsi" w:cstheme="majorHAnsi"/>
+          <w:color w:val="222222"/>
+          <w:sz w:val="22"/>
+          <w:szCs w:val="22"/>
+          <w:lang w:val="en-US"/>
+        </w:rPr>
+      </w:pPr>
+      <w:r>
+        <w:rPr>
+          <w:rFonts w:asciiTheme="majorHAnsi" w:eastAsia="Times New Roman" w:hAnsiTheme="majorHAnsi" w:cstheme="majorHAnsi"/>
+          <w:color w:val="222222"/>
+          <w:sz w:val="22"/>
+          <w:szCs w:val="22"/>
           <w:lang w:val="en-US"/>
         </w:rPr>
         <w:t xml:space="preserve">When we </w:t>
       </w:r>
       <w:r>
         <w:rPr>
-          <w:rFonts w:ascii="Arial" w:eastAsia="Times New Roman" w:hAnsi="Arial" w:cs="Arial"/>
-          <w:color w:val="222222"/>
+          <w:rFonts w:asciiTheme="majorHAnsi" w:eastAsia="Times New Roman" w:hAnsiTheme="majorHAnsi" w:cstheme="majorHAnsi"/>
+          <w:color w:val="222222"/>
+          <w:sz w:val="22"/>
+          <w:szCs w:val="22"/>
           <w:lang w:val="en-US"/>
         </w:rPr>
         <w:t>look</w:t>
       </w:r>
       <w:r>
         <w:rPr>
-          <w:rFonts w:ascii="Arial" w:eastAsia="Times New Roman" w:hAnsi="Arial" w:cs="Arial"/>
-          <w:color w:val="222222"/>
+          <w:rFonts w:asciiTheme="majorHAnsi" w:eastAsia="Times New Roman" w:hAnsiTheme="majorHAnsi" w:cstheme="majorHAnsi"/>
+          <w:color w:val="222222"/>
+          <w:sz w:val="22"/>
+          <w:szCs w:val="22"/>
           <w:lang w:val="en-US"/>
         </w:rPr>
         <w:t xml:space="preserve"> at the density </w:t>
       </w:r>
       <w:r>
         <w:rPr>
-          <w:rFonts w:ascii="Arial" w:eastAsia="Times New Roman" w:hAnsi="Arial" w:cs="Arial"/>
-          <w:color w:val="222222"/>
+          <w:rFonts w:asciiTheme="majorHAnsi" w:eastAsia="Times New Roman" w:hAnsiTheme="majorHAnsi" w:cstheme="majorHAnsi"/>
+          <w:color w:val="222222"/>
+          <w:sz w:val="22"/>
+          <w:szCs w:val="22"/>
           <w:lang w:val="en-US"/>
         </w:rPr>
         <w:t xml:space="preserve">of trees per plot. We can see that the density is very variable and there is a trend of reducing </w:t>
       </w:r>
       <w:r>
         <w:rPr>
-          <w:rFonts w:ascii="Arial" w:eastAsia="Times New Roman" w:hAnsi="Arial" w:cs="Arial"/>
-          <w:color w:val="222222"/>
+          <w:rFonts w:asciiTheme="majorHAnsi" w:eastAsia="Times New Roman" w:hAnsiTheme="majorHAnsi" w:cstheme="majorHAnsi"/>
+          <w:color w:val="222222"/>
+          <w:sz w:val="22"/>
+          <w:szCs w:val="22"/>
           <w:lang w:val="en-US"/>
         </w:rPr>
         <w:t>SD</w:t>
       </w:r>
       <w:r>
         <w:rPr>
-          <w:rFonts w:ascii="Arial" w:eastAsia="Times New Roman" w:hAnsi="Arial" w:cs="Arial"/>
-          <w:color w:val="222222"/>
+          <w:rFonts w:asciiTheme="majorHAnsi" w:eastAsia="Times New Roman" w:hAnsiTheme="majorHAnsi" w:cstheme="majorHAnsi"/>
+          <w:color w:val="222222"/>
+          <w:sz w:val="22"/>
+          <w:szCs w:val="22"/>
           <w:lang w:val="en-US"/>
         </w:rPr>
         <w:t xml:space="preserve"> as you increase density. </w:t>
@@ -2803,17 +2775,233 @@
     </w:p>
     <w:p>
       <w:pPr>
-        <w:rPr>
-          <w:rFonts w:ascii="Arial" w:hAnsi="Arial" w:cs="Arial"/>
-          <w:color w:val="222222"/>
-          <w:lang w:val="en-US"/>
-        </w:rPr>
-      </w:pPr>
-    </w:p>
-    <w:p>
-      <w:pPr>
-        <w:rPr>
-          <w:rFonts w:ascii="Arial" w:hAnsi="Arial" w:cs="Arial"/>
+        <w:numPr>
+          <w:ilvl w:val="0"/>
+          <w:numId w:val="6"/>
+        </w:numPr>
+        <w:autoSpaceDE w:val="0"/>
+        <w:autoSpaceDN w:val="0"/>
+        <w:adjustRightInd w:val="0"/>
+        <w:rPr>
+          <w:rFonts w:asciiTheme="majorHAnsi" w:eastAsiaTheme="minorHAnsi" w:hAnsiTheme="majorHAnsi" w:cstheme="majorHAnsi"/>
+          <w:sz w:val="22"/>
+          <w:szCs w:val="22"/>
+          <w:lang w:val="en-US"/>
+        </w:rPr>
+      </w:pPr>
+      <w:r>
+        <w:rPr>
+          <w:rFonts w:asciiTheme="majorHAnsi" w:eastAsiaTheme="minorHAnsi" w:hAnsiTheme="majorHAnsi" w:cstheme="majorHAnsi"/>
+          <w:sz w:val="22"/>
+          <w:szCs w:val="22"/>
+          <w:lang w:val="en-US"/>
+        </w:rPr>
+        <w:t xml:space="preserve">I would like to discuss the attached table that shows the summary of all plantation years (projects) with detailed </w:t>
+      </w:r>
+      <w:r>
+        <w:rPr>
+          <w:rFonts w:asciiTheme="majorHAnsi" w:eastAsiaTheme="minorHAnsi" w:hAnsiTheme="majorHAnsi" w:cstheme="majorHAnsi"/>
+          <w:sz w:val="22"/>
+          <w:szCs w:val="22"/>
+          <w:lang w:val="en-US"/>
+        </w:rPr>
+        <w:t>information and</w:t>
+      </w:r>
+      <w:r>
+        <w:rPr>
+          <w:rFonts w:asciiTheme="majorHAnsi" w:eastAsiaTheme="minorHAnsi" w:hAnsiTheme="majorHAnsi" w:cstheme="majorHAnsi"/>
+          <w:sz w:val="22"/>
+          <w:szCs w:val="22"/>
+          <w:lang w:val="en-US"/>
+        </w:rPr>
+        <w:t xml:space="preserve"> see what else can we understand from here. </w:t>
+      </w:r>
+    </w:p>
+    <w:p>
+      <w:pPr>
+        <w:numPr>
+          <w:ilvl w:val="0"/>
+          <w:numId w:val="6"/>
+        </w:numPr>
+        <w:autoSpaceDE w:val="0"/>
+        <w:autoSpaceDN w:val="0"/>
+        <w:adjustRightInd w:val="0"/>
+        <w:rPr>
+          <w:rFonts w:asciiTheme="majorHAnsi" w:eastAsiaTheme="minorHAnsi" w:hAnsiTheme="majorHAnsi" w:cstheme="majorHAnsi"/>
+          <w:sz w:val="22"/>
+          <w:szCs w:val="22"/>
+          <w:lang w:val="en-US"/>
+        </w:rPr>
+      </w:pPr>
+      <w:r>
+        <w:rPr>
+          <w:rFonts w:asciiTheme="majorHAnsi" w:eastAsiaTheme="minorHAnsi" w:hAnsiTheme="majorHAnsi" w:cstheme="majorHAnsi"/>
+          <w:sz w:val="22"/>
+          <w:szCs w:val="22"/>
+          <w:lang w:val="en-US"/>
+        </w:rPr>
+        <w:t>Interpreting A/R Tool results. I feel the results are a little bit too short comparing them to the power calculations, but they do are close to number of plots being measured.</w:t>
+      </w:r>
+    </w:p>
+    <w:p>
+      <w:pPr>
+        <w:numPr>
+          <w:ilvl w:val="0"/>
+          <w:numId w:val="6"/>
+        </w:numPr>
+        <w:autoSpaceDE w:val="0"/>
+        <w:autoSpaceDN w:val="0"/>
+        <w:adjustRightInd w:val="0"/>
+        <w:rPr>
+          <w:rFonts w:asciiTheme="majorHAnsi" w:eastAsiaTheme="minorHAnsi" w:hAnsiTheme="majorHAnsi" w:cstheme="majorHAnsi"/>
+          <w:sz w:val="22"/>
+          <w:szCs w:val="22"/>
+          <w:lang w:val="en-US"/>
+        </w:rPr>
+      </w:pPr>
+      <w:r>
+        <w:rPr>
+          <w:rFonts w:asciiTheme="majorHAnsi" w:eastAsiaTheme="minorHAnsi" w:hAnsiTheme="majorHAnsi" w:cstheme="majorHAnsi"/>
+          <w:sz w:val="22"/>
+          <w:szCs w:val="22"/>
+          <w:lang w:val="en-US"/>
+        </w:rPr>
+        <w:t xml:space="preserve">Regarding the A/R Tool in the point 13, it says that if the </w:t>
+      </w:r>
+      <w:r>
+        <w:rPr>
+          <w:rFonts w:asciiTheme="majorHAnsi" w:eastAsiaTheme="minorHAnsi" w:hAnsiTheme="majorHAnsi" w:cstheme="majorHAnsi"/>
+          <w:sz w:val="22"/>
+          <w:szCs w:val="22"/>
+          <w:lang w:val="en-US"/>
+        </w:rPr>
+        <w:t>iteration</w:t>
+      </w:r>
+      <w:r>
+        <w:rPr>
+          <w:rFonts w:asciiTheme="majorHAnsi" w:eastAsiaTheme="minorHAnsi" w:hAnsiTheme="majorHAnsi" w:cstheme="majorHAnsi"/>
+          <w:sz w:val="22"/>
+          <w:szCs w:val="22"/>
+          <w:lang w:val="en-US"/>
+        </w:rPr>
+        <w:t xml:space="preserve"> is lower than 30 then we need to continue with a second iteration. Which I would like to review with you both first. (13. If the number of sample plots </w:t>
+      </w:r>
+      <w:r>
+        <w:rPr>
+          <w:rFonts w:asciiTheme="majorHAnsi" w:eastAsiaTheme="minorHAnsi" w:hAnsiTheme="majorHAnsi" w:cstheme="majorHAnsi"/>
+          <w:i/>
+          <w:iCs/>
+          <w:sz w:val="22"/>
+          <w:szCs w:val="22"/>
+          <w:lang w:val="en-US"/>
+        </w:rPr>
+        <w:t xml:space="preserve">n </w:t>
+      </w:r>
+      <w:r>
+        <w:rPr>
+          <w:rFonts w:asciiTheme="majorHAnsi" w:eastAsiaTheme="minorHAnsi" w:hAnsiTheme="majorHAnsi" w:cstheme="majorHAnsi"/>
+          <w:sz w:val="22"/>
+          <w:szCs w:val="22"/>
+          <w:lang w:val="en-US"/>
+        </w:rPr>
+        <w:t xml:space="preserve">calculated in the first iteration using equation 1 is less than 30, then equation 1 is applied in the second iteration using the </w:t>
+      </w:r>
+      <w:r>
+        <w:rPr>
+          <w:rFonts w:asciiTheme="majorHAnsi" w:eastAsiaTheme="minorHAnsi" w:hAnsiTheme="majorHAnsi" w:cstheme="majorHAnsi"/>
+          <w:i/>
+          <w:iCs/>
+          <w:sz w:val="22"/>
+          <w:szCs w:val="22"/>
+          <w:lang w:val="en-US"/>
+        </w:rPr>
+        <w:t>t</w:t>
+      </w:r>
+      <w:r>
+        <w:rPr>
+          <w:rFonts w:asciiTheme="majorHAnsi" w:eastAsiaTheme="minorHAnsi" w:hAnsiTheme="majorHAnsi" w:cstheme="majorHAnsi"/>
+          <w:sz w:val="22"/>
+          <w:szCs w:val="22"/>
+          <w:lang w:val="en-US"/>
+        </w:rPr>
+        <w:t>-value for degrees of freedom equal to (</w:t>
+      </w:r>
+      <w:r>
+        <w:rPr>
+          <w:rFonts w:asciiTheme="majorHAnsi" w:eastAsiaTheme="minorHAnsi" w:hAnsiTheme="majorHAnsi" w:cstheme="majorHAnsi"/>
+          <w:i/>
+          <w:iCs/>
+          <w:sz w:val="22"/>
+          <w:szCs w:val="22"/>
+          <w:lang w:val="en-US"/>
+        </w:rPr>
+        <w:t>n-</w:t>
+      </w:r>
+      <w:r>
+        <w:rPr>
+          <w:rFonts w:asciiTheme="majorHAnsi" w:eastAsiaTheme="minorHAnsi" w:hAnsiTheme="majorHAnsi" w:cstheme="majorHAnsi"/>
+          <w:sz w:val="22"/>
+          <w:szCs w:val="22"/>
+          <w:lang w:val="en-US"/>
+        </w:rPr>
+        <w:t xml:space="preserve">1). The value of </w:t>
+      </w:r>
+      <w:r>
+        <w:rPr>
+          <w:rFonts w:asciiTheme="majorHAnsi" w:eastAsiaTheme="minorHAnsi" w:hAnsiTheme="majorHAnsi" w:cstheme="majorHAnsi"/>
+          <w:i/>
+          <w:iCs/>
+          <w:sz w:val="22"/>
+          <w:szCs w:val="22"/>
+          <w:lang w:val="en-US"/>
+        </w:rPr>
+        <w:t xml:space="preserve">n </w:t>
+      </w:r>
+      <w:r>
+        <w:rPr>
+          <w:rFonts w:asciiTheme="majorHAnsi" w:eastAsiaTheme="minorHAnsi" w:hAnsiTheme="majorHAnsi" w:cstheme="majorHAnsi"/>
+          <w:sz w:val="22"/>
+          <w:szCs w:val="22"/>
+          <w:lang w:val="en-US"/>
+        </w:rPr>
+        <w:t xml:space="preserve">obtained in the second iteration is the final value of </w:t>
+      </w:r>
+      <w:proofErr w:type="gramStart"/>
+      <w:r>
+        <w:rPr>
+          <w:rFonts w:asciiTheme="majorHAnsi" w:eastAsiaTheme="minorHAnsi" w:hAnsiTheme="majorHAnsi" w:cstheme="majorHAnsi"/>
+          <w:i/>
+          <w:iCs/>
+          <w:sz w:val="22"/>
+          <w:szCs w:val="22"/>
+          <w:lang w:val="en-US"/>
+        </w:rPr>
+        <w:t>n</w:t>
+      </w:r>
+      <w:r>
+        <w:rPr>
+          <w:rFonts w:asciiTheme="majorHAnsi" w:eastAsiaTheme="minorHAnsi" w:hAnsiTheme="majorHAnsi" w:cstheme="majorHAnsi"/>
+          <w:sz w:val="22"/>
+          <w:szCs w:val="22"/>
+          <w:lang w:val="en-US"/>
+        </w:rPr>
+        <w:t>. )</w:t>
+      </w:r>
+      <w:proofErr w:type="gramEnd"/>
+    </w:p>
+    <w:p>
+      <w:pPr>
+        <w:rPr>
+          <w:rFonts w:asciiTheme="majorHAnsi" w:hAnsiTheme="majorHAnsi" w:cstheme="majorHAnsi"/>
+          <w:color w:val="222222"/>
+          <w:lang w:val="en-US"/>
+        </w:rPr>
+      </w:pPr>
+    </w:p>
+    <w:p>
+      <w:pPr>
+        <w:rPr>
+          <w:rFonts w:asciiTheme="majorHAnsi" w:hAnsiTheme="majorHAnsi" w:cstheme="majorHAnsi"/>
           <w:b/>
           <w:bCs/>
           <w:color w:val="222222"/>
@@ -2822,7 +3010,7 @@
       </w:pPr>
       <w:r>
         <w:rPr>
-          <w:rFonts w:ascii="Arial" w:hAnsi="Arial" w:cs="Arial"/>
+          <w:rFonts w:asciiTheme="majorHAnsi" w:hAnsiTheme="majorHAnsi" w:cstheme="majorHAnsi"/>
           <w:b/>
           <w:bCs/>
           <w:color w:val="222222"/>
@@ -2834,7 +3022,7 @@
     <w:p>
       <w:pPr>
         <w:rPr>
-          <w:rFonts w:ascii="Arial" w:hAnsi="Arial" w:cs="Arial"/>
+          <w:rFonts w:asciiTheme="majorHAnsi" w:hAnsiTheme="majorHAnsi" w:cstheme="majorHAnsi"/>
           <w:color w:val="222222"/>
           <w:lang w:val="en-US"/>
         </w:rPr>
@@ -2848,39 +3036,49 @@
           <w:numId w:val="8"/>
         </w:numPr>
         <w:rPr>
-          <w:rFonts w:ascii="Arial" w:eastAsia="Times New Roman" w:hAnsi="Arial" w:cs="Arial"/>
-          <w:color w:val="222222"/>
-          <w:lang w:val="en-US"/>
-        </w:rPr>
-      </w:pPr>
-      <w:r>
-        <w:rPr>
-          <w:rFonts w:ascii="Arial" w:eastAsia="Times New Roman" w:hAnsi="Arial" w:cs="Arial"/>
-          <w:color w:val="222222"/>
+          <w:rFonts w:asciiTheme="majorHAnsi" w:eastAsia="Times New Roman" w:hAnsiTheme="majorHAnsi" w:cstheme="majorHAnsi"/>
+          <w:color w:val="222222"/>
+          <w:sz w:val="22"/>
+          <w:szCs w:val="22"/>
+          <w:lang w:val="en-US"/>
+        </w:rPr>
+      </w:pPr>
+      <w:r>
+        <w:rPr>
+          <w:rFonts w:asciiTheme="majorHAnsi" w:eastAsia="Times New Roman" w:hAnsiTheme="majorHAnsi" w:cstheme="majorHAnsi"/>
+          <w:color w:val="222222"/>
+          <w:sz w:val="22"/>
+          <w:szCs w:val="22"/>
           <w:lang w:val="en-US"/>
         </w:rPr>
         <w:t>C</w:t>
       </w:r>
       <w:r>
         <w:rPr>
-          <w:rFonts w:ascii="Arial" w:eastAsia="Times New Roman" w:hAnsi="Arial" w:cs="Arial"/>
-          <w:color w:val="222222"/>
+          <w:rFonts w:asciiTheme="majorHAnsi" w:eastAsia="Times New Roman" w:hAnsiTheme="majorHAnsi" w:cstheme="majorHAnsi"/>
+          <w:color w:val="222222"/>
+          <w:sz w:val="22"/>
+          <w:szCs w:val="22"/>
           <w:lang w:val="en-US"/>
         </w:rPr>
         <w:t>heck the</w:t>
       </w:r>
       <w:r>
         <w:rPr>
-          <w:rFonts w:ascii="Arial" w:eastAsia="Times New Roman" w:hAnsi="Arial" w:cs="Arial"/>
-          <w:color w:val="222222"/>
+          <w:rFonts w:asciiTheme="majorHAnsi" w:eastAsia="Times New Roman" w:hAnsiTheme="majorHAnsi" w:cstheme="majorHAnsi"/>
+          <w:color w:val="222222"/>
+          <w:sz w:val="22"/>
+          <w:szCs w:val="22"/>
           <w:lang w:val="en-US"/>
         </w:rPr>
         <w:t xml:space="preserve"> power calculation column showing the number of trees to have a 90% variance for each </w:t>
       </w:r>
       <w:r>
         <w:rPr>
-          <w:rFonts w:ascii="Arial" w:eastAsia="Times New Roman" w:hAnsi="Arial" w:cs="Arial"/>
-          <w:color w:val="222222"/>
+          <w:rFonts w:asciiTheme="majorHAnsi" w:eastAsia="Times New Roman" w:hAnsiTheme="majorHAnsi" w:cstheme="majorHAnsi"/>
+          <w:color w:val="222222"/>
+          <w:sz w:val="22"/>
+          <w:szCs w:val="22"/>
           <w:lang w:val="en-US"/>
         </w:rPr>
         <w:t>plot.</w:t>
@@ -2894,39 +3092,49 @@
           <w:numId w:val="8"/>
         </w:numPr>
         <w:rPr>
-          <w:rFonts w:ascii="Arial" w:eastAsia="Times New Roman" w:hAnsi="Arial" w:cs="Arial"/>
-          <w:color w:val="222222"/>
-          <w:lang w:val="en-US"/>
-        </w:rPr>
-      </w:pPr>
-      <w:r>
-        <w:rPr>
-          <w:rFonts w:ascii="Arial" w:eastAsia="Times New Roman" w:hAnsi="Arial" w:cs="Arial"/>
-          <w:color w:val="222222"/>
+          <w:rFonts w:asciiTheme="majorHAnsi" w:eastAsia="Times New Roman" w:hAnsiTheme="majorHAnsi" w:cstheme="majorHAnsi"/>
+          <w:color w:val="222222"/>
+          <w:sz w:val="22"/>
+          <w:szCs w:val="22"/>
+          <w:lang w:val="en-US"/>
+        </w:rPr>
+      </w:pPr>
+      <w:r>
+        <w:rPr>
+          <w:rFonts w:asciiTheme="majorHAnsi" w:eastAsia="Times New Roman" w:hAnsiTheme="majorHAnsi" w:cstheme="majorHAnsi"/>
+          <w:color w:val="222222"/>
+          <w:sz w:val="22"/>
+          <w:szCs w:val="22"/>
           <w:lang w:val="en-US"/>
         </w:rPr>
         <w:t>C</w:t>
       </w:r>
       <w:r>
         <w:rPr>
-          <w:rFonts w:ascii="Arial" w:eastAsia="Times New Roman" w:hAnsi="Arial" w:cs="Arial"/>
-          <w:color w:val="222222"/>
+          <w:rFonts w:asciiTheme="majorHAnsi" w:eastAsia="Times New Roman" w:hAnsiTheme="majorHAnsi" w:cstheme="majorHAnsi"/>
+          <w:color w:val="222222"/>
+          <w:sz w:val="22"/>
+          <w:szCs w:val="22"/>
           <w:lang w:val="en-US"/>
         </w:rPr>
         <w:t>heck the</w:t>
       </w:r>
       <w:r>
         <w:rPr>
-          <w:rFonts w:ascii="Arial" w:eastAsia="Times New Roman" w:hAnsi="Arial" w:cs="Arial"/>
-          <w:color w:val="222222"/>
+          <w:rFonts w:asciiTheme="majorHAnsi" w:eastAsia="Times New Roman" w:hAnsiTheme="majorHAnsi" w:cstheme="majorHAnsi"/>
+          <w:color w:val="222222"/>
+          <w:sz w:val="22"/>
+          <w:szCs w:val="22"/>
           <w:lang w:val="en-US"/>
         </w:rPr>
         <w:t xml:space="preserve"> power calculation column showing the number of plots to have a 90% variance for each </w:t>
       </w:r>
       <w:r>
         <w:rPr>
-          <w:rFonts w:ascii="Arial" w:eastAsia="Times New Roman" w:hAnsi="Arial" w:cs="Arial"/>
-          <w:color w:val="222222"/>
+          <w:rFonts w:asciiTheme="majorHAnsi" w:eastAsia="Times New Roman" w:hAnsiTheme="majorHAnsi" w:cstheme="majorHAnsi"/>
+          <w:color w:val="222222"/>
+          <w:sz w:val="22"/>
+          <w:szCs w:val="22"/>
           <w:lang w:val="en-US"/>
         </w:rPr>
         <w:t>year.</w:t>
@@ -2940,71 +3148,89 @@
           <w:numId w:val="8"/>
         </w:numPr>
         <w:rPr>
-          <w:rFonts w:ascii="Arial" w:eastAsia="Times New Roman" w:hAnsi="Arial" w:cs="Arial"/>
-          <w:color w:val="222222"/>
-          <w:lang w:val="en-US"/>
-        </w:rPr>
-      </w:pPr>
-      <w:r>
-        <w:rPr>
-          <w:rFonts w:ascii="Arial" w:eastAsia="Times New Roman" w:hAnsi="Arial" w:cs="Arial"/>
-          <w:color w:val="222222"/>
+          <w:rFonts w:asciiTheme="majorHAnsi" w:eastAsia="Times New Roman" w:hAnsiTheme="majorHAnsi" w:cstheme="majorHAnsi"/>
+          <w:color w:val="222222"/>
+          <w:sz w:val="22"/>
+          <w:szCs w:val="22"/>
+          <w:lang w:val="en-US"/>
+        </w:rPr>
+      </w:pPr>
+      <w:r>
+        <w:rPr>
+          <w:rFonts w:asciiTheme="majorHAnsi" w:eastAsia="Times New Roman" w:hAnsiTheme="majorHAnsi" w:cstheme="majorHAnsi"/>
+          <w:color w:val="222222"/>
+          <w:sz w:val="22"/>
+          <w:szCs w:val="22"/>
           <w:lang w:val="en-US"/>
         </w:rPr>
         <w:t xml:space="preserve">Create </w:t>
       </w:r>
       <w:r>
         <w:rPr>
-          <w:rFonts w:ascii="Arial" w:eastAsia="Times New Roman" w:hAnsi="Arial" w:cs="Arial"/>
-          <w:color w:val="222222"/>
+          <w:rFonts w:asciiTheme="majorHAnsi" w:eastAsia="Times New Roman" w:hAnsiTheme="majorHAnsi" w:cstheme="majorHAnsi"/>
+          <w:color w:val="222222"/>
+          <w:sz w:val="22"/>
+          <w:szCs w:val="22"/>
           <w:lang w:val="en-US"/>
         </w:rPr>
         <w:t xml:space="preserve">better </w:t>
       </w:r>
       <w:r>
         <w:rPr>
-          <w:rFonts w:ascii="Arial" w:eastAsia="Times New Roman" w:hAnsi="Arial" w:cs="Arial"/>
-          <w:color w:val="222222"/>
+          <w:rFonts w:asciiTheme="majorHAnsi" w:eastAsia="Times New Roman" w:hAnsiTheme="majorHAnsi" w:cstheme="majorHAnsi"/>
+          <w:color w:val="222222"/>
+          <w:sz w:val="22"/>
+          <w:szCs w:val="22"/>
           <w:lang w:val="en-US"/>
         </w:rPr>
         <w:t xml:space="preserve">plot names </w:t>
       </w:r>
       <w:r>
         <w:rPr>
-          <w:rFonts w:ascii="Arial" w:eastAsia="Times New Roman" w:hAnsi="Arial" w:cs="Arial"/>
-          <w:color w:val="222222"/>
+          <w:rFonts w:asciiTheme="majorHAnsi" w:eastAsia="Times New Roman" w:hAnsiTheme="majorHAnsi" w:cstheme="majorHAnsi"/>
+          <w:color w:val="222222"/>
+          <w:sz w:val="22"/>
+          <w:szCs w:val="22"/>
           <w:lang w:val="en-US"/>
         </w:rPr>
         <w:t xml:space="preserve">in the general data frames </w:t>
       </w:r>
       <w:r>
         <w:rPr>
-          <w:rFonts w:ascii="Arial" w:eastAsia="Times New Roman" w:hAnsi="Arial" w:cs="Arial"/>
-          <w:color w:val="222222"/>
+          <w:rFonts w:asciiTheme="majorHAnsi" w:eastAsia="Times New Roman" w:hAnsiTheme="majorHAnsi" w:cstheme="majorHAnsi"/>
+          <w:color w:val="222222"/>
+          <w:sz w:val="22"/>
+          <w:szCs w:val="22"/>
           <w:lang w:val="en-US"/>
         </w:rPr>
         <w:t>with a</w:t>
       </w:r>
       <w:r>
         <w:rPr>
-          <w:rFonts w:ascii="Arial" w:eastAsia="Times New Roman" w:hAnsi="Arial" w:cs="Arial"/>
-          <w:color w:val="222222"/>
+          <w:rFonts w:asciiTheme="majorHAnsi" w:eastAsia="Times New Roman" w:hAnsiTheme="majorHAnsi" w:cstheme="majorHAnsi"/>
+          <w:color w:val="222222"/>
+          <w:sz w:val="22"/>
+          <w:szCs w:val="22"/>
           <w:lang w:val="en-US"/>
         </w:rPr>
         <w:t xml:space="preserve"> </w:t>
       </w:r>
       <w:r>
         <w:rPr>
-          <w:rFonts w:ascii="Arial" w:eastAsia="Times New Roman" w:hAnsi="Arial" w:cs="Arial"/>
-          <w:color w:val="222222"/>
+          <w:rFonts w:asciiTheme="majorHAnsi" w:eastAsia="Times New Roman" w:hAnsiTheme="majorHAnsi" w:cstheme="majorHAnsi"/>
+          <w:color w:val="222222"/>
+          <w:sz w:val="22"/>
+          <w:szCs w:val="22"/>
           <w:lang w:val="en-US"/>
         </w:rPr>
         <w:t xml:space="preserve">for </w:t>
       </w:r>
       <w:r>
         <w:rPr>
-          <w:rFonts w:ascii="Arial" w:eastAsia="Times New Roman" w:hAnsi="Arial" w:cs="Arial"/>
-          <w:color w:val="222222"/>
+          <w:rFonts w:asciiTheme="majorHAnsi" w:eastAsia="Times New Roman" w:hAnsiTheme="majorHAnsi" w:cstheme="majorHAnsi"/>
+          <w:color w:val="222222"/>
+          <w:sz w:val="22"/>
+          <w:szCs w:val="22"/>
           <w:lang w:val="en-US"/>
         </w:rPr>
         <w:t>loop.</w:t>
@@ -3018,23 +3244,29 @@
           <w:numId w:val="8"/>
         </w:numPr>
         <w:rPr>
-          <w:rFonts w:ascii="Arial" w:eastAsia="Times New Roman" w:hAnsi="Arial" w:cs="Arial"/>
-          <w:color w:val="222222"/>
-          <w:lang w:val="en-US"/>
-        </w:rPr>
-      </w:pPr>
-      <w:r>
-        <w:rPr>
-          <w:rFonts w:ascii="Arial" w:eastAsia="Times New Roman" w:hAnsi="Arial" w:cs="Arial"/>
-          <w:color w:val="222222"/>
+          <w:rFonts w:asciiTheme="majorHAnsi" w:eastAsia="Times New Roman" w:hAnsiTheme="majorHAnsi" w:cstheme="majorHAnsi"/>
+          <w:color w:val="222222"/>
+          <w:sz w:val="22"/>
+          <w:szCs w:val="22"/>
+          <w:lang w:val="en-US"/>
+        </w:rPr>
+      </w:pPr>
+      <w:r>
+        <w:rPr>
+          <w:rFonts w:asciiTheme="majorHAnsi" w:eastAsia="Times New Roman" w:hAnsiTheme="majorHAnsi" w:cstheme="majorHAnsi"/>
+          <w:color w:val="222222"/>
+          <w:sz w:val="22"/>
+          <w:szCs w:val="22"/>
           <w:lang w:val="en-US"/>
         </w:rPr>
         <w:t>Create the equation function and test it once you have the table variable</w:t>
       </w:r>
       <w:r>
         <w:rPr>
-          <w:rFonts w:ascii="Arial" w:eastAsia="Times New Roman" w:hAnsi="Arial" w:cs="Arial"/>
-          <w:color w:val="222222"/>
+          <w:rFonts w:asciiTheme="majorHAnsi" w:eastAsia="Times New Roman" w:hAnsiTheme="majorHAnsi" w:cstheme="majorHAnsi"/>
+          <w:color w:val="222222"/>
+          <w:sz w:val="22"/>
+          <w:szCs w:val="22"/>
           <w:lang w:val="en-US"/>
         </w:rPr>
         <w:t>.</w:t>
@@ -3048,71 +3280,79 @@
           <w:numId w:val="8"/>
         </w:numPr>
         <w:rPr>
-          <w:rFonts w:ascii="Arial" w:hAnsi="Arial" w:cs="Arial"/>
-          <w:color w:val="222222"/>
-          <w:lang w:val="en-US"/>
-        </w:rPr>
-      </w:pPr>
-      <w:r>
-        <w:rPr>
-          <w:rFonts w:ascii="Arial" w:eastAsia="Times New Roman" w:hAnsi="Arial" w:cs="Arial"/>
-          <w:color w:val="222222"/>
-          <w:lang w:val="en-US"/>
-        </w:rPr>
-        <w:t>Get deeper in understanding the height and crown size for the total variation of each tree. Understand the data. See why the results have been variant. Because everything is calculated…. So, the variance must be within the tree size</w:t>
-      </w:r>
-      <w:r>
-        <w:rPr>
-          <w:rFonts w:ascii="Arial" w:eastAsia="Times New Roman" w:hAnsi="Arial" w:cs="Arial"/>
-          <w:color w:val="222222"/>
-          <w:lang w:val="en-US"/>
-        </w:rPr>
-        <w:t>. U</w:t>
-      </w:r>
-      <w:r>
-        <w:rPr>
-          <w:rFonts w:ascii="Arial" w:hAnsi="Arial" w:cs="Arial"/>
-          <w:color w:val="222222"/>
+          <w:rFonts w:asciiTheme="majorHAnsi" w:hAnsiTheme="majorHAnsi" w:cstheme="majorHAnsi"/>
+          <w:color w:val="222222"/>
+          <w:sz w:val="22"/>
+          <w:szCs w:val="22"/>
+          <w:lang w:val="en-US"/>
+        </w:rPr>
+      </w:pPr>
+      <w:r>
+        <w:rPr>
+          <w:rFonts w:asciiTheme="majorHAnsi" w:eastAsia="Times New Roman" w:hAnsiTheme="majorHAnsi" w:cstheme="majorHAnsi"/>
+          <w:color w:val="222222"/>
+          <w:sz w:val="22"/>
+          <w:szCs w:val="22"/>
+          <w:lang w:val="en-US"/>
+        </w:rPr>
+        <w:t>Get deeper in understanding the height and crown size for the total variation of each tree. Understand the data. See why the results have been variant. Because everything is calculated…. So, the variance must be within the tree size. U</w:t>
+      </w:r>
+      <w:r>
+        <w:rPr>
+          <w:rFonts w:asciiTheme="majorHAnsi" w:hAnsiTheme="majorHAnsi" w:cstheme="majorHAnsi"/>
+          <w:color w:val="222222"/>
+          <w:sz w:val="22"/>
+          <w:szCs w:val="22"/>
           <w:lang w:val="en-US"/>
         </w:rPr>
         <w:t>nder</w:t>
       </w:r>
       <w:r>
         <w:rPr>
-          <w:rFonts w:ascii="Arial" w:hAnsi="Arial" w:cs="Arial"/>
-          <w:color w:val="222222"/>
+          <w:rFonts w:asciiTheme="majorHAnsi" w:hAnsiTheme="majorHAnsi" w:cstheme="majorHAnsi"/>
+          <w:color w:val="222222"/>
+          <w:sz w:val="22"/>
+          <w:szCs w:val="22"/>
           <w:lang w:val="en-US"/>
         </w:rPr>
         <w:t>s</w:t>
       </w:r>
       <w:r>
         <w:rPr>
-          <w:rFonts w:ascii="Arial" w:hAnsi="Arial" w:cs="Arial"/>
-          <w:color w:val="222222"/>
+          <w:rFonts w:asciiTheme="majorHAnsi" w:hAnsiTheme="majorHAnsi" w:cstheme="majorHAnsi"/>
+          <w:color w:val="222222"/>
+          <w:sz w:val="22"/>
+          <w:szCs w:val="22"/>
           <w:lang w:val="en-US"/>
         </w:rPr>
         <w:t>tand the relationship</w:t>
       </w:r>
       <w:r>
         <w:rPr>
-          <w:rFonts w:ascii="Arial" w:hAnsi="Arial" w:cs="Arial"/>
-          <w:color w:val="222222"/>
+          <w:rFonts w:asciiTheme="majorHAnsi" w:hAnsiTheme="majorHAnsi" w:cstheme="majorHAnsi"/>
+          <w:color w:val="222222"/>
+          <w:sz w:val="22"/>
+          <w:szCs w:val="22"/>
           <w:lang w:val="en-US"/>
         </w:rPr>
         <w:t xml:space="preserve">s between </w:t>
       </w:r>
       <w:r>
         <w:rPr>
-          <w:rFonts w:ascii="Arial" w:hAnsi="Arial" w:cs="Arial"/>
-          <w:color w:val="222222"/>
+          <w:rFonts w:asciiTheme="majorHAnsi" w:hAnsiTheme="majorHAnsi" w:cstheme="majorHAnsi"/>
+          <w:color w:val="222222"/>
+          <w:sz w:val="22"/>
+          <w:szCs w:val="22"/>
           <w:lang w:val="en-US"/>
         </w:rPr>
         <w:t>heights and canopy</w:t>
       </w:r>
       <w:r>
         <w:rPr>
-          <w:rFonts w:ascii="Arial" w:hAnsi="Arial" w:cs="Arial"/>
-          <w:color w:val="222222"/>
+          <w:rFonts w:asciiTheme="majorHAnsi" w:hAnsiTheme="majorHAnsi" w:cstheme="majorHAnsi"/>
+          <w:color w:val="222222"/>
+          <w:sz w:val="22"/>
+          <w:szCs w:val="22"/>
           <w:lang w:val="en-US"/>
         </w:rPr>
         <w:t xml:space="preserve">. </w:t>
@@ -3126,31 +3366,40 @@
           <w:numId w:val="8"/>
         </w:numPr>
         <w:rPr>
-          <w:rFonts w:ascii="Arial" w:hAnsi="Arial" w:cs="Arial"/>
-          <w:color w:val="222222"/>
-          <w:lang w:val="en-US"/>
-        </w:rPr>
-      </w:pPr>
-      <w:r>
-        <w:rPr>
-          <w:rFonts w:ascii="Arial" w:hAnsi="Arial" w:cs="Arial"/>
-          <w:color w:val="222222"/>
-          <w:lang w:val="en-US"/>
-        </w:rPr>
+          <w:rFonts w:asciiTheme="majorHAnsi" w:hAnsiTheme="majorHAnsi" w:cstheme="majorHAnsi"/>
+          <w:color w:val="222222"/>
+          <w:sz w:val="22"/>
+          <w:szCs w:val="22"/>
+          <w:lang w:val="en-US"/>
+        </w:rPr>
+      </w:pPr>
+      <w:r>
+        <w:rPr>
+          <w:rFonts w:asciiTheme="majorHAnsi" w:hAnsiTheme="majorHAnsi" w:cstheme="majorHAnsi"/>
+          <w:color w:val="222222"/>
+          <w:sz w:val="22"/>
+          <w:szCs w:val="22"/>
+          <w:lang w:val="en-US"/>
+        </w:rPr>
+        <w:lastRenderedPageBreak/>
         <w:t>E</w:t>
       </w:r>
       <w:r>
         <w:rPr>
-          <w:rFonts w:ascii="Arial" w:hAnsi="Arial" w:cs="Arial"/>
-          <w:color w:val="222222"/>
+          <w:rFonts w:asciiTheme="majorHAnsi" w:hAnsiTheme="majorHAnsi" w:cstheme="majorHAnsi"/>
+          <w:color w:val="222222"/>
+          <w:sz w:val="22"/>
+          <w:szCs w:val="22"/>
           <w:lang w:val="en-US"/>
         </w:rPr>
         <w:t xml:space="preserve">xplain </w:t>
       </w:r>
       <w:r>
         <w:rPr>
-          <w:rFonts w:ascii="Arial" w:hAnsi="Arial" w:cs="Arial"/>
-          <w:color w:val="222222"/>
+          <w:rFonts w:asciiTheme="majorHAnsi" w:hAnsiTheme="majorHAnsi" w:cstheme="majorHAnsi"/>
+          <w:color w:val="222222"/>
+          <w:sz w:val="22"/>
+          <w:szCs w:val="22"/>
           <w:lang w:val="en-US"/>
         </w:rPr>
         <w:t xml:space="preserve">to </w:t>
@@ -3158,8 +3407,10 @@
       <w:proofErr w:type="spellStart"/>
       <w:r>
         <w:rPr>
-          <w:rFonts w:ascii="Arial" w:hAnsi="Arial" w:cs="Arial"/>
-          <w:color w:val="222222"/>
+          <w:rFonts w:asciiTheme="majorHAnsi" w:hAnsiTheme="majorHAnsi" w:cstheme="majorHAnsi"/>
+          <w:color w:val="222222"/>
+          <w:sz w:val="22"/>
+          <w:szCs w:val="22"/>
           <w:lang w:val="en-US"/>
         </w:rPr>
         <w:t>Silvestrum</w:t>
@@ -3167,8 +3418,10 @@
       <w:proofErr w:type="spellEnd"/>
       <w:r>
         <w:rPr>
-          <w:rFonts w:ascii="Arial" w:hAnsi="Arial" w:cs="Arial"/>
-          <w:color w:val="222222"/>
+          <w:rFonts w:asciiTheme="majorHAnsi" w:hAnsiTheme="majorHAnsi" w:cstheme="majorHAnsi"/>
+          <w:color w:val="222222"/>
+          <w:sz w:val="22"/>
+          <w:szCs w:val="22"/>
           <w:lang w:val="en-US"/>
         </w:rPr>
         <w:t xml:space="preserve"> why they are so different. Higher trees have higher carbon? How is the SD behaving with a mix of small, medium, and large. </w:t>
@@ -3182,15 +3435,19 @@
           <w:numId w:val="8"/>
         </w:numPr>
         <w:rPr>
-          <w:rFonts w:ascii="Arial" w:hAnsi="Arial" w:cs="Arial"/>
-          <w:color w:val="222222"/>
-          <w:lang w:val="en-US"/>
-        </w:rPr>
-      </w:pPr>
-      <w:r>
-        <w:rPr>
-          <w:rFonts w:ascii="Arial" w:hAnsi="Arial" w:cs="Arial"/>
-          <w:color w:val="222222"/>
+          <w:rFonts w:asciiTheme="majorHAnsi" w:hAnsiTheme="majorHAnsi" w:cstheme="majorHAnsi"/>
+          <w:color w:val="222222"/>
+          <w:sz w:val="22"/>
+          <w:szCs w:val="22"/>
+          <w:lang w:val="en-US"/>
+        </w:rPr>
+      </w:pPr>
+      <w:r>
+        <w:rPr>
+          <w:rFonts w:asciiTheme="majorHAnsi" w:hAnsiTheme="majorHAnsi" w:cstheme="majorHAnsi"/>
+          <w:color w:val="222222"/>
+          <w:sz w:val="22"/>
+          <w:szCs w:val="22"/>
           <w:lang w:val="en-US"/>
         </w:rPr>
         <w:t xml:space="preserve">What is the correlation of carbon and the variation of tree height and the canopy. Create a plot of SD and the number of trees. To see how they are stepping off. </w:t>
@@ -3218,6 +3475,60 @@
 <file path=word/numbering.xml><?xml version="1.0" encoding="utf-8"?>
 <w:numbering xmlns:wpc="http://schemas.microsoft.com/office/word/2010/wordprocessingCanvas" xmlns:cx="http://schemas.microsoft.com/office/drawing/2014/chartex" xmlns:cx1="http://schemas.microsoft.com/office/drawing/2015/9/8/chartex" xmlns:cx2="http://schemas.microsoft.com/office/drawing/2015/10/21/chartex" xmlns:cx3="http://schemas.microsoft.com/office/drawing/2016/5/9/chartex" xmlns:cx4="http://schemas.microsoft.com/office/drawing/2016/5/10/chartex" xmlns:cx5="http://schemas.microsoft.com/office/drawing/2016/5/11/chartex" xmlns:cx6="http://schemas.microsoft.com/office/drawing/2016/5/12/chartex" xmlns:cx7="http://schemas.microsoft.com/office/drawing/2016/5/13/chartex" xmlns:cx8="http://schemas.microsoft.com/office/drawing/2016/5/14/chartex" xmlns:mc="http://schemas.openxmlformats.org/markup-compatibility/2006" xmlns:aink="http://schemas.microsoft.com/office/drawing/2016/ink" xmlns:am3d="http://schemas.microsoft.com/office/drawing/2017/model3d" xmlns:o="urn:schemas-microsoft-com:office:office" xmlns:oel="http://schemas.microsoft.com/office/2019/extlst" xmlns:r="http://schemas.openxmlformats.org/officeDocument/2006/relationships" xmlns:m="http://schemas.openxmlformats.org/officeDocument/2006/math" xmlns:v="urn:schemas-microsoft-com:vml" xmlns:wp14="http://schemas.microsoft.com/office/word/2010/wordprocessingDrawing" xmlns:wp="http://schemas.openxmlformats.org/drawingml/2006/wordprocessingDrawing" xmlns:w10="urn:schemas-microsoft-com:office:word" xmlns:w="http://schemas.openxmlformats.org/wordprocessingml/2006/main" xmlns:w14="http://schemas.microsoft.com/office/word/2010/wordml" xmlns:w15="http://schemas.microsoft.com/office/word/2012/wordml" xmlns:w16cex="http://schemas.microsoft.com/office/word/2018/wordml/cex" xmlns:w16cid="http://schemas.microsoft.com/office/word/2016/wordml/cid" xmlns:w16="http://schemas.microsoft.com/office/word/2018/wordml" xmlns:w16sdtdh="http://schemas.microsoft.com/office/word/2020/wordml/sdtdatahash" xmlns:w16se="http://schemas.microsoft.com/office/word/2015/wordml/symex" xmlns:wpg="http://schemas.microsoft.com/office/word/2010/wordprocessingGroup" xmlns:wpi="http://schemas.microsoft.com/office/word/2010/wordprocessingInk" xmlns:wne="http://schemas.microsoft.com/office/word/2006/wordml" xmlns:wps="http://schemas.microsoft.com/office/word/2010/wordprocessingShape" mc:Ignorable="w14 w15 w16se w16cid w16 w16cex w16sdtdh wp14">
   <w:abstractNum w:abstractNumId="0" w15:restartNumberingAfterBreak="0">
+    <w:nsid w:val="00000001"/>
+    <w:multiLevelType w:val="hybridMultilevel"/>
+    <w:tmpl w:val="FFFFFFFF"/>
+    <w:lvl w:ilvl="0" w:tplc="00000001">
+      <w:start w:val="1"/>
+      <w:numFmt w:val="bullet"/>
+      <w:lvlText w:val="⁃"/>
+      <w:lvlJc w:val="left"/>
+      <w:pPr>
+        <w:ind w:left="720" w:hanging="360"/>
+      </w:pPr>
+    </w:lvl>
+    <w:lvl w:ilvl="1" w:tplc="FFFFFFFF">
+      <w:numFmt w:val="decimal"/>
+      <w:lvlText w:val=""/>
+      <w:lvlJc w:val="left"/>
+    </w:lvl>
+    <w:lvl w:ilvl="2" w:tplc="FFFFFFFF">
+      <w:numFmt w:val="decimal"/>
+      <w:lvlText w:val=""/>
+      <w:lvlJc w:val="left"/>
+    </w:lvl>
+    <w:lvl w:ilvl="3" w:tplc="FFFFFFFF">
+      <w:numFmt w:val="decimal"/>
+      <w:lvlText w:val=""/>
+      <w:lvlJc w:val="left"/>
+    </w:lvl>
+    <w:lvl w:ilvl="4" w:tplc="FFFFFFFF">
+      <w:numFmt w:val="decimal"/>
+      <w:lvlText w:val=""/>
+      <w:lvlJc w:val="left"/>
+    </w:lvl>
+    <w:lvl w:ilvl="5" w:tplc="FFFFFFFF">
+      <w:numFmt w:val="decimal"/>
+      <w:lvlText w:val=""/>
+      <w:lvlJc w:val="left"/>
+    </w:lvl>
+    <w:lvl w:ilvl="6" w:tplc="FFFFFFFF">
+      <w:numFmt w:val="decimal"/>
+      <w:lvlText w:val=""/>
+      <w:lvlJc w:val="left"/>
+    </w:lvl>
+    <w:lvl w:ilvl="7" w:tplc="FFFFFFFF">
+      <w:numFmt w:val="decimal"/>
+      <w:lvlText w:val=""/>
+      <w:lvlJc w:val="left"/>
+    </w:lvl>
+    <w:lvl w:ilvl="8" w:tplc="FFFFFFFF">
+      <w:numFmt w:val="decimal"/>
+      <w:lvlText w:val=""/>
+      <w:lvlJc w:val="left"/>
+    </w:lvl>
+  </w:abstractNum>
+  <w:abstractNum w:abstractNumId="1" w15:restartNumberingAfterBreak="0">
     <w:nsid w:val="054E3F89"/>
     <w:multiLevelType w:val="hybridMultilevel"/>
     <w:tmpl w:val="0CA80772"/>
@@ -3306,7 +3617,7 @@
       </w:pPr>
     </w:lvl>
   </w:abstractNum>
-  <w:abstractNum w:abstractNumId="1" w15:restartNumberingAfterBreak="0">
+  <w:abstractNum w:abstractNumId="2" w15:restartNumberingAfterBreak="0">
     <w:nsid w:val="1A8C2746"/>
     <w:multiLevelType w:val="hybridMultilevel"/>
     <w:tmpl w:val="2B4C646E"/>
@@ -3419,7 +3730,7 @@
       </w:rPr>
     </w:lvl>
   </w:abstractNum>
-  <w:abstractNum w:abstractNumId="2" w15:restartNumberingAfterBreak="0">
+  <w:abstractNum w:abstractNumId="3" w15:restartNumberingAfterBreak="0">
     <w:nsid w:val="2FC30BA9"/>
     <w:multiLevelType w:val="multilevel"/>
     <w:tmpl w:val="257A33C8"/>
@@ -3568,7 +3879,7 @@
       </w:rPr>
     </w:lvl>
   </w:abstractNum>
-  <w:abstractNum w:abstractNumId="3" w15:restartNumberingAfterBreak="0">
+  <w:abstractNum w:abstractNumId="4" w15:restartNumberingAfterBreak="0">
     <w:nsid w:val="3A89574A"/>
     <w:multiLevelType w:val="hybridMultilevel"/>
     <w:tmpl w:val="F41A0FE2"/>
@@ -3680,7 +3991,7 @@
       </w:rPr>
     </w:lvl>
   </w:abstractNum>
-  <w:abstractNum w:abstractNumId="4" w15:restartNumberingAfterBreak="0">
+  <w:abstractNum w:abstractNumId="5" w15:restartNumberingAfterBreak="0">
     <w:nsid w:val="5158744B"/>
     <w:multiLevelType w:val="multilevel"/>
     <w:tmpl w:val="53DC9478"/>
@@ -3829,7 +4140,7 @@
       </w:rPr>
     </w:lvl>
   </w:abstractNum>
-  <w:abstractNum w:abstractNumId="5" w15:restartNumberingAfterBreak="0">
+  <w:abstractNum w:abstractNumId="6" w15:restartNumberingAfterBreak="0">
     <w:nsid w:val="5196360C"/>
     <w:multiLevelType w:val="multilevel"/>
     <w:tmpl w:val="44A4CF4A"/>
@@ -3978,7 +4289,7 @@
       </w:rPr>
     </w:lvl>
   </w:abstractNum>
-  <w:abstractNum w:abstractNumId="6" w15:restartNumberingAfterBreak="0">
+  <w:abstractNum w:abstractNumId="7" w15:restartNumberingAfterBreak="0">
     <w:nsid w:val="6B4F0D79"/>
     <w:multiLevelType w:val="hybridMultilevel"/>
     <w:tmpl w:val="CB02B902"/>
@@ -4091,7 +4402,7 @@
       </w:rPr>
     </w:lvl>
   </w:abstractNum>
-  <w:abstractNum w:abstractNumId="7" w15:restartNumberingAfterBreak="0">
+  <w:abstractNum w:abstractNumId="8" w15:restartNumberingAfterBreak="0">
     <w:nsid w:val="7C94148A"/>
     <w:multiLevelType w:val="hybridMultilevel"/>
     <w:tmpl w:val="498AA4C0"/>
@@ -4181,28 +4492,31 @@
     </w:lvl>
   </w:abstractNum>
   <w:num w:numId="1" w16cid:durableId="646202102">
+    <w:abstractNumId w:val="3"/>
+  </w:num>
+  <w:num w:numId="2" w16cid:durableId="142626079">
+    <w:abstractNumId w:val="6"/>
+  </w:num>
+  <w:num w:numId="3" w16cid:durableId="1891959349">
+    <w:abstractNumId w:val="5"/>
+  </w:num>
+  <w:num w:numId="4" w16cid:durableId="987975334">
+    <w:abstractNumId w:val="4"/>
+  </w:num>
+  <w:num w:numId="5" w16cid:durableId="769199184">
+    <w:abstractNumId w:val="1"/>
+  </w:num>
+  <w:num w:numId="6" w16cid:durableId="737899958">
+    <w:abstractNumId w:val="8"/>
+  </w:num>
+  <w:num w:numId="7" w16cid:durableId="1308047672">
+    <w:abstractNumId w:val="7"/>
+  </w:num>
+  <w:num w:numId="8" w16cid:durableId="1827889702">
     <w:abstractNumId w:val="2"/>
   </w:num>
-  <w:num w:numId="2" w16cid:durableId="142626079">
-    <w:abstractNumId w:val="5"/>
-  </w:num>
-  <w:num w:numId="3" w16cid:durableId="1891959349">
-    <w:abstractNumId w:val="4"/>
-  </w:num>
-  <w:num w:numId="4" w16cid:durableId="987975334">
-    <w:abstractNumId w:val="3"/>
-  </w:num>
-  <w:num w:numId="5" w16cid:durableId="769199184">
+  <w:num w:numId="9" w16cid:durableId="1821146219">
     <w:abstractNumId w:val="0"/>
-  </w:num>
-  <w:num w:numId="6" w16cid:durableId="737899958">
-    <w:abstractNumId w:val="7"/>
-  </w:num>
-  <w:num w:numId="7" w16cid:durableId="1308047672">
-    <w:abstractNumId w:val="6"/>
-  </w:num>
-  <w:num w:numId="8" w16cid:durableId="1827889702">
-    <w:abstractNumId w:val="1"/>
   </w:num>
 </w:numbering>
 </file>

</xml_diff>